<commit_message>
Inseriemento di tutti i metodi
</commit_message>
<xml_diff>
--- a/ODD.docx
+++ b/ODD.docx
@@ -98,12 +98,12 @@
         <w:sectPr>
           <w:headerReference w:type="default" r:id="rId2"/>
           <w:footerReference w:type="default" r:id="rId3"/>
-          <w:type w:val="continuous"/>
+          <w:type w:val="nextPage"/>
           <w:pgSz w:w="11906" w:h="16838"/>
           <w:pgMar w:left="1134" w:right="1134" w:gutter="0" w:header="708" w:top="1417" w:footer="1134" w:bottom="1673"/>
+          <w:pgNumType w:fmt="decimal"/>
           <w:formProt w:val="false"/>
           <w:textDirection w:val="lrTb"/>
-          <w:docGrid w:type="default" w:linePitch="600" w:charSpace="36864"/>
         </w:sectPr>
       </w:pPr>
     </w:p>
@@ -236,7 +236,7 @@
                       <wp:positionV relativeFrom="paragraph">
                         <wp:posOffset>6985</wp:posOffset>
                       </wp:positionV>
-                      <wp:extent cx="4547235" cy="2371725"/>
+                      <wp:extent cx="4547870" cy="2327275"/>
                       <wp:effectExtent l="0" t="0" r="0" b="0"/>
                       <wp:wrapSquare wrapText="bothSides"/>
                       <wp:docPr id="2" name="Cornice1"/>
@@ -247,7 +247,7 @@
                             <wps:spPr>
                               <a:xfrm>
                                 <a:off x="0" y="0"/>
-                                <a:ext cx="4546440" cy="2370960"/>
+                                <a:ext cx="4547160" cy="2326680"/>
                               </a:xfrm>
                               <a:prstGeom prst="rect">
                                 <a:avLst/>
@@ -437,7 +437,7 @@
                                           <w:pStyle w:val="Normal"/>
                                           <w:widowControl w:val="false"/>
                                           <w:suppressAutoHyphens w:val="true"/>
-                                          <w:overflowPunct w:val="true"/>
+                                          <w:overflowPunct w:val="false"/>
                                           <w:bidi w:val="0"/>
                                           <w:spacing w:lineRule="auto" w:line="259" w:before="0" w:after="160"/>
                                           <w:jc w:val="left"/>
@@ -655,7 +655,7 @@
                 </mc:Choice>
                 <mc:Fallback>
                   <w:pict>
-                    <v:rect id="shape_0" ID="Cornice1" path="m0,0l-2147483645,0l-2147483645,-2147483646l0,-2147483646xe" stroked="f" o:allowincell="t" style="position:absolute;margin-left:99.8pt;margin-top:0.55pt;width:357.95pt;height:186.65pt;mso-wrap-style:none;v-text-anchor:middle;mso-position-horizontal:right;mso-position-horizontal-relative:margin">
+                    <v:rect id="shape_0" ID="Cornice1" path="m0,0l-2147483645,0l-2147483645,-2147483646l0,-2147483646xe" stroked="f" o:allowincell="t" style="position:absolute;margin-left:99.75pt;margin-top:0.55pt;width:358pt;height:183.15pt;mso-wrap-style:none;v-text-anchor:middle;mso-position-horizontal:right;mso-position-horizontal-relative:margin">
                       <v:fill o:detectmouseclick="t" on="false"/>
                       <v:stroke color="#3465a4" joinstyle="round" endcap="flat"/>
                       <v:textbox>
@@ -832,7 +832,7 @@
                                     <w:pStyle w:val="Normal"/>
                                     <w:widowControl w:val="false"/>
                                     <w:suppressAutoHyphens w:val="true"/>
-                                    <w:overflowPunct w:val="true"/>
+                                    <w:overflowPunct w:val="false"/>
                                     <w:bidi w:val="0"/>
                                     <w:spacing w:lineRule="auto" w:line="259" w:before="0" w:after="160"/>
                                     <w:jc w:val="left"/>
@@ -1147,13 +1147,22 @@
     </w:p>
     <w:p>
       <w:pPr>
+        <w:pStyle w:val="Normal"/>
+        <w:rPr/>
+      </w:pPr>
+      <w:r>
+        <w:rPr/>
+      </w:r>
+    </w:p>
+    <w:p>
+      <w:pPr>
         <w:sectPr>
           <w:type w:val="continuous"/>
           <w:pgSz w:w="11906" w:h="16838"/>
           <w:pgMar w:left="1134" w:right="1134" w:gutter="0" w:header="708" w:top="1417" w:footer="1134" w:bottom="1673"/>
           <w:formProt w:val="false"/>
           <w:textDirection w:val="lrTb"/>
-          <w:docGrid w:type="default" w:linePitch="600" w:charSpace="36864"/>
+          <w:docGrid w:type="default" w:linePitch="312" w:charSpace="4294965247"/>
         </w:sectPr>
       </w:pPr>
     </w:p>
@@ -1214,7 +1223,7 @@
           <w:pgMar w:left="1134" w:right="1134" w:gutter="0" w:header="708" w:top="1417" w:footer="1134" w:bottom="1673"/>
           <w:formProt w:val="false"/>
           <w:textDirection w:val="lrTb"/>
-          <w:docGrid w:type="default" w:linePitch="600" w:charSpace="36864"/>
+          <w:docGrid w:type="default" w:linePitch="312" w:charSpace="4294965247"/>
         </w:sectPr>
       </w:pPr>
     </w:p>
@@ -1529,7 +1538,7 @@
               <w:pStyle w:val="Normal"/>
               <w:widowControl w:val="false"/>
               <w:suppressAutoHyphens w:val="true"/>
-              <w:overflowPunct w:val="true"/>
+              <w:overflowPunct w:val="false"/>
               <w:bidi w:val="0"/>
               <w:spacing w:lineRule="auto" w:line="259" w:before="0" w:after="160"/>
               <w:jc w:val="center"/>
@@ -1566,7 +1575,63 @@
               <w:pStyle w:val="Normal"/>
               <w:widowControl w:val="false"/>
               <w:suppressAutoHyphens w:val="true"/>
-              <w:overflowPunct w:val="true"/>
+              <w:overflowPunct w:val="false"/>
+              <w:bidi w:val="0"/>
+              <w:spacing w:lineRule="auto" w:line="259" w:before="0" w:after="160"/>
+              <w:jc w:val="center"/>
+              <w:rPr/>
+            </w:pPr>
+            <w:r>
+              <w:rPr/>
+              <w:t>26/12/2021</w:t>
+            </w:r>
+          </w:p>
+        </w:tc>
+        <w:tc>
+          <w:tcPr>
+            <w:tcW w:w="1455" w:type="dxa"/>
+            <w:tcBorders>
+              <w:left w:val="single" w:sz="4" w:space="0" w:color="FFFFFF"/>
+              <w:bottom w:val="single" w:sz="4" w:space="0" w:color="FFFFFF"/>
+              <w:right w:val="single" w:sz="4" w:space="0" w:color="FFFFFF"/>
+            </w:tcBorders>
+            <w:shd w:fill="DEEAF6" w:val="clear"/>
+            <w:vAlign w:val="center"/>
+          </w:tcPr>
+          <w:p>
+            <w:pPr>
+              <w:pStyle w:val="Normal"/>
+              <w:widowControl w:val="false"/>
+              <w:suppressAutoHyphens w:val="true"/>
+              <w:overflowPunct w:val="false"/>
+              <w:bidi w:val="0"/>
+              <w:spacing w:lineRule="auto" w:line="259" w:before="0" w:after="160"/>
+              <w:jc w:val="center"/>
+              <w:rPr/>
+            </w:pPr>
+            <w:r>
+              <w:rPr/>
+              <w:t>0.2</w:t>
+            </w:r>
+          </w:p>
+        </w:tc>
+        <w:tc>
+          <w:tcPr>
+            <w:tcW w:w="3271" w:type="dxa"/>
+            <w:tcBorders>
+              <w:left w:val="single" w:sz="4" w:space="0" w:color="FFFFFF"/>
+              <w:bottom w:val="single" w:sz="4" w:space="0" w:color="FFFFFF"/>
+              <w:right w:val="single" w:sz="4" w:space="0" w:color="FFFFFF"/>
+            </w:tcBorders>
+            <w:shd w:fill="DEEAF6" w:val="clear"/>
+            <w:vAlign w:val="center"/>
+          </w:tcPr>
+          <w:p>
+            <w:pPr>
+              <w:pStyle w:val="Normal"/>
+              <w:widowControl w:val="false"/>
+              <w:suppressAutoHyphens w:val="true"/>
+              <w:overflowPunct w:val="false"/>
               <w:bidi w:val="0"/>
               <w:spacing w:lineRule="auto" w:line="259" w:before="0" w:after="160"/>
               <w:jc w:val="left"/>
@@ -1574,13 +1639,13 @@
             </w:pPr>
             <w:r>
               <w:rPr/>
-              <w:t>26/12/2021</w:t>
-            </w:r>
-          </w:p>
-        </w:tc>
-        <w:tc>
-          <w:tcPr>
-            <w:tcW w:w="1455" w:type="dxa"/>
+              <w:t>Inserimento Packages, Interfacce delle classi, design pattern</w:t>
+            </w:r>
+          </w:p>
+        </w:tc>
+        <w:tc>
+          <w:tcPr>
+            <w:tcW w:w="2371" w:type="dxa"/>
             <w:tcBorders>
               <w:left w:val="single" w:sz="4" w:space="0" w:color="FFFFFF"/>
               <w:bottom w:val="single" w:sz="4" w:space="0" w:color="FFFFFF"/>
@@ -1594,63 +1659,7 @@
               <w:pStyle w:val="Normal"/>
               <w:widowControl w:val="false"/>
               <w:suppressAutoHyphens w:val="true"/>
-              <w:overflowPunct w:val="true"/>
-              <w:bidi w:val="0"/>
-              <w:spacing w:lineRule="auto" w:line="259" w:before="0" w:after="160"/>
-              <w:jc w:val="left"/>
-              <w:rPr/>
-            </w:pPr>
-            <w:r>
-              <w:rPr/>
-              <w:t>0.2</w:t>
-            </w:r>
-          </w:p>
-        </w:tc>
-        <w:tc>
-          <w:tcPr>
-            <w:tcW w:w="3271" w:type="dxa"/>
-            <w:tcBorders>
-              <w:left w:val="single" w:sz="4" w:space="0" w:color="FFFFFF"/>
-              <w:bottom w:val="single" w:sz="4" w:space="0" w:color="FFFFFF"/>
-              <w:right w:val="single" w:sz="4" w:space="0" w:color="FFFFFF"/>
-            </w:tcBorders>
-            <w:shd w:fill="DEEAF6" w:val="clear"/>
-            <w:vAlign w:val="center"/>
-          </w:tcPr>
-          <w:p>
-            <w:pPr>
-              <w:pStyle w:val="Normal"/>
-              <w:widowControl w:val="false"/>
-              <w:suppressAutoHyphens w:val="true"/>
-              <w:overflowPunct w:val="true"/>
-              <w:bidi w:val="0"/>
-              <w:spacing w:lineRule="auto" w:line="259" w:before="0" w:after="160"/>
-              <w:jc w:val="left"/>
-              <w:rPr/>
-            </w:pPr>
-            <w:r>
-              <w:rPr/>
-              <w:t>Inserimento Packages, Interfacce delle classi, design pattern</w:t>
-            </w:r>
-          </w:p>
-        </w:tc>
-        <w:tc>
-          <w:tcPr>
-            <w:tcW w:w="2371" w:type="dxa"/>
-            <w:tcBorders>
-              <w:left w:val="single" w:sz="4" w:space="0" w:color="FFFFFF"/>
-              <w:bottom w:val="single" w:sz="4" w:space="0" w:color="FFFFFF"/>
-              <w:right w:val="single" w:sz="4" w:space="0" w:color="FFFFFF"/>
-            </w:tcBorders>
-            <w:shd w:fill="DEEAF6" w:val="clear"/>
-            <w:vAlign w:val="center"/>
-          </w:tcPr>
-          <w:p>
-            <w:pPr>
-              <w:pStyle w:val="Normal"/>
-              <w:widowControl w:val="false"/>
-              <w:suppressAutoHyphens w:val="true"/>
-              <w:overflowPunct w:val="true"/>
+              <w:overflowPunct w:val="false"/>
               <w:bidi w:val="0"/>
               <w:spacing w:lineRule="auto" w:line="259" w:before="0" w:after="160"/>
               <w:jc w:val="left"/>
@@ -1683,7 +1692,63 @@
               <w:pStyle w:val="Normal"/>
               <w:widowControl w:val="false"/>
               <w:suppressAutoHyphens w:val="true"/>
-              <w:overflowPunct w:val="true"/>
+              <w:overflowPunct w:val="false"/>
+              <w:bidi w:val="0"/>
+              <w:spacing w:lineRule="auto" w:line="259" w:before="0" w:after="160"/>
+              <w:jc w:val="center"/>
+              <w:rPr/>
+            </w:pPr>
+            <w:r>
+              <w:rPr/>
+              <w:t>27/12/2021</w:t>
+            </w:r>
+          </w:p>
+        </w:tc>
+        <w:tc>
+          <w:tcPr>
+            <w:tcW w:w="1455" w:type="dxa"/>
+            <w:tcBorders>
+              <w:left w:val="single" w:sz="4" w:space="0" w:color="FFFFFF"/>
+              <w:bottom w:val="single" w:sz="4" w:space="0" w:color="FFFFFF"/>
+              <w:right w:val="single" w:sz="4" w:space="0" w:color="FFFFFF"/>
+            </w:tcBorders>
+            <w:shd w:fill="DEEAF6" w:val="clear"/>
+            <w:vAlign w:val="center"/>
+          </w:tcPr>
+          <w:p>
+            <w:pPr>
+              <w:pStyle w:val="Normal"/>
+              <w:widowControl w:val="false"/>
+              <w:suppressAutoHyphens w:val="true"/>
+              <w:overflowPunct w:val="false"/>
+              <w:bidi w:val="0"/>
+              <w:spacing w:lineRule="auto" w:line="259" w:before="0" w:after="160"/>
+              <w:jc w:val="center"/>
+              <w:rPr/>
+            </w:pPr>
+            <w:r>
+              <w:rPr/>
+              <w:t>0.3</w:t>
+            </w:r>
+          </w:p>
+        </w:tc>
+        <w:tc>
+          <w:tcPr>
+            <w:tcW w:w="3271" w:type="dxa"/>
+            <w:tcBorders>
+              <w:left w:val="single" w:sz="4" w:space="0" w:color="FFFFFF"/>
+              <w:bottom w:val="single" w:sz="4" w:space="0" w:color="FFFFFF"/>
+              <w:right w:val="single" w:sz="4" w:space="0" w:color="FFFFFF"/>
+            </w:tcBorders>
+            <w:shd w:fill="DEEAF6" w:val="clear"/>
+            <w:vAlign w:val="center"/>
+          </w:tcPr>
+          <w:p>
+            <w:pPr>
+              <w:pStyle w:val="Normal"/>
+              <w:widowControl w:val="false"/>
+              <w:suppressAutoHyphens w:val="true"/>
+              <w:overflowPunct w:val="false"/>
               <w:bidi w:val="0"/>
               <w:spacing w:lineRule="auto" w:line="259" w:before="0" w:after="160"/>
               <w:jc w:val="left"/>
@@ -1691,13 +1756,13 @@
             </w:pPr>
             <w:r>
               <w:rPr/>
-              <w:t>27/12/2021</w:t>
-            </w:r>
-          </w:p>
-        </w:tc>
-        <w:tc>
-          <w:tcPr>
-            <w:tcW w:w="1455" w:type="dxa"/>
+              <w:t>Inserimento design pattern, revisione</w:t>
+            </w:r>
+          </w:p>
+        </w:tc>
+        <w:tc>
+          <w:tcPr>
+            <w:tcW w:w="2371" w:type="dxa"/>
             <w:tcBorders>
               <w:left w:val="single" w:sz="4" w:space="0" w:color="FFFFFF"/>
               <w:bottom w:val="single" w:sz="4" w:space="0" w:color="FFFFFF"/>
@@ -1711,63 +1776,7 @@
               <w:pStyle w:val="Normal"/>
               <w:widowControl w:val="false"/>
               <w:suppressAutoHyphens w:val="true"/>
-              <w:overflowPunct w:val="true"/>
-              <w:bidi w:val="0"/>
-              <w:spacing w:lineRule="auto" w:line="259" w:before="0" w:after="160"/>
-              <w:jc w:val="left"/>
-              <w:rPr/>
-            </w:pPr>
-            <w:r>
-              <w:rPr/>
-              <w:t>0.3</w:t>
-            </w:r>
-          </w:p>
-        </w:tc>
-        <w:tc>
-          <w:tcPr>
-            <w:tcW w:w="3271" w:type="dxa"/>
-            <w:tcBorders>
-              <w:left w:val="single" w:sz="4" w:space="0" w:color="FFFFFF"/>
-              <w:bottom w:val="single" w:sz="4" w:space="0" w:color="FFFFFF"/>
-              <w:right w:val="single" w:sz="4" w:space="0" w:color="FFFFFF"/>
-            </w:tcBorders>
-            <w:shd w:fill="DEEAF6" w:val="clear"/>
-            <w:vAlign w:val="center"/>
-          </w:tcPr>
-          <w:p>
-            <w:pPr>
-              <w:pStyle w:val="Normal"/>
-              <w:widowControl w:val="false"/>
-              <w:suppressAutoHyphens w:val="true"/>
-              <w:overflowPunct w:val="true"/>
-              <w:bidi w:val="0"/>
-              <w:spacing w:lineRule="auto" w:line="259" w:before="0" w:after="160"/>
-              <w:jc w:val="left"/>
-              <w:rPr/>
-            </w:pPr>
-            <w:r>
-              <w:rPr/>
-              <w:t>Inserimento design pattern, revisione</w:t>
-            </w:r>
-          </w:p>
-        </w:tc>
-        <w:tc>
-          <w:tcPr>
-            <w:tcW w:w="2371" w:type="dxa"/>
-            <w:tcBorders>
-              <w:left w:val="single" w:sz="4" w:space="0" w:color="FFFFFF"/>
-              <w:bottom w:val="single" w:sz="4" w:space="0" w:color="FFFFFF"/>
-              <w:right w:val="single" w:sz="4" w:space="0" w:color="FFFFFF"/>
-            </w:tcBorders>
-            <w:shd w:fill="DEEAF6" w:val="clear"/>
-            <w:vAlign w:val="center"/>
-          </w:tcPr>
-          <w:p>
-            <w:pPr>
-              <w:pStyle w:val="Normal"/>
-              <w:widowControl w:val="false"/>
-              <w:suppressAutoHyphens w:val="true"/>
-              <w:overflowPunct w:val="true"/>
+              <w:overflowPunct w:val="false"/>
               <w:bidi w:val="0"/>
               <w:spacing w:lineRule="auto" w:line="259" w:before="0" w:after="160"/>
               <w:jc w:val="left"/>
@@ -1800,7 +1809,63 @@
               <w:pStyle w:val="Normal"/>
               <w:widowControl w:val="false"/>
               <w:suppressAutoHyphens w:val="true"/>
-              <w:overflowPunct w:val="true"/>
+              <w:overflowPunct w:val="false"/>
+              <w:bidi w:val="0"/>
+              <w:spacing w:lineRule="auto" w:line="259" w:before="0" w:after="160"/>
+              <w:jc w:val="center"/>
+              <w:rPr/>
+            </w:pPr>
+            <w:r>
+              <w:rPr/>
+              <w:t>02/01/2021</w:t>
+            </w:r>
+          </w:p>
+        </w:tc>
+        <w:tc>
+          <w:tcPr>
+            <w:tcW w:w="1455" w:type="dxa"/>
+            <w:tcBorders>
+              <w:left w:val="single" w:sz="4" w:space="0" w:color="FFFFFF"/>
+              <w:bottom w:val="single" w:sz="4" w:space="0" w:color="FFFFFF"/>
+              <w:right w:val="single" w:sz="4" w:space="0" w:color="FFFFFF"/>
+            </w:tcBorders>
+            <w:shd w:fill="DEEAF6" w:val="clear"/>
+            <w:vAlign w:val="center"/>
+          </w:tcPr>
+          <w:p>
+            <w:pPr>
+              <w:pStyle w:val="Normal"/>
+              <w:widowControl w:val="false"/>
+              <w:suppressAutoHyphens w:val="true"/>
+              <w:overflowPunct w:val="false"/>
+              <w:bidi w:val="0"/>
+              <w:spacing w:lineRule="auto" w:line="259" w:before="0" w:after="160"/>
+              <w:jc w:val="center"/>
+              <w:rPr/>
+            </w:pPr>
+            <w:r>
+              <w:rPr/>
+              <w:t>0,4</w:t>
+            </w:r>
+          </w:p>
+        </w:tc>
+        <w:tc>
+          <w:tcPr>
+            <w:tcW w:w="3271" w:type="dxa"/>
+            <w:tcBorders>
+              <w:left w:val="single" w:sz="4" w:space="0" w:color="FFFFFF"/>
+              <w:bottom w:val="single" w:sz="4" w:space="0" w:color="FFFFFF"/>
+              <w:right w:val="single" w:sz="4" w:space="0" w:color="FFFFFF"/>
+            </w:tcBorders>
+            <w:shd w:fill="DEEAF6" w:val="clear"/>
+            <w:vAlign w:val="center"/>
+          </w:tcPr>
+          <w:p>
+            <w:pPr>
+              <w:pStyle w:val="Normal"/>
+              <w:widowControl w:val="false"/>
+              <w:suppressAutoHyphens w:val="true"/>
+              <w:overflowPunct w:val="false"/>
               <w:bidi w:val="0"/>
               <w:spacing w:lineRule="auto" w:line="259" w:before="0" w:after="160"/>
               <w:jc w:val="left"/>
@@ -1808,12 +1873,13 @@
             </w:pPr>
             <w:r>
               <w:rPr/>
-            </w:r>
-          </w:p>
-        </w:tc>
-        <w:tc>
-          <w:tcPr>
-            <w:tcW w:w="1455" w:type="dxa"/>
+              <w:t>Inserimento Delle classi e i metodi</w:t>
+            </w:r>
+          </w:p>
+        </w:tc>
+        <w:tc>
+          <w:tcPr>
+            <w:tcW w:w="2371" w:type="dxa"/>
             <w:tcBorders>
               <w:left w:val="single" w:sz="4" w:space="0" w:color="FFFFFF"/>
               <w:bottom w:val="single" w:sz="4" w:space="0" w:color="FFFFFF"/>
@@ -1827,7 +1893,7 @@
               <w:pStyle w:val="Normal"/>
               <w:widowControl w:val="false"/>
               <w:suppressAutoHyphens w:val="true"/>
-              <w:overflowPunct w:val="true"/>
+              <w:overflowPunct w:val="false"/>
               <w:bidi w:val="0"/>
               <w:spacing w:lineRule="auto" w:line="259" w:before="0" w:after="160"/>
               <w:jc w:val="left"/>
@@ -1835,60 +1901,7 @@
             </w:pPr>
             <w:r>
               <w:rPr/>
-            </w:r>
-          </w:p>
-        </w:tc>
-        <w:tc>
-          <w:tcPr>
-            <w:tcW w:w="3271" w:type="dxa"/>
-            <w:tcBorders>
-              <w:left w:val="single" w:sz="4" w:space="0" w:color="FFFFFF"/>
-              <w:bottom w:val="single" w:sz="4" w:space="0" w:color="FFFFFF"/>
-              <w:right w:val="single" w:sz="4" w:space="0" w:color="FFFFFF"/>
-            </w:tcBorders>
-            <w:shd w:fill="DEEAF6" w:val="clear"/>
-            <w:vAlign w:val="center"/>
-          </w:tcPr>
-          <w:p>
-            <w:pPr>
-              <w:pStyle w:val="Normal"/>
-              <w:widowControl w:val="false"/>
-              <w:suppressAutoHyphens w:val="true"/>
-              <w:overflowPunct w:val="true"/>
-              <w:bidi w:val="0"/>
-              <w:spacing w:lineRule="auto" w:line="259" w:before="0" w:after="160"/>
-              <w:jc w:val="left"/>
-              <w:rPr/>
-            </w:pPr>
-            <w:r>
-              <w:rPr/>
-            </w:r>
-          </w:p>
-        </w:tc>
-        <w:tc>
-          <w:tcPr>
-            <w:tcW w:w="2371" w:type="dxa"/>
-            <w:tcBorders>
-              <w:left w:val="single" w:sz="4" w:space="0" w:color="FFFFFF"/>
-              <w:bottom w:val="single" w:sz="4" w:space="0" w:color="FFFFFF"/>
-              <w:right w:val="single" w:sz="4" w:space="0" w:color="FFFFFF"/>
-            </w:tcBorders>
-            <w:shd w:fill="DEEAF6" w:val="clear"/>
-            <w:vAlign w:val="center"/>
-          </w:tcPr>
-          <w:p>
-            <w:pPr>
-              <w:pStyle w:val="Normal"/>
-              <w:widowControl w:val="false"/>
-              <w:suppressAutoHyphens w:val="true"/>
-              <w:overflowPunct w:val="true"/>
-              <w:bidi w:val="0"/>
-              <w:spacing w:lineRule="auto" w:line="259" w:before="0" w:after="160"/>
-              <w:jc w:val="left"/>
-              <w:rPr/>
-            </w:pPr>
-            <w:r>
-              <w:rPr/>
+              <w:t>Emmanuele Virginio Coppola</w:t>
             </w:r>
           </w:p>
         </w:tc>
@@ -1913,10 +1926,10 @@
               <w:pStyle w:val="Normal"/>
               <w:widowControl w:val="false"/>
               <w:suppressAutoHyphens w:val="true"/>
-              <w:overflowPunct w:val="true"/>
+              <w:overflowPunct w:val="false"/>
               <w:bidi w:val="0"/>
               <w:spacing w:lineRule="auto" w:line="259" w:before="0" w:after="160"/>
-              <w:jc w:val="left"/>
+              <w:jc w:val="center"/>
               <w:rPr/>
             </w:pPr>
             <w:r>
@@ -1940,10 +1953,10 @@
               <w:pStyle w:val="Normal"/>
               <w:widowControl w:val="false"/>
               <w:suppressAutoHyphens w:val="true"/>
-              <w:overflowPunct w:val="true"/>
+              <w:overflowPunct w:val="false"/>
               <w:bidi w:val="0"/>
               <w:spacing w:lineRule="auto" w:line="259" w:before="0" w:after="160"/>
-              <w:jc w:val="left"/>
+              <w:jc w:val="center"/>
               <w:rPr/>
             </w:pPr>
             <w:r>
@@ -1990,7 +2003,7 @@
               <w:pStyle w:val="Normal"/>
               <w:widowControl w:val="false"/>
               <w:suppressAutoHyphens w:val="true"/>
-              <w:overflowPunct w:val="true"/>
+              <w:overflowPunct w:val="false"/>
               <w:bidi w:val="0"/>
               <w:spacing w:lineRule="auto" w:line="259" w:before="0" w:after="160"/>
               <w:jc w:val="left"/>
@@ -2022,10 +2035,10 @@
               <w:pStyle w:val="Normal"/>
               <w:widowControl w:val="false"/>
               <w:suppressAutoHyphens w:val="true"/>
-              <w:overflowPunct w:val="true"/>
+              <w:overflowPunct w:val="false"/>
               <w:bidi w:val="0"/>
               <w:spacing w:lineRule="auto" w:line="259" w:before="0" w:after="160"/>
-              <w:jc w:val="left"/>
+              <w:jc w:val="center"/>
               <w:rPr/>
             </w:pPr>
             <w:r>
@@ -2049,10 +2062,10 @@
               <w:pStyle w:val="Normal"/>
               <w:widowControl w:val="false"/>
               <w:suppressAutoHyphens w:val="true"/>
-              <w:overflowPunct w:val="true"/>
+              <w:overflowPunct w:val="false"/>
               <w:bidi w:val="0"/>
               <w:spacing w:lineRule="auto" w:line="259" w:before="0" w:after="160"/>
-              <w:jc w:val="left"/>
+              <w:jc w:val="center"/>
               <w:rPr/>
             </w:pPr>
             <w:r>
@@ -2099,7 +2112,7 @@
               <w:pStyle w:val="Normal"/>
               <w:widowControl w:val="false"/>
               <w:suppressAutoHyphens w:val="true"/>
-              <w:overflowPunct w:val="true"/>
+              <w:overflowPunct w:val="false"/>
               <w:bidi w:val="0"/>
               <w:spacing w:lineRule="auto" w:line="259" w:before="0" w:after="160"/>
               <w:jc w:val="left"/>
@@ -2131,7 +2144,7 @@
               <w:pStyle w:val="Normal"/>
               <w:widowControl w:val="false"/>
               <w:suppressAutoHyphens w:val="true"/>
-              <w:overflowPunct w:val="true"/>
+              <w:overflowPunct w:val="false"/>
               <w:bidi w:val="0"/>
               <w:spacing w:lineRule="auto" w:line="259" w:before="0" w:after="160"/>
               <w:jc w:val="left"/>
@@ -2158,7 +2171,7 @@
               <w:pStyle w:val="Normal"/>
               <w:widowControl w:val="false"/>
               <w:suppressAutoHyphens w:val="true"/>
-              <w:overflowPunct w:val="true"/>
+              <w:overflowPunct w:val="false"/>
               <w:bidi w:val="0"/>
               <w:spacing w:lineRule="auto" w:line="259" w:before="0" w:after="160"/>
               <w:jc w:val="left"/>
@@ -2208,7 +2221,7 @@
               <w:pStyle w:val="Normal"/>
               <w:widowControl w:val="false"/>
               <w:suppressAutoHyphens w:val="true"/>
-              <w:overflowPunct w:val="true"/>
+              <w:overflowPunct w:val="false"/>
               <w:bidi w:val="0"/>
               <w:spacing w:lineRule="auto" w:line="259" w:before="0" w:after="160"/>
               <w:jc w:val="left"/>
@@ -2240,7 +2253,7 @@
               <w:pStyle w:val="Normal"/>
               <w:widowControl w:val="false"/>
               <w:suppressAutoHyphens w:val="true"/>
-              <w:overflowPunct w:val="true"/>
+              <w:overflowPunct w:val="false"/>
               <w:bidi w:val="0"/>
               <w:spacing w:lineRule="auto" w:line="259" w:before="0" w:after="160"/>
               <w:jc w:val="left"/>
@@ -2267,7 +2280,7 @@
               <w:pStyle w:val="Normal"/>
               <w:widowControl w:val="false"/>
               <w:suppressAutoHyphens w:val="true"/>
-              <w:overflowPunct w:val="true"/>
+              <w:overflowPunct w:val="false"/>
               <w:bidi w:val="0"/>
               <w:spacing w:lineRule="auto" w:line="259" w:before="0" w:after="160"/>
               <w:jc w:val="left"/>
@@ -2294,7 +2307,7 @@
               <w:pStyle w:val="Normal"/>
               <w:widowControl w:val="false"/>
               <w:suppressAutoHyphens w:val="true"/>
-              <w:overflowPunct w:val="true"/>
+              <w:overflowPunct w:val="false"/>
               <w:bidi w:val="0"/>
               <w:spacing w:lineRule="auto" w:line="259" w:before="0" w:after="160"/>
               <w:jc w:val="left"/>
@@ -2321,7 +2334,7 @@
               <w:pStyle w:val="Normal"/>
               <w:widowControl w:val="false"/>
               <w:suppressAutoHyphens w:val="true"/>
-              <w:overflowPunct w:val="true"/>
+              <w:overflowPunct w:val="false"/>
               <w:bidi w:val="0"/>
               <w:spacing w:lineRule="auto" w:line="259" w:before="0" w:after="160"/>
               <w:jc w:val="left"/>
@@ -2567,7 +2580,7 @@
               <w:pStyle w:val="Normal"/>
               <w:widowControl w:val="false"/>
               <w:suppressAutoHyphens w:val="true"/>
-              <w:overflowPunct w:val="true"/>
+              <w:overflowPunct w:val="false"/>
               <w:bidi w:val="0"/>
               <w:spacing w:lineRule="auto" w:line="259" w:before="0" w:after="160"/>
               <w:jc w:val="center"/>
@@ -2630,7 +2643,7 @@
               <w:pStyle w:val="Normal"/>
               <w:widowControl w:val="false"/>
               <w:suppressAutoHyphens w:val="true"/>
-              <w:overflowPunct w:val="true"/>
+              <w:overflowPunct w:val="false"/>
               <w:bidi w:val="0"/>
               <w:spacing w:lineRule="auto" w:line="259" w:before="0" w:after="160"/>
               <w:jc w:val="center"/>
@@ -2663,7 +2676,7 @@
               <w:pStyle w:val="Normal"/>
               <w:widowControl w:val="false"/>
               <w:suppressAutoHyphens w:val="true"/>
-              <w:overflowPunct w:val="true"/>
+              <w:overflowPunct w:val="false"/>
               <w:bidi w:val="0"/>
               <w:spacing w:lineRule="auto" w:line="259" w:before="0" w:after="160"/>
               <w:jc w:val="center"/>
@@ -2691,7 +2704,7 @@
               <w:pStyle w:val="Normal"/>
               <w:widowControl w:val="false"/>
               <w:suppressAutoHyphens w:val="true"/>
-              <w:overflowPunct w:val="true"/>
+              <w:overflowPunct w:val="false"/>
               <w:bidi w:val="0"/>
               <w:spacing w:lineRule="auto" w:line="259" w:before="0" w:after="160"/>
               <w:jc w:val="center"/>
@@ -2719,7 +2732,7 @@
               <w:pStyle w:val="Normal"/>
               <w:widowControl w:val="false"/>
               <w:suppressAutoHyphens w:val="true"/>
-              <w:overflowPunct w:val="true"/>
+              <w:overflowPunct w:val="false"/>
               <w:bidi w:val="0"/>
               <w:spacing w:lineRule="auto" w:line="259" w:before="0" w:after="160"/>
               <w:jc w:val="center"/>
@@ -2751,7 +2764,7 @@
               <w:pStyle w:val="Normal"/>
               <w:widowControl w:val="false"/>
               <w:suppressAutoHyphens w:val="true"/>
-              <w:overflowPunct w:val="true"/>
+              <w:overflowPunct w:val="false"/>
               <w:bidi w:val="0"/>
               <w:spacing w:lineRule="auto" w:line="259" w:before="0" w:after="160"/>
               <w:jc w:val="center"/>
@@ -2779,7 +2792,7 @@
               <w:pStyle w:val="Normal"/>
               <w:widowControl w:val="false"/>
               <w:suppressAutoHyphens w:val="true"/>
-              <w:overflowPunct w:val="true"/>
+              <w:overflowPunct w:val="false"/>
               <w:bidi w:val="0"/>
               <w:spacing w:lineRule="auto" w:line="259" w:before="0" w:after="160"/>
               <w:jc w:val="center"/>
@@ -2807,7 +2820,7 @@
               <w:pStyle w:val="Normal"/>
               <w:widowControl w:val="false"/>
               <w:suppressAutoHyphens w:val="true"/>
-              <w:overflowPunct w:val="true"/>
+              <w:overflowPunct w:val="false"/>
               <w:bidi w:val="0"/>
               <w:spacing w:lineRule="auto" w:line="259" w:before="0" w:after="160"/>
               <w:jc w:val="center"/>
@@ -2839,7 +2852,7 @@
               <w:pStyle w:val="Normal"/>
               <w:widowControl w:val="false"/>
               <w:suppressAutoHyphens w:val="true"/>
-              <w:overflowPunct w:val="true"/>
+              <w:overflowPunct w:val="false"/>
               <w:bidi w:val="0"/>
               <w:spacing w:lineRule="auto" w:line="259" w:before="0" w:after="160"/>
               <w:jc w:val="center"/>
@@ -2867,7 +2880,7 @@
               <w:pStyle w:val="Normal"/>
               <w:widowControl w:val="false"/>
               <w:suppressAutoHyphens w:val="true"/>
-              <w:overflowPunct w:val="true"/>
+              <w:overflowPunct w:val="false"/>
               <w:bidi w:val="0"/>
               <w:spacing w:lineRule="auto" w:line="259" w:before="0" w:after="160"/>
               <w:jc w:val="center"/>
@@ -2895,7 +2908,7 @@
               <w:pStyle w:val="Normal"/>
               <w:widowControl w:val="false"/>
               <w:suppressAutoHyphens w:val="true"/>
-              <w:overflowPunct w:val="true"/>
+              <w:overflowPunct w:val="false"/>
               <w:bidi w:val="0"/>
               <w:spacing w:lineRule="auto" w:line="259" w:before="0" w:after="160"/>
               <w:jc w:val="center"/>
@@ -3229,7 +3242,7 @@
         <w:pStyle w:val="Normal"/>
         <w:widowControl/>
         <w:suppressAutoHyphens w:val="true"/>
-        <w:overflowPunct w:val="true"/>
+        <w:overflowPunct w:val="false"/>
         <w:bidi w:val="0"/>
         <w:spacing w:lineRule="auto" w:line="259" w:before="0" w:after="160"/>
         <w:jc w:val="left"/>
@@ -3261,7 +3274,7 @@
           <w:pgMar w:left="1134" w:right="1134" w:gutter="0" w:header="708" w:top="1417" w:footer="1134" w:bottom="1673"/>
           <w:formProt w:val="false"/>
           <w:textDirection w:val="lrTb"/>
-          <w:docGrid w:type="default" w:linePitch="600" w:charSpace="36864"/>
+          <w:docGrid w:type="default" w:linePitch="312" w:charSpace="4294965247"/>
         </w:sectPr>
       </w:pPr>
     </w:p>
@@ -3570,8 +3583,8 @@
           <w:t>https://checkstyle.sourceforge.io/sun_style.html</w:t>
         </w:r>
       </w:hyperlink>
-      <w:bookmarkStart w:id="10" w:name="page31R_mcid16"/>
-      <w:bookmarkStart w:id="11" w:name="page31R_mcid17"/>
+      <w:bookmarkStart w:id="10" w:name="page31R_mcid17"/>
+      <w:bookmarkStart w:id="11" w:name="page31R_mcid16"/>
       <w:bookmarkEnd w:id="10"/>
       <w:bookmarkEnd w:id="11"/>
       <w:r>
@@ -4949,7 +4962,33 @@
                 <w:szCs w:val="28"/>
                 <w:lang w:val="it-IT" w:eastAsia="en-US" w:bidi="ar-SA"/>
               </w:rPr>
-              <w:t>Pre-condizione</w:t>
+              <w:t>Pre-</w:t>
+            </w:r>
+            <w:r>
+              <w:rPr>
+                <w:rFonts w:eastAsia="Droid Sans" w:cs="Droid Sans" w:ascii="Century Gothic" w:hAnsi="Century Gothic"/>
+                <w:b w:val="false"/>
+                <w:bCs w:val="false"/>
+                <w:color w:val="FFFFFF"/>
+                <w:kern w:val="0"/>
+                <w:sz w:val="28"/>
+                <w:szCs w:val="28"/>
+                <w:lang w:val="it-IT" w:eastAsia="en-US" w:bidi="ar-SA"/>
+              </w:rPr>
+              <w:t>C</w:t>
+            </w:r>
+            <w:r>
+              <w:rPr>
+                <w:rFonts w:eastAsia="Droid Sans" w:cs="Droid Sans" w:ascii="Century Gothic" w:hAnsi="Century Gothic"/>
+                <w:b w:val="false"/>
+                <w:bCs w:val="false"/>
+                <w:color w:val="FFFFFF"/>
+                <w:kern w:val="0"/>
+                <w:sz w:val="28"/>
+                <w:szCs w:val="28"/>
+                <w:lang w:val="it-IT" w:eastAsia="en-US" w:bidi="ar-SA"/>
+              </w:rPr>
+              <w:t>ondizione</w:t>
             </w:r>
           </w:p>
         </w:tc>
@@ -5607,7 +5646,33 @@
                 <w:szCs w:val="28"/>
                 <w:lang w:val="it-IT" w:eastAsia="en-US" w:bidi="ar-SA"/>
               </w:rPr>
-              <w:t>Pre-condizione</w:t>
+              <w:t>Pre-</w:t>
+            </w:r>
+            <w:r>
+              <w:rPr>
+                <w:rFonts w:eastAsia="Droid Sans" w:cs="Droid Sans" w:ascii="Century Gothic" w:hAnsi="Century Gothic"/>
+                <w:b w:val="false"/>
+                <w:bCs w:val="false"/>
+                <w:color w:val="FFFFFF"/>
+                <w:kern w:val="0"/>
+                <w:sz w:val="28"/>
+                <w:szCs w:val="28"/>
+                <w:lang w:val="it-IT" w:eastAsia="en-US" w:bidi="ar-SA"/>
+              </w:rPr>
+              <w:t>C</w:t>
+            </w:r>
+            <w:r>
+              <w:rPr>
+                <w:rFonts w:eastAsia="Droid Sans" w:cs="Droid Sans" w:ascii="Century Gothic" w:hAnsi="Century Gothic"/>
+                <w:b w:val="false"/>
+                <w:bCs w:val="false"/>
+                <w:color w:val="FFFFFF"/>
+                <w:kern w:val="0"/>
+                <w:sz w:val="28"/>
+                <w:szCs w:val="28"/>
+                <w:lang w:val="it-IT" w:eastAsia="en-US" w:bidi="ar-SA"/>
+              </w:rPr>
+              <w:t>ondizione</w:t>
             </w:r>
           </w:p>
         </w:tc>
@@ -6348,7 +6413,33 @@
                 <w:szCs w:val="28"/>
                 <w:lang w:val="it-IT" w:eastAsia="en-US" w:bidi="ar-SA"/>
               </w:rPr>
-              <w:t>Pre-condizione</w:t>
+              <w:t>Pre-</w:t>
+            </w:r>
+            <w:r>
+              <w:rPr>
+                <w:rFonts w:eastAsia="Droid Sans" w:cs="Droid Sans" w:ascii="Century Gothic" w:hAnsi="Century Gothic"/>
+                <w:b w:val="false"/>
+                <w:bCs w:val="false"/>
+                <w:color w:val="FFFFFF"/>
+                <w:kern w:val="0"/>
+                <w:sz w:val="28"/>
+                <w:szCs w:val="28"/>
+                <w:lang w:val="it-IT" w:eastAsia="en-US" w:bidi="ar-SA"/>
+              </w:rPr>
+              <w:t>C</w:t>
+            </w:r>
+            <w:r>
+              <w:rPr>
+                <w:rFonts w:eastAsia="Droid Sans" w:cs="Droid Sans" w:ascii="Century Gothic" w:hAnsi="Century Gothic"/>
+                <w:b w:val="false"/>
+                <w:bCs w:val="false"/>
+                <w:color w:val="FFFFFF"/>
+                <w:kern w:val="0"/>
+                <w:sz w:val="28"/>
+                <w:szCs w:val="28"/>
+                <w:lang w:val="it-IT" w:eastAsia="en-US" w:bidi="ar-SA"/>
+              </w:rPr>
+              <w:t>ondizione</w:t>
             </w:r>
           </w:p>
         </w:tc>
@@ -6676,7 +6767,33 @@
                 <w:szCs w:val="28"/>
                 <w:lang w:val="it-IT" w:eastAsia="en-US" w:bidi="ar-SA"/>
               </w:rPr>
-              <w:t>Pre-condizione</w:t>
+              <w:t>Pre-</w:t>
+            </w:r>
+            <w:r>
+              <w:rPr>
+                <w:rFonts w:eastAsia="Droid Sans" w:cs="Droid Sans" w:ascii="Century Gothic" w:hAnsi="Century Gothic"/>
+                <w:b w:val="false"/>
+                <w:bCs w:val="false"/>
+                <w:color w:val="FFFFFF"/>
+                <w:kern w:val="0"/>
+                <w:sz w:val="28"/>
+                <w:szCs w:val="28"/>
+                <w:lang w:val="it-IT" w:eastAsia="en-US" w:bidi="ar-SA"/>
+              </w:rPr>
+              <w:t>C</w:t>
+            </w:r>
+            <w:r>
+              <w:rPr>
+                <w:rFonts w:eastAsia="Droid Sans" w:cs="Droid Sans" w:ascii="Century Gothic" w:hAnsi="Century Gothic"/>
+                <w:b w:val="false"/>
+                <w:bCs w:val="false"/>
+                <w:color w:val="FFFFFF"/>
+                <w:kern w:val="0"/>
+                <w:sz w:val="28"/>
+                <w:szCs w:val="28"/>
+                <w:lang w:val="it-IT" w:eastAsia="en-US" w:bidi="ar-SA"/>
+              </w:rPr>
+              <w:t>ondizione</w:t>
             </w:r>
           </w:p>
         </w:tc>
@@ -7518,7 +7635,33 @@
                 <w:szCs w:val="28"/>
                 <w:lang w:val="it-IT" w:eastAsia="en-US" w:bidi="ar-SA"/>
               </w:rPr>
-              <w:t>Pre-condizione</w:t>
+              <w:t>Pre-</w:t>
+            </w:r>
+            <w:r>
+              <w:rPr>
+                <w:rFonts w:eastAsia="Droid Sans" w:cs="Droid Sans" w:ascii="Century Gothic" w:hAnsi="Century Gothic"/>
+                <w:b w:val="false"/>
+                <w:bCs w:val="false"/>
+                <w:color w:val="FFFFFF"/>
+                <w:kern w:val="0"/>
+                <w:sz w:val="28"/>
+                <w:szCs w:val="28"/>
+                <w:lang w:val="it-IT" w:eastAsia="en-US" w:bidi="ar-SA"/>
+              </w:rPr>
+              <w:t>C</w:t>
+            </w:r>
+            <w:r>
+              <w:rPr>
+                <w:rFonts w:eastAsia="Droid Sans" w:cs="Droid Sans" w:ascii="Century Gothic" w:hAnsi="Century Gothic"/>
+                <w:b w:val="false"/>
+                <w:bCs w:val="false"/>
+                <w:color w:val="FFFFFF"/>
+                <w:kern w:val="0"/>
+                <w:sz w:val="28"/>
+                <w:szCs w:val="28"/>
+                <w:lang w:val="it-IT" w:eastAsia="en-US" w:bidi="ar-SA"/>
+              </w:rPr>
+              <w:t>ondizione</w:t>
             </w:r>
           </w:p>
         </w:tc>
@@ -7851,7 +7994,33 @@
                 <w:szCs w:val="28"/>
                 <w:lang w:val="it-IT" w:eastAsia="en-US" w:bidi="ar-SA"/>
               </w:rPr>
-              <w:t>Pre-condizione</w:t>
+              <w:t>Pre-</w:t>
+            </w:r>
+            <w:r>
+              <w:rPr>
+                <w:rFonts w:eastAsia="Droid Sans" w:cs="Droid Sans" w:ascii="Century Gothic" w:hAnsi="Century Gothic"/>
+                <w:b w:val="false"/>
+                <w:bCs w:val="false"/>
+                <w:color w:val="FFFFFF"/>
+                <w:kern w:val="0"/>
+                <w:sz w:val="28"/>
+                <w:szCs w:val="28"/>
+                <w:lang w:val="it-IT" w:eastAsia="en-US" w:bidi="ar-SA"/>
+              </w:rPr>
+              <w:t>C</w:t>
+            </w:r>
+            <w:r>
+              <w:rPr>
+                <w:rFonts w:eastAsia="Droid Sans" w:cs="Droid Sans" w:ascii="Century Gothic" w:hAnsi="Century Gothic"/>
+                <w:b w:val="false"/>
+                <w:bCs w:val="false"/>
+                <w:color w:val="FFFFFF"/>
+                <w:kern w:val="0"/>
+                <w:sz w:val="28"/>
+                <w:szCs w:val="28"/>
+                <w:lang w:val="it-IT" w:eastAsia="en-US" w:bidi="ar-SA"/>
+              </w:rPr>
+              <w:t>ondizione</w:t>
             </w:r>
           </w:p>
         </w:tc>
@@ -8658,7 +8827,33 @@
                 <w:szCs w:val="28"/>
                 <w:lang w:val="it-IT" w:eastAsia="en-US" w:bidi="ar-SA"/>
               </w:rPr>
-              <w:t>Pre-condizione</w:t>
+              <w:t>Pre-</w:t>
+            </w:r>
+            <w:r>
+              <w:rPr>
+                <w:rFonts w:eastAsia="Droid Sans" w:cs="Droid Sans" w:ascii="Century Gothic" w:hAnsi="Century Gothic"/>
+                <w:b w:val="false"/>
+                <w:bCs w:val="false"/>
+                <w:color w:val="FFFFFF"/>
+                <w:kern w:val="0"/>
+                <w:sz w:val="28"/>
+                <w:szCs w:val="28"/>
+                <w:lang w:val="it-IT" w:eastAsia="en-US" w:bidi="ar-SA"/>
+              </w:rPr>
+              <w:t>C</w:t>
+            </w:r>
+            <w:r>
+              <w:rPr>
+                <w:rFonts w:eastAsia="Droid Sans" w:cs="Droid Sans" w:ascii="Century Gothic" w:hAnsi="Century Gothic"/>
+                <w:b w:val="false"/>
+                <w:bCs w:val="false"/>
+                <w:color w:val="FFFFFF"/>
+                <w:kern w:val="0"/>
+                <w:sz w:val="28"/>
+                <w:szCs w:val="28"/>
+                <w:lang w:val="it-IT" w:eastAsia="en-US" w:bidi="ar-SA"/>
+              </w:rPr>
+              <w:t>ondizione</w:t>
             </w:r>
           </w:p>
         </w:tc>
@@ -9589,6 +9784,12 @@
               </w:rPr>
               <w:t>-recuperaListaStorie():List&lt;Storia&gt; Bacheca</w:t>
             </w:r>
+            <w:r>
+              <w:rPr>
+                <w:lang w:val="it-IT" w:eastAsia="en-US" w:bidi="ar-SA"/>
+              </w:rPr>
+              <w:t>(int pagina)</w:t>
+            </w:r>
           </w:p>
         </w:tc>
       </w:tr>
@@ -9757,10 +9958,7 @@
           <w:p>
             <w:pPr>
               <w:pStyle w:val="Normal"/>
-              <w:widowControl w:val="false"/>
-              <w:suppressAutoHyphens w:val="true"/>
-              <w:spacing w:lineRule="auto" w:line="240" w:before="0" w:after="160"/>
-              <w:jc w:val="left"/>
+              <w:spacing w:before="0" w:after="160"/>
               <w:rPr>
                 <w:rFonts w:ascii="Century Gothic" w:hAnsi="Century Gothic" w:eastAsia="Droid Sans" w:cs="Droid Sans"/>
                 <w:b w:val="false"/>
@@ -9784,7 +9982,7 @@
                 <w:szCs w:val="28"/>
                 <w:lang w:val="it-IT" w:eastAsia="en-US" w:bidi="ar-SA"/>
               </w:rPr>
-              <w:t>-recuperaListaStorie():List&lt;Storia&gt; Bacheca</w:t>
+              <w:t>-recuperaListaStorie():List&lt;Storia&gt; Bacheca(int pagina)</w:t>
             </w:r>
           </w:p>
         </w:tc>
@@ -9862,7 +10060,7 @@
               <w:rPr>
                 <w:lang w:val="it-IT" w:eastAsia="en-US" w:bidi="ar-SA"/>
               </w:rPr>
-              <w:t>Metodo che recupera le storie dalla cache</w:t>
+              <w:t>Metodo che richiede la visualizzazione delle storie presenti in base a pagine</w:t>
             </w:r>
           </w:p>
         </w:tc>
@@ -9910,7 +10108,33 @@
                 <w:szCs w:val="28"/>
                 <w:lang w:val="it-IT" w:eastAsia="en-US" w:bidi="ar-SA"/>
               </w:rPr>
-              <w:t>Pre-condizione</w:t>
+              <w:t>Pre-</w:t>
+            </w:r>
+            <w:r>
+              <w:rPr>
+                <w:rFonts w:eastAsia="Droid Sans" w:cs="Droid Sans" w:ascii="Century Gothic" w:hAnsi="Century Gothic"/>
+                <w:b w:val="false"/>
+                <w:bCs w:val="false"/>
+                <w:color w:val="FFFFFF"/>
+                <w:kern w:val="0"/>
+                <w:sz w:val="28"/>
+                <w:szCs w:val="28"/>
+                <w:lang w:val="it-IT" w:eastAsia="en-US" w:bidi="ar-SA"/>
+              </w:rPr>
+              <w:t>C</w:t>
+            </w:r>
+            <w:r>
+              <w:rPr>
+                <w:rFonts w:eastAsia="Droid Sans" w:cs="Droid Sans" w:ascii="Century Gothic" w:hAnsi="Century Gothic"/>
+                <w:b w:val="false"/>
+                <w:bCs w:val="false"/>
+                <w:color w:val="FFFFFF"/>
+                <w:kern w:val="0"/>
+                <w:sz w:val="28"/>
+                <w:szCs w:val="28"/>
+                <w:lang w:val="it-IT" w:eastAsia="en-US" w:bidi="ar-SA"/>
+              </w:rPr>
+              <w:t>ondizione</w:t>
             </w:r>
           </w:p>
         </w:tc>
@@ -10299,22 +10523,31 @@
               <w:rPr>
                 <w:lang w:val="it-IT" w:eastAsia="en-US" w:bidi="ar-SA"/>
               </w:rPr>
-              <w:t>-pubblicazioneStoria(Stringa storia,Utente utente):int idStoria</w:t>
-            </w:r>
-          </w:p>
-          <w:p>
-            <w:pPr>
-              <w:pStyle w:val="Normal"/>
-              <w:widowControl w:val="false"/>
-              <w:spacing w:before="0" w:after="160"/>
-              <w:jc w:val="left"/>
-              <w:rPr/>
-            </w:pPr>
-            <w:r>
-              <w:rPr>
-                <w:lang w:val="it-IT" w:eastAsia="en-US" w:bidi="ar-SA"/>
-              </w:rPr>
-              <w:t>-aggiunta</w:t>
+              <w:t>-pubblicaStoria(String</w:t>
+            </w:r>
+            <w:r>
+              <w:rPr>
+                <w:lang w:val="it-IT" w:eastAsia="en-US" w:bidi="ar-SA"/>
+              </w:rPr>
+              <w:t xml:space="preserve"> username</w:t>
+            </w:r>
+            <w:r>
+              <w:rPr>
+                <w:lang w:val="it-IT" w:eastAsia="en-US" w:bidi="ar-SA"/>
+              </w:rPr>
+              <w:t>,Utente utente):</w:t>
+            </w:r>
+            <w:r>
+              <w:rPr>
+                <w:lang w:val="it-IT" w:eastAsia="en-US" w:bidi="ar-SA"/>
+              </w:rPr>
+              <w:t>boolean pubblicat</w:t>
+            </w:r>
+            <w:r>
+              <w:rPr>
+                <w:lang w:val="it-IT" w:eastAsia="en-US" w:bidi="ar-SA"/>
+              </w:rPr>
+              <w:t>o</w:t>
             </w:r>
           </w:p>
         </w:tc>
@@ -10405,13 +10638,3368 @@
       <w:r>
         <w:rPr/>
       </w:r>
-      <w:r>
-        <w:br w:type="page"/>
-      </w:r>
     </w:p>
+    <w:tbl>
+      <w:tblPr>
+        <w:tblW w:w="9400" w:type="dxa"/>
+        <w:jc w:val="left"/>
+        <w:tblInd w:w="174" w:type="dxa"/>
+        <w:tblLayout w:type="fixed"/>
+        <w:tblCellMar>
+          <w:top w:w="0" w:type="dxa"/>
+          <w:left w:w="108" w:type="dxa"/>
+          <w:bottom w:w="0" w:type="dxa"/>
+          <w:right w:w="108" w:type="dxa"/>
+        </w:tblCellMar>
+      </w:tblPr>
+      <w:tblGrid>
+        <w:gridCol w:w="3000"/>
+        <w:gridCol w:w="6400"/>
+      </w:tblGrid>
+      <w:tr>
+        <w:trPr>
+          <w:trHeight w:val="568" w:hRule="atLeast"/>
+        </w:trPr>
+        <w:tc>
+          <w:tcPr>
+            <w:tcW w:w="3000" w:type="dxa"/>
+            <w:tcBorders>
+              <w:top w:val="single" w:sz="4" w:space="0" w:color="FFFFFF"/>
+              <w:left w:val="single" w:sz="4" w:space="0" w:color="FFFFFF"/>
+            </w:tcBorders>
+            <w:shd w:fill="2E74B5" w:val="clear"/>
+            <w:vAlign w:val="center"/>
+          </w:tcPr>
+          <w:p>
+            <w:pPr>
+              <w:pStyle w:val="Normal"/>
+              <w:widowControl w:val="false"/>
+              <w:suppressAutoHyphens w:val="true"/>
+              <w:spacing w:lineRule="auto" w:line="240" w:before="0" w:after="0"/>
+              <w:jc w:val="center"/>
+              <w:rPr>
+                <w:rFonts w:ascii="Century Gothic" w:hAnsi="Century Gothic" w:eastAsia="Droid Sans" w:cs="Droid Sans"/>
+                <w:b/>
+                <w:b/>
+                <w:color w:val="FFFFFF"/>
+                <w:kern w:val="0"/>
+                <w:sz w:val="28"/>
+                <w:szCs w:val="28"/>
+                <w:lang w:val="it-IT" w:eastAsia="en-US" w:bidi="ar-SA"/>
+              </w:rPr>
+            </w:pPr>
+            <w:r>
+              <w:rPr>
+                <w:rFonts w:eastAsia="Droid Sans" w:cs="Droid Sans" w:ascii="Century Gothic" w:hAnsi="Century Gothic"/>
+                <w:b/>
+                <w:color w:val="FFFFFF"/>
+                <w:kern w:val="0"/>
+                <w:sz w:val="28"/>
+                <w:szCs w:val="28"/>
+                <w:lang w:val="it-IT" w:eastAsia="en-US" w:bidi="ar-SA"/>
+              </w:rPr>
+              <w:t>Nome Metodo</w:t>
+            </w:r>
+          </w:p>
+        </w:tc>
+        <w:tc>
+          <w:tcPr>
+            <w:tcW w:w="6400" w:type="dxa"/>
+            <w:tcBorders>
+              <w:top w:val="single" w:sz="4" w:space="0" w:color="FFFFFF"/>
+              <w:left w:val="single" w:sz="4" w:space="0" w:color="FFFFFF"/>
+              <w:bottom w:val="single" w:sz="4" w:space="0" w:color="FFFFFF"/>
+              <w:right w:val="single" w:sz="4" w:space="0" w:color="FFFFFF"/>
+            </w:tcBorders>
+            <w:shd w:fill="2E74B5" w:val="clear"/>
+            <w:vAlign w:val="center"/>
+          </w:tcPr>
+          <w:p>
+            <w:pPr>
+              <w:pStyle w:val="Normal"/>
+              <w:spacing w:before="0" w:after="160"/>
+              <w:rPr>
+                <w:rFonts w:ascii="Century Gothic" w:hAnsi="Century Gothic" w:eastAsia="Droid Sans" w:cs="Droid Sans"/>
+                <w:color w:val="FFFFFF"/>
+                <w:kern w:val="0"/>
+                <w:sz w:val="28"/>
+                <w:szCs w:val="28"/>
+                <w:lang w:val="it-IT" w:eastAsia="en-US" w:bidi="ar-SA"/>
+              </w:rPr>
+            </w:pPr>
+            <w:r>
+              <w:rPr>
+                <w:rFonts w:eastAsia="Droid Sans" w:cs="Droid Sans" w:ascii="Century Gothic" w:hAnsi="Century Gothic"/>
+                <w:color w:val="FFFFFF"/>
+                <w:kern w:val="0"/>
+                <w:sz w:val="28"/>
+                <w:szCs w:val="28"/>
+                <w:lang w:val="it-IT" w:eastAsia="en-US" w:bidi="ar-SA"/>
+              </w:rPr>
+              <w:t>-pubblicaStoria(String username,Utente utente):</w:t>
+            </w:r>
+            <w:r>
+              <w:rPr>
+                <w:rFonts w:eastAsia="Droid Sans" w:cs="Droid Sans" w:ascii="Century Gothic" w:hAnsi="Century Gothic"/>
+                <w:color w:val="FFFFFF"/>
+                <w:kern w:val="0"/>
+                <w:sz w:val="28"/>
+                <w:szCs w:val="28"/>
+                <w:lang w:val="it-IT" w:eastAsia="en-US" w:bidi="ar-SA"/>
+              </w:rPr>
+              <w:t>boolean pubblicat</w:t>
+            </w:r>
+            <w:r>
+              <w:rPr>
+                <w:rFonts w:eastAsia="Droid Sans" w:cs="Droid Sans" w:ascii="Century Gothic" w:hAnsi="Century Gothic"/>
+                <w:color w:val="FFFFFF"/>
+                <w:kern w:val="0"/>
+                <w:sz w:val="28"/>
+                <w:szCs w:val="28"/>
+                <w:lang w:val="it-IT" w:eastAsia="en-US" w:bidi="ar-SA"/>
+              </w:rPr>
+              <w:t>o</w:t>
+            </w:r>
+          </w:p>
+        </w:tc>
+      </w:tr>
+      <w:tr>
+        <w:trPr>
+          <w:trHeight w:val="525" w:hRule="atLeast"/>
+        </w:trPr>
+        <w:tc>
+          <w:tcPr>
+            <w:tcW w:w="3000" w:type="dxa"/>
+            <w:tcBorders>
+              <w:left w:val="single" w:sz="4" w:space="0" w:color="FFFFFF"/>
+              <w:bottom w:val="single" w:sz="4" w:space="0" w:color="FFFFFF"/>
+            </w:tcBorders>
+            <w:shd w:fill="2E74B5" w:val="clear"/>
+            <w:vAlign w:val="center"/>
+          </w:tcPr>
+          <w:p>
+            <w:pPr>
+              <w:pStyle w:val="Normal"/>
+              <w:widowControl w:val="false"/>
+              <w:spacing w:before="0" w:after="160"/>
+              <w:jc w:val="center"/>
+              <w:rPr>
+                <w:rFonts w:ascii="Century Gothic" w:hAnsi="Century Gothic" w:eastAsia="Droid Sans" w:cs="Droid Sans"/>
+                <w:b w:val="false"/>
+                <w:b w:val="false"/>
+                <w:bCs w:val="false"/>
+                <w:color w:val="FFFFFF"/>
+                <w:kern w:val="0"/>
+                <w:sz w:val="28"/>
+                <w:szCs w:val="28"/>
+                <w:lang w:val="it-IT" w:eastAsia="en-US" w:bidi="ar-SA"/>
+              </w:rPr>
+            </w:pPr>
+            <w:r>
+              <w:rPr>
+                <w:rFonts w:eastAsia="Droid Sans" w:cs="Droid Sans" w:ascii="Century Gothic" w:hAnsi="Century Gothic"/>
+                <w:b w:val="false"/>
+                <w:bCs w:val="false"/>
+                <w:color w:val="FFFFFF"/>
+                <w:kern w:val="0"/>
+                <w:sz w:val="28"/>
+                <w:szCs w:val="28"/>
+                <w:lang w:val="it-IT" w:eastAsia="en-US" w:bidi="ar-SA"/>
+              </w:rPr>
+              <w:t>Descrizione</w:t>
+            </w:r>
+          </w:p>
+        </w:tc>
+        <w:tc>
+          <w:tcPr>
+            <w:tcW w:w="6400" w:type="dxa"/>
+            <w:tcBorders>
+              <w:left w:val="single" w:sz="4" w:space="0" w:color="FFFFFF"/>
+              <w:bottom w:val="single" w:sz="4" w:space="0" w:color="FFFFFF"/>
+              <w:right w:val="single" w:sz="4" w:space="0" w:color="FFFFFF"/>
+            </w:tcBorders>
+            <w:shd w:fill="DEEAF6" w:val="clear"/>
+            <w:vAlign w:val="center"/>
+          </w:tcPr>
+          <w:p>
+            <w:pPr>
+              <w:pStyle w:val="Normal"/>
+              <w:widowControl w:val="false"/>
+              <w:spacing w:before="0" w:after="160"/>
+              <w:jc w:val="center"/>
+              <w:rPr>
+                <w:lang w:val="it-IT" w:eastAsia="en-US" w:bidi="ar-SA"/>
+              </w:rPr>
+            </w:pPr>
+            <w:r>
+              <w:rPr>
+                <w:lang w:val="it-IT" w:eastAsia="en-US" w:bidi="ar-SA"/>
+              </w:rPr>
+              <w:t xml:space="preserve">Metodo che </w:t>
+            </w:r>
+            <w:r>
+              <w:rPr>
+                <w:lang w:val="it-IT" w:eastAsia="en-US" w:bidi="ar-SA"/>
+              </w:rPr>
+              <w:t>pubblica una storia salvandola nel database</w:t>
+            </w:r>
+          </w:p>
+        </w:tc>
+      </w:tr>
+      <w:tr>
+        <w:trPr>
+          <w:trHeight w:val="525" w:hRule="atLeast"/>
+        </w:trPr>
+        <w:tc>
+          <w:tcPr>
+            <w:tcW w:w="3000" w:type="dxa"/>
+            <w:tcBorders>
+              <w:left w:val="single" w:sz="4" w:space="0" w:color="FFFFFF"/>
+              <w:bottom w:val="single" w:sz="4" w:space="0" w:color="FFFFFF"/>
+            </w:tcBorders>
+            <w:shd w:fill="2E74B5" w:val="clear"/>
+            <w:vAlign w:val="center"/>
+          </w:tcPr>
+          <w:p>
+            <w:pPr>
+              <w:pStyle w:val="Normal"/>
+              <w:widowControl w:val="false"/>
+              <w:spacing w:before="0" w:after="160"/>
+              <w:jc w:val="center"/>
+              <w:rPr>
+                <w:rFonts w:ascii="Century Gothic" w:hAnsi="Century Gothic" w:eastAsia="Droid Sans" w:cs="Droid Sans"/>
+                <w:b w:val="false"/>
+                <w:b w:val="false"/>
+                <w:bCs w:val="false"/>
+                <w:color w:val="FFFFFF"/>
+                <w:kern w:val="0"/>
+                <w:sz w:val="28"/>
+                <w:szCs w:val="28"/>
+                <w:lang w:val="it-IT" w:eastAsia="en-US" w:bidi="ar-SA"/>
+              </w:rPr>
+            </w:pPr>
+            <w:r>
+              <w:rPr>
+                <w:rFonts w:eastAsia="Droid Sans" w:cs="Droid Sans" w:ascii="Century Gothic" w:hAnsi="Century Gothic"/>
+                <w:b w:val="false"/>
+                <w:bCs w:val="false"/>
+                <w:color w:val="FFFFFF"/>
+                <w:kern w:val="0"/>
+                <w:sz w:val="28"/>
+                <w:szCs w:val="28"/>
+                <w:lang w:val="it-IT" w:eastAsia="en-US" w:bidi="ar-SA"/>
+              </w:rPr>
+              <w:t>Pre-</w:t>
+            </w:r>
+            <w:r>
+              <w:rPr>
+                <w:rFonts w:eastAsia="Droid Sans" w:cs="Droid Sans" w:ascii="Century Gothic" w:hAnsi="Century Gothic"/>
+                <w:b w:val="false"/>
+                <w:bCs w:val="false"/>
+                <w:color w:val="FFFFFF"/>
+                <w:kern w:val="0"/>
+                <w:sz w:val="28"/>
+                <w:szCs w:val="28"/>
+                <w:lang w:val="it-IT" w:eastAsia="en-US" w:bidi="ar-SA"/>
+              </w:rPr>
+              <w:t>C</w:t>
+            </w:r>
+            <w:r>
+              <w:rPr>
+                <w:rFonts w:eastAsia="Droid Sans" w:cs="Droid Sans" w:ascii="Century Gothic" w:hAnsi="Century Gothic"/>
+                <w:b w:val="false"/>
+                <w:bCs w:val="false"/>
+                <w:color w:val="FFFFFF"/>
+                <w:kern w:val="0"/>
+                <w:sz w:val="28"/>
+                <w:szCs w:val="28"/>
+                <w:lang w:val="it-IT" w:eastAsia="en-US" w:bidi="ar-SA"/>
+              </w:rPr>
+              <w:t>ondizione</w:t>
+            </w:r>
+          </w:p>
+        </w:tc>
+        <w:tc>
+          <w:tcPr>
+            <w:tcW w:w="6400" w:type="dxa"/>
+            <w:tcBorders>
+              <w:left w:val="single" w:sz="4" w:space="0" w:color="FFFFFF"/>
+              <w:bottom w:val="single" w:sz="4" w:space="0" w:color="FFFFFF"/>
+              <w:right w:val="single" w:sz="4" w:space="0" w:color="FFFFFF"/>
+            </w:tcBorders>
+            <w:shd w:fill="DEEAF6" w:val="clear"/>
+            <w:vAlign w:val="center"/>
+          </w:tcPr>
+          <w:p>
+            <w:pPr>
+              <w:pStyle w:val="Normal"/>
+              <w:widowControl w:val="false"/>
+              <w:spacing w:before="0" w:after="160"/>
+              <w:jc w:val="center"/>
+              <w:rPr>
+                <w:b w:val="false"/>
+                <w:b w:val="false"/>
+                <w:bCs w:val="false"/>
+                <w:lang w:val="it-IT" w:eastAsia="en-US" w:bidi="ar-SA"/>
+              </w:rPr>
+            </w:pPr>
+            <w:r>
+              <w:rPr>
+                <w:b/>
+                <w:bCs/>
+                <w:lang w:val="it-IT" w:eastAsia="en-US" w:bidi="ar-SA"/>
+              </w:rPr>
+              <w:t>context:</w:t>
+            </w:r>
+            <w:r>
+              <w:rPr>
+                <w:b w:val="false"/>
+                <w:bCs w:val="false"/>
+                <w:lang w:val="it-IT" w:eastAsia="en-US" w:bidi="ar-SA"/>
+              </w:rPr>
+              <w:t>utente.getUsername()==username</w:t>
+            </w:r>
+          </w:p>
+          <w:p>
+            <w:pPr>
+              <w:pStyle w:val="Normal"/>
+              <w:widowControl w:val="false"/>
+              <w:spacing w:before="0" w:after="160"/>
+              <w:jc w:val="center"/>
+              <w:rPr>
+                <w:b w:val="false"/>
+                <w:b w:val="false"/>
+                <w:bCs w:val="false"/>
+                <w:lang w:val="it-IT" w:eastAsia="en-US" w:bidi="ar-SA"/>
+              </w:rPr>
+            </w:pPr>
+            <w:r>
+              <w:rPr>
+                <w:b/>
+                <w:bCs/>
+                <w:lang w:val="it-IT" w:eastAsia="en-US" w:bidi="ar-SA"/>
+              </w:rPr>
+              <w:t>pre:</w:t>
+            </w:r>
+            <w:r>
+              <w:rPr>
+                <w:b w:val="false"/>
+                <w:bCs w:val="false"/>
+                <w:lang w:val="it-IT" w:eastAsia="en-US" w:bidi="ar-SA"/>
+              </w:rPr>
+              <w:t xml:space="preserve"> isLogged(utente)==true &amp;&amp;</w:t>
+            </w:r>
+          </w:p>
+          <w:p>
+            <w:pPr>
+              <w:pStyle w:val="Normal"/>
+              <w:widowControl w:val="false"/>
+              <w:spacing w:before="0" w:after="160"/>
+              <w:jc w:val="center"/>
+              <w:rPr>
+                <w:b w:val="false"/>
+                <w:b w:val="false"/>
+                <w:bCs w:val="false"/>
+                <w:lang w:val="it-IT" w:eastAsia="en-US" w:bidi="ar-SA"/>
+              </w:rPr>
+            </w:pPr>
+            <w:r>
+              <w:rPr>
+                <w:b w:val="false"/>
+                <w:bCs w:val="false"/>
+                <w:lang w:val="it-IT" w:eastAsia="en-US" w:bidi="ar-SA"/>
+              </w:rPr>
+              <w:t>IStoriaDao::doRetrieveAll().size==n</w:t>
+            </w:r>
+          </w:p>
+        </w:tc>
+      </w:tr>
+      <w:tr>
+        <w:trPr>
+          <w:trHeight w:val="525" w:hRule="atLeast"/>
+        </w:trPr>
+        <w:tc>
+          <w:tcPr>
+            <w:tcW w:w="3000" w:type="dxa"/>
+            <w:tcBorders>
+              <w:left w:val="single" w:sz="4" w:space="0" w:color="FFFFFF"/>
+              <w:bottom w:val="single" w:sz="4" w:space="0" w:color="FFFFFF"/>
+            </w:tcBorders>
+            <w:shd w:fill="2E74B5" w:val="clear"/>
+            <w:vAlign w:val="center"/>
+          </w:tcPr>
+          <w:p>
+            <w:pPr>
+              <w:pStyle w:val="Normal"/>
+              <w:widowControl w:val="false"/>
+              <w:spacing w:before="0" w:after="160"/>
+              <w:jc w:val="center"/>
+              <w:rPr>
+                <w:rFonts w:ascii="Century Gothic" w:hAnsi="Century Gothic" w:eastAsia="Droid Sans" w:cs="Droid Sans"/>
+                <w:b w:val="false"/>
+                <w:b w:val="false"/>
+                <w:bCs w:val="false"/>
+                <w:color w:val="FFFFFF"/>
+                <w:kern w:val="0"/>
+                <w:sz w:val="28"/>
+                <w:szCs w:val="28"/>
+                <w:lang w:val="it-IT" w:eastAsia="en-US" w:bidi="ar-SA"/>
+              </w:rPr>
+            </w:pPr>
+            <w:r>
+              <w:rPr>
+                <w:rFonts w:eastAsia="Droid Sans" w:cs="Droid Sans" w:ascii="Century Gothic" w:hAnsi="Century Gothic"/>
+                <w:b w:val="false"/>
+                <w:bCs w:val="false"/>
+                <w:color w:val="FFFFFF"/>
+                <w:kern w:val="0"/>
+                <w:sz w:val="28"/>
+                <w:szCs w:val="28"/>
+                <w:lang w:val="it-IT" w:eastAsia="en-US" w:bidi="ar-SA"/>
+              </w:rPr>
+              <w:t>Post-Condizione</w:t>
+            </w:r>
+          </w:p>
+        </w:tc>
+        <w:tc>
+          <w:tcPr>
+            <w:tcW w:w="6400" w:type="dxa"/>
+            <w:tcBorders>
+              <w:left w:val="single" w:sz="4" w:space="0" w:color="FFFFFF"/>
+              <w:bottom w:val="single" w:sz="4" w:space="0" w:color="FFFFFF"/>
+              <w:right w:val="single" w:sz="4" w:space="0" w:color="FFFFFF"/>
+            </w:tcBorders>
+            <w:shd w:fill="DEEAF6" w:val="clear"/>
+            <w:vAlign w:val="center"/>
+          </w:tcPr>
+          <w:p>
+            <w:pPr>
+              <w:pStyle w:val="Normal"/>
+              <w:widowControl w:val="false"/>
+              <w:spacing w:before="0" w:after="160"/>
+              <w:jc w:val="center"/>
+              <w:rPr>
+                <w:b w:val="false"/>
+                <w:b w:val="false"/>
+                <w:bCs w:val="false"/>
+                <w:lang w:val="it-IT" w:eastAsia="en-US" w:bidi="ar-SA"/>
+              </w:rPr>
+            </w:pPr>
+            <w:r>
+              <w:rPr>
+                <w:b/>
+                <w:bCs/>
+                <w:lang w:val="it-IT" w:eastAsia="en-US" w:bidi="ar-SA"/>
+              </w:rPr>
+              <w:t>context:</w:t>
+            </w:r>
+            <w:r>
+              <w:rPr>
+                <w:b w:val="false"/>
+                <w:bCs w:val="false"/>
+                <w:lang w:val="it-IT" w:eastAsia="en-US" w:bidi="ar-SA"/>
+              </w:rPr>
+              <w:t>utente.getUsername()==username</w:t>
+            </w:r>
+          </w:p>
+          <w:p>
+            <w:pPr>
+              <w:pStyle w:val="Normal"/>
+              <w:widowControl w:val="false"/>
+              <w:spacing w:before="0" w:after="160"/>
+              <w:jc w:val="center"/>
+              <w:rPr>
+                <w:b w:val="false"/>
+                <w:b w:val="false"/>
+                <w:bCs w:val="false"/>
+                <w:lang w:val="it-IT" w:eastAsia="en-US" w:bidi="ar-SA"/>
+              </w:rPr>
+            </w:pPr>
+            <w:r>
+              <w:rPr>
+                <w:b/>
+                <w:bCs/>
+                <w:lang w:val="it-IT" w:eastAsia="en-US" w:bidi="ar-SA"/>
+              </w:rPr>
+              <w:t>post:</w:t>
+            </w:r>
+            <w:r>
+              <w:rPr>
+                <w:b w:val="false"/>
+                <w:bCs w:val="false"/>
+                <w:lang w:val="it-IT" w:eastAsia="en-US" w:bidi="ar-SA"/>
+              </w:rPr>
+              <w:t xml:space="preserve"> </w:t>
+            </w:r>
+            <w:r>
+              <w:rPr>
+                <w:b w:val="false"/>
+                <w:bCs w:val="false"/>
+                <w:lang w:val="it-IT" w:eastAsia="en-US" w:bidi="ar-SA"/>
+              </w:rPr>
+              <w:t>IStoriaDao::doRetrieveAll().size==n+1</w:t>
+            </w:r>
+          </w:p>
+        </w:tc>
+      </w:tr>
+    </w:tbl>
+    <w:p>
+      <w:pPr>
+        <w:pStyle w:val="Normal"/>
+        <w:rPr/>
+      </w:pPr>
+      <w:r>
+        <w:rPr/>
+      </w:r>
+    </w:p>
+    <w:tbl>
+      <w:tblPr>
+        <w:tblW w:w="9400" w:type="dxa"/>
+        <w:jc w:val="left"/>
+        <w:tblInd w:w="174" w:type="dxa"/>
+        <w:tblLayout w:type="fixed"/>
+        <w:tblCellMar>
+          <w:top w:w="0" w:type="dxa"/>
+          <w:left w:w="108" w:type="dxa"/>
+          <w:bottom w:w="0" w:type="dxa"/>
+          <w:right w:w="108" w:type="dxa"/>
+        </w:tblCellMar>
+      </w:tblPr>
+      <w:tblGrid>
+        <w:gridCol w:w="3067"/>
+        <w:gridCol w:w="6333"/>
+      </w:tblGrid>
+      <w:tr>
+        <w:trPr>
+          <w:trHeight w:val="568" w:hRule="atLeast"/>
+        </w:trPr>
+        <w:tc>
+          <w:tcPr>
+            <w:tcW w:w="3067" w:type="dxa"/>
+            <w:tcBorders>
+              <w:top w:val="single" w:sz="4" w:space="0" w:color="FFFFFF"/>
+              <w:left w:val="single" w:sz="4" w:space="0" w:color="FFFFFF"/>
+            </w:tcBorders>
+            <w:shd w:fill="2E74B5" w:val="clear"/>
+            <w:vAlign w:val="center"/>
+          </w:tcPr>
+          <w:p>
+            <w:pPr>
+              <w:pStyle w:val="Normal"/>
+              <w:widowControl w:val="false"/>
+              <w:suppressAutoHyphens w:val="true"/>
+              <w:spacing w:lineRule="auto" w:line="240" w:before="0" w:after="0"/>
+              <w:jc w:val="center"/>
+              <w:rPr>
+                <w:rFonts w:ascii="Century Gothic" w:hAnsi="Century Gothic" w:eastAsia="Droid Sans" w:cs="Droid Sans"/>
+                <w:b/>
+                <w:b/>
+                <w:color w:val="FFFFFF"/>
+                <w:kern w:val="0"/>
+                <w:sz w:val="28"/>
+                <w:szCs w:val="28"/>
+                <w:lang w:val="it-IT" w:eastAsia="en-US" w:bidi="ar-SA"/>
+              </w:rPr>
+            </w:pPr>
+            <w:r>
+              <w:rPr>
+                <w:rFonts w:eastAsia="Droid Sans" w:cs="Droid Sans" w:ascii="Century Gothic" w:hAnsi="Century Gothic"/>
+                <w:b/>
+                <w:color w:val="FFFFFF"/>
+                <w:kern w:val="0"/>
+                <w:sz w:val="28"/>
+                <w:szCs w:val="28"/>
+                <w:lang w:val="it-IT" w:eastAsia="en-US" w:bidi="ar-SA"/>
+              </w:rPr>
+              <w:t>Nome Classe</w:t>
+            </w:r>
+          </w:p>
+        </w:tc>
+        <w:tc>
+          <w:tcPr>
+            <w:tcW w:w="6333" w:type="dxa"/>
+            <w:tcBorders>
+              <w:top w:val="single" w:sz="4" w:space="0" w:color="FFFFFF"/>
+              <w:left w:val="single" w:sz="4" w:space="0" w:color="FFFFFF"/>
+              <w:bottom w:val="single" w:sz="4" w:space="0" w:color="FFFFFF"/>
+              <w:right w:val="single" w:sz="4" w:space="0" w:color="FFFFFF"/>
+            </w:tcBorders>
+            <w:shd w:fill="2E74B5" w:val="clear"/>
+            <w:vAlign w:val="center"/>
+          </w:tcPr>
+          <w:p>
+            <w:pPr>
+              <w:pStyle w:val="Normal"/>
+              <w:widowControl w:val="false"/>
+              <w:suppressAutoHyphens w:val="true"/>
+              <w:spacing w:lineRule="auto" w:line="240" w:before="0" w:after="0"/>
+              <w:jc w:val="center"/>
+              <w:rPr>
+                <w:rFonts w:ascii="Century Gothic" w:hAnsi="Century Gothic" w:eastAsia="Droid Sans" w:cs="Droid Sans"/>
+                <w:b w:val="false"/>
+                <w:b w:val="false"/>
+                <w:bCs w:val="false"/>
+                <w:color w:val="FFFFFF"/>
+                <w:kern w:val="0"/>
+                <w:sz w:val="28"/>
+                <w:szCs w:val="28"/>
+                <w:lang w:val="it-IT" w:eastAsia="en-US" w:bidi="ar-SA"/>
+              </w:rPr>
+            </w:pPr>
+            <w:r>
+              <w:rPr>
+                <w:rFonts w:eastAsia="Droid Sans" w:cs="Droid Sans" w:ascii="Century Gothic" w:hAnsi="Century Gothic"/>
+                <w:b w:val="false"/>
+                <w:bCs w:val="false"/>
+                <w:color w:val="FFFFFF"/>
+                <w:kern w:val="0"/>
+                <w:sz w:val="28"/>
+                <w:szCs w:val="28"/>
+                <w:lang w:val="it-IT" w:eastAsia="en-US" w:bidi="ar-SA"/>
+              </w:rPr>
+              <w:t>InserisciCommento</w:t>
+            </w:r>
+          </w:p>
+        </w:tc>
+      </w:tr>
+      <w:tr>
+        <w:trPr>
+          <w:trHeight w:val="525" w:hRule="atLeast"/>
+        </w:trPr>
+        <w:tc>
+          <w:tcPr>
+            <w:tcW w:w="3067" w:type="dxa"/>
+            <w:tcBorders>
+              <w:left w:val="single" w:sz="4" w:space="0" w:color="FFFFFF"/>
+              <w:bottom w:val="single" w:sz="4" w:space="0" w:color="FFFFFF"/>
+            </w:tcBorders>
+            <w:shd w:fill="2E74B5" w:val="clear"/>
+            <w:vAlign w:val="center"/>
+          </w:tcPr>
+          <w:p>
+            <w:pPr>
+              <w:pStyle w:val="Normal"/>
+              <w:widowControl w:val="false"/>
+              <w:spacing w:before="0" w:after="160"/>
+              <w:jc w:val="center"/>
+              <w:rPr>
+                <w:rFonts w:ascii="Century Gothic" w:hAnsi="Century Gothic" w:eastAsia="Droid Sans" w:cs="Droid Sans"/>
+                <w:b w:val="false"/>
+                <w:b w:val="false"/>
+                <w:bCs w:val="false"/>
+                <w:color w:val="FFFFFF"/>
+                <w:kern w:val="0"/>
+                <w:sz w:val="28"/>
+                <w:szCs w:val="28"/>
+                <w:lang w:val="it-IT" w:eastAsia="en-US" w:bidi="ar-SA"/>
+              </w:rPr>
+            </w:pPr>
+            <w:r>
+              <w:rPr>
+                <w:rFonts w:eastAsia="Droid Sans" w:cs="Droid Sans" w:ascii="Century Gothic" w:hAnsi="Century Gothic"/>
+                <w:b w:val="false"/>
+                <w:bCs w:val="false"/>
+                <w:color w:val="FFFFFF"/>
+                <w:kern w:val="0"/>
+                <w:sz w:val="28"/>
+                <w:szCs w:val="28"/>
+                <w:lang w:val="it-IT" w:eastAsia="en-US" w:bidi="ar-SA"/>
+              </w:rPr>
+              <w:t>Descrizione</w:t>
+            </w:r>
+          </w:p>
+        </w:tc>
+        <w:tc>
+          <w:tcPr>
+            <w:tcW w:w="6333" w:type="dxa"/>
+            <w:tcBorders>
+              <w:top w:val="single" w:sz="4" w:space="0" w:color="FFFFFF"/>
+              <w:left w:val="single" w:sz="4" w:space="0" w:color="FFFFFF"/>
+              <w:bottom w:val="single" w:sz="4" w:space="0" w:color="FFFFFF"/>
+              <w:right w:val="single" w:sz="4" w:space="0" w:color="FFFFFF"/>
+            </w:tcBorders>
+            <w:shd w:fill="DEEAF6" w:val="clear"/>
+            <w:vAlign w:val="center"/>
+          </w:tcPr>
+          <w:p>
+            <w:pPr>
+              <w:pStyle w:val="Normal"/>
+              <w:widowControl w:val="false"/>
+              <w:spacing w:before="0" w:after="160"/>
+              <w:jc w:val="center"/>
+              <w:rPr>
+                <w:lang w:val="it-IT" w:eastAsia="en-US" w:bidi="ar-SA"/>
+              </w:rPr>
+            </w:pPr>
+            <w:r>
+              <w:rPr>
+                <w:lang w:val="it-IT" w:eastAsia="en-US" w:bidi="ar-SA"/>
+              </w:rPr>
+              <w:t>Classe che effettua l'inserimento</w:t>
+            </w:r>
+            <w:r>
+              <w:rPr>
+                <w:lang w:val="it-IT" w:eastAsia="en-US" w:bidi="ar-SA"/>
+              </w:rPr>
+              <w:t xml:space="preserve"> di un commento all'interno di una storia</w:t>
+            </w:r>
+          </w:p>
+        </w:tc>
+      </w:tr>
+      <w:tr>
+        <w:trPr>
+          <w:trHeight w:val="525" w:hRule="atLeast"/>
+        </w:trPr>
+        <w:tc>
+          <w:tcPr>
+            <w:tcW w:w="3067" w:type="dxa"/>
+            <w:tcBorders>
+              <w:left w:val="single" w:sz="4" w:space="0" w:color="FFFFFF"/>
+              <w:bottom w:val="single" w:sz="4" w:space="0" w:color="FFFFFF"/>
+            </w:tcBorders>
+            <w:shd w:fill="2E74B5" w:val="clear"/>
+            <w:vAlign w:val="center"/>
+          </w:tcPr>
+          <w:p>
+            <w:pPr>
+              <w:pStyle w:val="Normal"/>
+              <w:widowControl w:val="false"/>
+              <w:spacing w:before="0" w:after="160"/>
+              <w:jc w:val="center"/>
+              <w:rPr>
+                <w:rFonts w:ascii="Century Gothic" w:hAnsi="Century Gothic" w:eastAsia="Droid Sans" w:cs="Droid Sans"/>
+                <w:b w:val="false"/>
+                <w:b w:val="false"/>
+                <w:bCs w:val="false"/>
+                <w:color w:val="FFFFFF"/>
+                <w:kern w:val="0"/>
+                <w:sz w:val="28"/>
+                <w:szCs w:val="28"/>
+                <w:lang w:val="it-IT" w:eastAsia="en-US" w:bidi="ar-SA"/>
+              </w:rPr>
+            </w:pPr>
+            <w:r>
+              <w:rPr>
+                <w:rFonts w:eastAsia="Droid Sans" w:cs="Droid Sans" w:ascii="Century Gothic" w:hAnsi="Century Gothic"/>
+                <w:b w:val="false"/>
+                <w:bCs w:val="false"/>
+                <w:color w:val="FFFFFF"/>
+                <w:kern w:val="0"/>
+                <w:sz w:val="28"/>
+                <w:szCs w:val="28"/>
+                <w:lang w:val="it-IT" w:eastAsia="en-US" w:bidi="ar-SA"/>
+              </w:rPr>
+              <w:t>Metodi</w:t>
+            </w:r>
+          </w:p>
+        </w:tc>
+        <w:tc>
+          <w:tcPr>
+            <w:tcW w:w="6333" w:type="dxa"/>
+            <w:tcBorders>
+              <w:left w:val="single" w:sz="4" w:space="0" w:color="FFFFFF"/>
+              <w:bottom w:val="single" w:sz="4" w:space="0" w:color="FFFFFF"/>
+              <w:right w:val="single" w:sz="4" w:space="0" w:color="FFFFFF"/>
+            </w:tcBorders>
+            <w:shd w:fill="DEEAF6" w:val="clear"/>
+            <w:vAlign w:val="center"/>
+          </w:tcPr>
+          <w:p>
+            <w:pPr>
+              <w:pStyle w:val="Normal"/>
+              <w:widowControl w:val="false"/>
+              <w:spacing w:before="0" w:after="160"/>
+              <w:jc w:val="left"/>
+              <w:rPr/>
+            </w:pPr>
+            <w:r>
+              <w:rPr>
+                <w:lang w:val="it-IT" w:eastAsia="en-US" w:bidi="ar-SA"/>
+              </w:rPr>
+              <w:t>-i</w:t>
+            </w:r>
+            <w:r>
+              <w:rPr>
+                <w:lang w:val="it-IT" w:eastAsia="en-US" w:bidi="ar-SA"/>
+              </w:rPr>
+              <w:t>nserimentoCommento(String</w:t>
+            </w:r>
+            <w:r>
+              <w:rPr>
+                <w:lang w:val="it-IT" w:eastAsia="en-US" w:bidi="ar-SA"/>
+              </w:rPr>
+              <w:t xml:space="preserve"> username</w:t>
+            </w:r>
+            <w:r>
+              <w:rPr>
+                <w:lang w:val="it-IT" w:eastAsia="en-US" w:bidi="ar-SA"/>
+              </w:rPr>
+              <w:t>,Utente utente):</w:t>
+            </w:r>
+            <w:r>
+              <w:rPr>
+                <w:lang w:val="it-IT" w:eastAsia="en-US" w:bidi="ar-SA"/>
+              </w:rPr>
+              <w:t>boolean pubblicat</w:t>
+            </w:r>
+            <w:r>
+              <w:rPr>
+                <w:lang w:val="it-IT" w:eastAsia="en-US" w:bidi="ar-SA"/>
+              </w:rPr>
+              <w:t>o</w:t>
+            </w:r>
+          </w:p>
+        </w:tc>
+      </w:tr>
+      <w:tr>
+        <w:trPr>
+          <w:trHeight w:val="525" w:hRule="atLeast"/>
+        </w:trPr>
+        <w:tc>
+          <w:tcPr>
+            <w:tcW w:w="3067" w:type="dxa"/>
+            <w:tcBorders>
+              <w:left w:val="single" w:sz="4" w:space="0" w:color="FFFFFF"/>
+              <w:bottom w:val="single" w:sz="4" w:space="0" w:color="FFFFFF"/>
+            </w:tcBorders>
+            <w:shd w:fill="2E74B5" w:val="clear"/>
+            <w:vAlign w:val="center"/>
+          </w:tcPr>
+          <w:p>
+            <w:pPr>
+              <w:pStyle w:val="Normal"/>
+              <w:widowControl w:val="false"/>
+              <w:spacing w:before="0" w:after="160"/>
+              <w:jc w:val="center"/>
+              <w:rPr>
+                <w:rFonts w:ascii="Century Gothic" w:hAnsi="Century Gothic" w:eastAsia="Droid Sans" w:cs="Droid Sans"/>
+                <w:b w:val="false"/>
+                <w:b w:val="false"/>
+                <w:bCs w:val="false"/>
+                <w:color w:val="FFFFFF"/>
+                <w:kern w:val="0"/>
+                <w:sz w:val="28"/>
+                <w:szCs w:val="28"/>
+                <w:lang w:val="it-IT" w:eastAsia="en-US" w:bidi="ar-SA"/>
+              </w:rPr>
+            </w:pPr>
+            <w:r>
+              <w:rPr>
+                <w:rFonts w:eastAsia="Droid Sans" w:cs="Droid Sans" w:ascii="Century Gothic" w:hAnsi="Century Gothic"/>
+                <w:b w:val="false"/>
+                <w:bCs w:val="false"/>
+                <w:color w:val="FFFFFF"/>
+                <w:kern w:val="0"/>
+                <w:sz w:val="28"/>
+                <w:szCs w:val="28"/>
+                <w:lang w:val="it-IT" w:eastAsia="en-US" w:bidi="ar-SA"/>
+              </w:rPr>
+              <w:t>Invarianti di Classe</w:t>
+            </w:r>
+          </w:p>
+        </w:tc>
+        <w:tc>
+          <w:tcPr>
+            <w:tcW w:w="6333" w:type="dxa"/>
+            <w:tcBorders>
+              <w:left w:val="single" w:sz="4" w:space="0" w:color="FFFFFF"/>
+              <w:bottom w:val="single" w:sz="4" w:space="0" w:color="FFFFFF"/>
+              <w:right w:val="single" w:sz="4" w:space="0" w:color="FFFFFF"/>
+            </w:tcBorders>
+            <w:shd w:fill="DEEAF6" w:val="clear"/>
+            <w:vAlign w:val="center"/>
+          </w:tcPr>
+          <w:p>
+            <w:pPr>
+              <w:pStyle w:val="Normal"/>
+              <w:widowControl w:val="false"/>
+              <w:spacing w:before="0" w:after="160"/>
+              <w:jc w:val="center"/>
+              <w:rPr>
+                <w:lang w:val="it-IT" w:eastAsia="en-US" w:bidi="ar-SA"/>
+              </w:rPr>
+            </w:pPr>
+            <w:r>
+              <w:rPr>
+                <w:lang w:val="it-IT" w:eastAsia="en-US" w:bidi="ar-SA"/>
+              </w:rPr>
+              <w:t>/</w:t>
+            </w:r>
+          </w:p>
+        </w:tc>
+      </w:tr>
+    </w:tbl>
+    <w:p>
+      <w:pPr>
+        <w:pStyle w:val="Normal"/>
+        <w:rPr/>
+      </w:pPr>
+      <w:r>
+        <w:rPr/>
+      </w:r>
+    </w:p>
+    <w:tbl>
+      <w:tblPr>
+        <w:tblW w:w="9400" w:type="dxa"/>
+        <w:jc w:val="left"/>
+        <w:tblInd w:w="174" w:type="dxa"/>
+        <w:tblLayout w:type="fixed"/>
+        <w:tblCellMar>
+          <w:top w:w="0" w:type="dxa"/>
+          <w:left w:w="108" w:type="dxa"/>
+          <w:bottom w:w="0" w:type="dxa"/>
+          <w:right w:w="108" w:type="dxa"/>
+        </w:tblCellMar>
+      </w:tblPr>
+      <w:tblGrid>
+        <w:gridCol w:w="3000"/>
+        <w:gridCol w:w="6400"/>
+      </w:tblGrid>
+      <w:tr>
+        <w:trPr>
+          <w:trHeight w:val="568" w:hRule="atLeast"/>
+        </w:trPr>
+        <w:tc>
+          <w:tcPr>
+            <w:tcW w:w="3000" w:type="dxa"/>
+            <w:tcBorders>
+              <w:top w:val="single" w:sz="4" w:space="0" w:color="FFFFFF"/>
+              <w:left w:val="single" w:sz="4" w:space="0" w:color="FFFFFF"/>
+            </w:tcBorders>
+            <w:shd w:fill="2E74B5" w:val="clear"/>
+            <w:vAlign w:val="center"/>
+          </w:tcPr>
+          <w:p>
+            <w:pPr>
+              <w:pStyle w:val="Normal"/>
+              <w:widowControl w:val="false"/>
+              <w:suppressAutoHyphens w:val="true"/>
+              <w:spacing w:lineRule="auto" w:line="240" w:before="0" w:after="0"/>
+              <w:jc w:val="center"/>
+              <w:rPr>
+                <w:rFonts w:ascii="Century Gothic" w:hAnsi="Century Gothic" w:eastAsia="Droid Sans" w:cs="Droid Sans"/>
+                <w:b/>
+                <w:b/>
+                <w:color w:val="FFFFFF"/>
+                <w:kern w:val="0"/>
+                <w:sz w:val="28"/>
+                <w:szCs w:val="28"/>
+                <w:lang w:val="it-IT" w:eastAsia="en-US" w:bidi="ar-SA"/>
+              </w:rPr>
+            </w:pPr>
+            <w:r>
+              <w:rPr>
+                <w:rFonts w:eastAsia="Droid Sans" w:cs="Droid Sans" w:ascii="Century Gothic" w:hAnsi="Century Gothic"/>
+                <w:b/>
+                <w:color w:val="FFFFFF"/>
+                <w:kern w:val="0"/>
+                <w:sz w:val="28"/>
+                <w:szCs w:val="28"/>
+                <w:lang w:val="it-IT" w:eastAsia="en-US" w:bidi="ar-SA"/>
+              </w:rPr>
+              <w:t>Nome Metodo</w:t>
+            </w:r>
+          </w:p>
+        </w:tc>
+        <w:tc>
+          <w:tcPr>
+            <w:tcW w:w="6400" w:type="dxa"/>
+            <w:tcBorders>
+              <w:top w:val="single" w:sz="4" w:space="0" w:color="FFFFFF"/>
+              <w:left w:val="single" w:sz="4" w:space="0" w:color="FFFFFF"/>
+            </w:tcBorders>
+            <w:shd w:fill="2E74B5" w:val="clear"/>
+            <w:vAlign w:val="center"/>
+          </w:tcPr>
+          <w:p>
+            <w:pPr>
+              <w:pStyle w:val="Normal"/>
+              <w:spacing w:before="0" w:after="160"/>
+              <w:rPr>
+                <w:rFonts w:ascii="Century Gothic" w:hAnsi="Century Gothic" w:eastAsia="Droid Sans" w:cs="Droid Sans"/>
+                <w:b w:val="false"/>
+                <w:b w:val="false"/>
+                <w:bCs w:val="false"/>
+                <w:color w:val="FFFFFF"/>
+                <w:kern w:val="0"/>
+                <w:sz w:val="28"/>
+                <w:szCs w:val="28"/>
+                <w:lang w:val="it-IT" w:eastAsia="en-US" w:bidi="ar-SA"/>
+              </w:rPr>
+            </w:pPr>
+            <w:r>
+              <w:rPr>
+                <w:rFonts w:eastAsia="Droid Sans" w:cs="Droid Sans" w:ascii="Century Gothic" w:hAnsi="Century Gothic"/>
+                <w:b w:val="false"/>
+                <w:bCs w:val="false"/>
+                <w:color w:val="FFFFFF"/>
+                <w:kern w:val="0"/>
+                <w:sz w:val="28"/>
+                <w:szCs w:val="28"/>
+                <w:lang w:val="it-IT" w:eastAsia="en-US" w:bidi="ar-SA"/>
+              </w:rPr>
+              <w:t>-i</w:t>
+            </w:r>
+            <w:r>
+              <w:rPr>
+                <w:rFonts w:eastAsia="Droid Sans" w:cs="Droid Sans" w:ascii="Century Gothic" w:hAnsi="Century Gothic"/>
+                <w:b w:val="false"/>
+                <w:bCs w:val="false"/>
+                <w:color w:val="FFFFFF"/>
+                <w:kern w:val="0"/>
+                <w:sz w:val="28"/>
+                <w:szCs w:val="28"/>
+                <w:lang w:val="it-IT" w:eastAsia="en-US" w:bidi="ar-SA"/>
+              </w:rPr>
+              <w:t>nserimentoCommento(String</w:t>
+            </w:r>
+            <w:r>
+              <w:rPr>
+                <w:rFonts w:eastAsia="Droid Sans" w:cs="Droid Sans" w:ascii="Century Gothic" w:hAnsi="Century Gothic"/>
+                <w:b w:val="false"/>
+                <w:bCs w:val="false"/>
+                <w:color w:val="FFFFFF"/>
+                <w:kern w:val="0"/>
+                <w:sz w:val="28"/>
+                <w:szCs w:val="28"/>
+                <w:lang w:val="it-IT" w:eastAsia="en-US" w:bidi="ar-SA"/>
+              </w:rPr>
+              <w:t xml:space="preserve"> username</w:t>
+            </w:r>
+            <w:r>
+              <w:rPr>
+                <w:rFonts w:eastAsia="Droid Sans" w:cs="Droid Sans" w:ascii="Century Gothic" w:hAnsi="Century Gothic"/>
+                <w:b w:val="false"/>
+                <w:bCs w:val="false"/>
+                <w:color w:val="FFFFFF"/>
+                <w:kern w:val="0"/>
+                <w:sz w:val="28"/>
+                <w:szCs w:val="28"/>
+                <w:lang w:val="it-IT" w:eastAsia="en-US" w:bidi="ar-SA"/>
+              </w:rPr>
+              <w:t>,</w:t>
+            </w:r>
+            <w:r>
+              <w:rPr>
+                <w:rFonts w:eastAsia="Droid Sans" w:cs="Droid Sans" w:ascii="Century Gothic" w:hAnsi="Century Gothic"/>
+                <w:b w:val="false"/>
+                <w:bCs w:val="false"/>
+                <w:color w:val="FFFFFF"/>
+                <w:kern w:val="0"/>
+                <w:sz w:val="28"/>
+                <w:szCs w:val="28"/>
+                <w:lang w:val="it-IT" w:eastAsia="en-US" w:bidi="ar-SA"/>
+              </w:rPr>
+              <w:t>int n</w:t>
+            </w:r>
+            <w:r>
+              <w:rPr>
+                <w:rFonts w:eastAsia="Droid Sans" w:cs="Droid Sans" w:ascii="Century Gothic" w:hAnsi="Century Gothic"/>
+                <w:b w:val="false"/>
+                <w:bCs w:val="false"/>
+                <w:color w:val="FFFFFF"/>
+                <w:kern w:val="0"/>
+                <w:sz w:val="28"/>
+                <w:szCs w:val="28"/>
+                <w:lang w:val="it-IT" w:eastAsia="en-US" w:bidi="ar-SA"/>
+              </w:rPr>
+              <w:t>Utente utente):</w:t>
+            </w:r>
+            <w:r>
+              <w:rPr>
+                <w:rFonts w:eastAsia="Droid Sans" w:cs="Droid Sans" w:ascii="Century Gothic" w:hAnsi="Century Gothic"/>
+                <w:b w:val="false"/>
+                <w:bCs w:val="false"/>
+                <w:color w:val="FFFFFF"/>
+                <w:kern w:val="0"/>
+                <w:sz w:val="28"/>
+                <w:szCs w:val="28"/>
+                <w:lang w:val="it-IT" w:eastAsia="en-US" w:bidi="ar-SA"/>
+              </w:rPr>
+              <w:t>boolean pubblicat</w:t>
+            </w:r>
+            <w:r>
+              <w:rPr>
+                <w:rFonts w:eastAsia="Droid Sans" w:cs="Droid Sans" w:ascii="Century Gothic" w:hAnsi="Century Gothic"/>
+                <w:b w:val="false"/>
+                <w:bCs w:val="false"/>
+                <w:color w:val="FFFFFF"/>
+                <w:kern w:val="0"/>
+                <w:sz w:val="28"/>
+                <w:szCs w:val="28"/>
+                <w:lang w:val="it-IT" w:eastAsia="en-US" w:bidi="ar-SA"/>
+              </w:rPr>
+              <w:t>o</w:t>
+            </w:r>
+          </w:p>
+        </w:tc>
+      </w:tr>
+      <w:tr>
+        <w:trPr>
+          <w:trHeight w:val="525" w:hRule="atLeast"/>
+        </w:trPr>
+        <w:tc>
+          <w:tcPr>
+            <w:tcW w:w="3000" w:type="dxa"/>
+            <w:tcBorders>
+              <w:left w:val="single" w:sz="4" w:space="0" w:color="FFFFFF"/>
+              <w:bottom w:val="single" w:sz="4" w:space="0" w:color="FFFFFF"/>
+            </w:tcBorders>
+            <w:shd w:fill="2E74B5" w:val="clear"/>
+            <w:vAlign w:val="center"/>
+          </w:tcPr>
+          <w:p>
+            <w:pPr>
+              <w:pStyle w:val="Normal"/>
+              <w:widowControl w:val="false"/>
+              <w:spacing w:before="0" w:after="160"/>
+              <w:jc w:val="center"/>
+              <w:rPr>
+                <w:rFonts w:ascii="Century Gothic" w:hAnsi="Century Gothic" w:eastAsia="Droid Sans" w:cs="Droid Sans"/>
+                <w:b w:val="false"/>
+                <w:b w:val="false"/>
+                <w:bCs w:val="false"/>
+                <w:color w:val="FFFFFF"/>
+                <w:kern w:val="0"/>
+                <w:sz w:val="28"/>
+                <w:szCs w:val="28"/>
+                <w:lang w:val="it-IT" w:eastAsia="en-US" w:bidi="ar-SA"/>
+              </w:rPr>
+            </w:pPr>
+            <w:r>
+              <w:rPr>
+                <w:rFonts w:eastAsia="Droid Sans" w:cs="Droid Sans" w:ascii="Century Gothic" w:hAnsi="Century Gothic"/>
+                <w:b w:val="false"/>
+                <w:bCs w:val="false"/>
+                <w:color w:val="FFFFFF"/>
+                <w:kern w:val="0"/>
+                <w:sz w:val="28"/>
+                <w:szCs w:val="28"/>
+                <w:lang w:val="it-IT" w:eastAsia="en-US" w:bidi="ar-SA"/>
+              </w:rPr>
+              <w:t>Descrizione</w:t>
+            </w:r>
+          </w:p>
+        </w:tc>
+        <w:tc>
+          <w:tcPr>
+            <w:tcW w:w="6400" w:type="dxa"/>
+            <w:tcBorders>
+              <w:left w:val="single" w:sz="4" w:space="0" w:color="FFFFFF"/>
+            </w:tcBorders>
+            <w:shd w:fill="DEEAF6" w:val="clear"/>
+            <w:vAlign w:val="center"/>
+          </w:tcPr>
+          <w:p>
+            <w:pPr>
+              <w:pStyle w:val="Normal"/>
+              <w:widowControl w:val="false"/>
+              <w:spacing w:before="0" w:after="160"/>
+              <w:jc w:val="center"/>
+              <w:rPr>
+                <w:lang w:val="it-IT" w:eastAsia="en-US" w:bidi="ar-SA"/>
+              </w:rPr>
+            </w:pPr>
+            <w:r>
+              <w:rPr>
+                <w:lang w:val="it-IT" w:eastAsia="en-US" w:bidi="ar-SA"/>
+              </w:rPr>
+              <w:t xml:space="preserve">Metodo che </w:t>
+            </w:r>
+            <w:r>
+              <w:rPr>
+                <w:lang w:val="it-IT" w:eastAsia="en-US" w:bidi="ar-SA"/>
+              </w:rPr>
+              <w:t>pubblica una storia salvandola nel database</w:t>
+            </w:r>
+          </w:p>
+        </w:tc>
+      </w:tr>
+      <w:tr>
+        <w:trPr>
+          <w:trHeight w:val="525" w:hRule="atLeast"/>
+        </w:trPr>
+        <w:tc>
+          <w:tcPr>
+            <w:tcW w:w="3000" w:type="dxa"/>
+            <w:tcBorders>
+              <w:left w:val="single" w:sz="4" w:space="0" w:color="FFFFFF"/>
+              <w:bottom w:val="single" w:sz="4" w:space="0" w:color="FFFFFF"/>
+            </w:tcBorders>
+            <w:shd w:fill="2E74B5" w:val="clear"/>
+            <w:vAlign w:val="center"/>
+          </w:tcPr>
+          <w:p>
+            <w:pPr>
+              <w:pStyle w:val="Normal"/>
+              <w:widowControl w:val="false"/>
+              <w:spacing w:before="0" w:after="160"/>
+              <w:jc w:val="center"/>
+              <w:rPr>
+                <w:rFonts w:ascii="Century Gothic" w:hAnsi="Century Gothic" w:eastAsia="Droid Sans" w:cs="Droid Sans"/>
+                <w:b w:val="false"/>
+                <w:b w:val="false"/>
+                <w:bCs w:val="false"/>
+                <w:color w:val="FFFFFF"/>
+                <w:kern w:val="0"/>
+                <w:sz w:val="28"/>
+                <w:szCs w:val="28"/>
+                <w:lang w:val="it-IT" w:eastAsia="en-US" w:bidi="ar-SA"/>
+              </w:rPr>
+            </w:pPr>
+            <w:r>
+              <w:rPr>
+                <w:rFonts w:eastAsia="Droid Sans" w:cs="Droid Sans" w:ascii="Century Gothic" w:hAnsi="Century Gothic"/>
+                <w:b w:val="false"/>
+                <w:bCs w:val="false"/>
+                <w:color w:val="FFFFFF"/>
+                <w:kern w:val="0"/>
+                <w:sz w:val="28"/>
+                <w:szCs w:val="28"/>
+                <w:lang w:val="it-IT" w:eastAsia="en-US" w:bidi="ar-SA"/>
+              </w:rPr>
+              <w:t>Pre-</w:t>
+            </w:r>
+            <w:r>
+              <w:rPr>
+                <w:rFonts w:eastAsia="Droid Sans" w:cs="Droid Sans" w:ascii="Century Gothic" w:hAnsi="Century Gothic"/>
+                <w:b w:val="false"/>
+                <w:bCs w:val="false"/>
+                <w:color w:val="FFFFFF"/>
+                <w:kern w:val="0"/>
+                <w:sz w:val="28"/>
+                <w:szCs w:val="28"/>
+                <w:lang w:val="it-IT" w:eastAsia="en-US" w:bidi="ar-SA"/>
+              </w:rPr>
+              <w:t>C</w:t>
+            </w:r>
+            <w:r>
+              <w:rPr>
+                <w:rFonts w:eastAsia="Droid Sans" w:cs="Droid Sans" w:ascii="Century Gothic" w:hAnsi="Century Gothic"/>
+                <w:b w:val="false"/>
+                <w:bCs w:val="false"/>
+                <w:color w:val="FFFFFF"/>
+                <w:kern w:val="0"/>
+                <w:sz w:val="28"/>
+                <w:szCs w:val="28"/>
+                <w:lang w:val="it-IT" w:eastAsia="en-US" w:bidi="ar-SA"/>
+              </w:rPr>
+              <w:t>ondizione</w:t>
+            </w:r>
+          </w:p>
+        </w:tc>
+        <w:tc>
+          <w:tcPr>
+            <w:tcW w:w="6400" w:type="dxa"/>
+            <w:tcBorders>
+              <w:left w:val="single" w:sz="4" w:space="0" w:color="FFFFFF"/>
+              <w:bottom w:val="single" w:sz="4" w:space="0" w:color="FFFFFF"/>
+              <w:right w:val="single" w:sz="4" w:space="0" w:color="FFFFFF"/>
+            </w:tcBorders>
+            <w:shd w:fill="DEEAF6" w:val="clear"/>
+            <w:vAlign w:val="center"/>
+          </w:tcPr>
+          <w:p>
+            <w:pPr>
+              <w:pStyle w:val="Normal"/>
+              <w:widowControl w:val="false"/>
+              <w:spacing w:before="0" w:after="160"/>
+              <w:jc w:val="center"/>
+              <w:rPr>
+                <w:b w:val="false"/>
+                <w:b w:val="false"/>
+                <w:bCs w:val="false"/>
+                <w:lang w:val="it-IT" w:eastAsia="en-US" w:bidi="ar-SA"/>
+              </w:rPr>
+            </w:pPr>
+            <w:r>
+              <w:rPr>
+                <w:b/>
+                <w:bCs/>
+                <w:lang w:val="it-IT" w:eastAsia="en-US" w:bidi="ar-SA"/>
+              </w:rPr>
+              <w:t>context:</w:t>
+            </w:r>
+            <w:r>
+              <w:rPr>
+                <w:b w:val="false"/>
+                <w:bCs w:val="false"/>
+                <w:lang w:val="it-IT" w:eastAsia="en-US" w:bidi="ar-SA"/>
+              </w:rPr>
+              <w:t>utente.getUsername()==username</w:t>
+            </w:r>
+            <w:r>
+              <w:rPr>
+                <w:b w:val="false"/>
+                <w:bCs w:val="false"/>
+                <w:lang w:val="it-IT" w:eastAsia="en-US" w:bidi="ar-SA"/>
+              </w:rPr>
+              <w:t xml:space="preserve"> &amp;&amp; </w:t>
+            </w:r>
+          </w:p>
+          <w:p>
+            <w:pPr>
+              <w:pStyle w:val="Normal"/>
+              <w:widowControl w:val="false"/>
+              <w:spacing w:before="0" w:after="160"/>
+              <w:jc w:val="center"/>
+              <w:rPr>
+                <w:b w:val="false"/>
+                <w:b w:val="false"/>
+                <w:bCs w:val="false"/>
+                <w:lang w:val="it-IT" w:eastAsia="en-US" w:bidi="ar-SA"/>
+              </w:rPr>
+            </w:pPr>
+            <w:r>
+              <w:rPr>
+                <w:b/>
+                <w:bCs/>
+                <w:lang w:val="it-IT" w:eastAsia="en-US" w:bidi="ar-SA"/>
+              </w:rPr>
+              <w:t>pre:</w:t>
+            </w:r>
+            <w:r>
+              <w:rPr>
+                <w:b w:val="false"/>
+                <w:bCs w:val="false"/>
+                <w:lang w:val="it-IT" w:eastAsia="en-US" w:bidi="ar-SA"/>
+              </w:rPr>
+              <w:t xml:space="preserve"> isLogged(utente)==true &amp;&amp;</w:t>
+            </w:r>
+          </w:p>
+          <w:p>
+            <w:pPr>
+              <w:pStyle w:val="Normal"/>
+              <w:widowControl w:val="false"/>
+              <w:spacing w:before="0" w:after="160"/>
+              <w:jc w:val="center"/>
+              <w:rPr>
+                <w:b w:val="false"/>
+                <w:b w:val="false"/>
+                <w:bCs w:val="false"/>
+                <w:lang w:val="it-IT" w:eastAsia="en-US" w:bidi="ar-SA"/>
+              </w:rPr>
+            </w:pPr>
+            <w:r>
+              <w:rPr>
+                <w:b w:val="false"/>
+                <w:bCs w:val="false"/>
+                <w:lang w:val="it-IT" w:eastAsia="en-US" w:bidi="ar-SA"/>
+              </w:rPr>
+              <w:t>I</w:t>
+            </w:r>
+            <w:r>
+              <w:rPr>
+                <w:b w:val="false"/>
+                <w:bCs w:val="false"/>
+                <w:lang w:val="it-IT" w:eastAsia="en-US" w:bidi="ar-SA"/>
+              </w:rPr>
+              <w:t>Commenti</w:t>
+            </w:r>
+            <w:r>
+              <w:rPr>
+                <w:b w:val="false"/>
+                <w:bCs w:val="false"/>
+                <w:lang w:val="it-IT" w:eastAsia="en-US" w:bidi="ar-SA"/>
+              </w:rPr>
+              <w:t>Dao::doRetrieveAll().size==n</w:t>
+            </w:r>
+          </w:p>
+        </w:tc>
+      </w:tr>
+      <w:tr>
+        <w:trPr>
+          <w:trHeight w:val="525" w:hRule="atLeast"/>
+        </w:trPr>
+        <w:tc>
+          <w:tcPr>
+            <w:tcW w:w="3000" w:type="dxa"/>
+            <w:tcBorders>
+              <w:left w:val="single" w:sz="4" w:space="0" w:color="FFFFFF"/>
+              <w:bottom w:val="single" w:sz="4" w:space="0" w:color="FFFFFF"/>
+            </w:tcBorders>
+            <w:shd w:fill="2E74B5" w:val="clear"/>
+            <w:vAlign w:val="center"/>
+          </w:tcPr>
+          <w:p>
+            <w:pPr>
+              <w:pStyle w:val="Normal"/>
+              <w:widowControl w:val="false"/>
+              <w:spacing w:before="0" w:after="160"/>
+              <w:jc w:val="center"/>
+              <w:rPr>
+                <w:rFonts w:ascii="Century Gothic" w:hAnsi="Century Gothic" w:eastAsia="Droid Sans" w:cs="Droid Sans"/>
+                <w:b w:val="false"/>
+                <w:b w:val="false"/>
+                <w:bCs w:val="false"/>
+                <w:color w:val="FFFFFF"/>
+                <w:kern w:val="0"/>
+                <w:sz w:val="28"/>
+                <w:szCs w:val="28"/>
+                <w:lang w:val="it-IT" w:eastAsia="en-US" w:bidi="ar-SA"/>
+              </w:rPr>
+            </w:pPr>
+            <w:r>
+              <w:rPr>
+                <w:rFonts w:eastAsia="Droid Sans" w:cs="Droid Sans" w:ascii="Century Gothic" w:hAnsi="Century Gothic"/>
+                <w:b w:val="false"/>
+                <w:bCs w:val="false"/>
+                <w:color w:val="FFFFFF"/>
+                <w:kern w:val="0"/>
+                <w:sz w:val="28"/>
+                <w:szCs w:val="28"/>
+                <w:lang w:val="it-IT" w:eastAsia="en-US" w:bidi="ar-SA"/>
+              </w:rPr>
+              <w:t>Post-Condizione</w:t>
+            </w:r>
+          </w:p>
+        </w:tc>
+        <w:tc>
+          <w:tcPr>
+            <w:tcW w:w="6400" w:type="dxa"/>
+            <w:tcBorders>
+              <w:left w:val="single" w:sz="4" w:space="0" w:color="FFFFFF"/>
+              <w:bottom w:val="single" w:sz="4" w:space="0" w:color="FFFFFF"/>
+              <w:right w:val="single" w:sz="4" w:space="0" w:color="FFFFFF"/>
+            </w:tcBorders>
+            <w:shd w:fill="DEEAF6" w:val="clear"/>
+            <w:vAlign w:val="center"/>
+          </w:tcPr>
+          <w:p>
+            <w:pPr>
+              <w:pStyle w:val="Normal"/>
+              <w:widowControl w:val="false"/>
+              <w:spacing w:before="0" w:after="160"/>
+              <w:jc w:val="center"/>
+              <w:rPr>
+                <w:b w:val="false"/>
+                <w:b w:val="false"/>
+                <w:bCs w:val="false"/>
+                <w:lang w:val="it-IT" w:eastAsia="en-US" w:bidi="ar-SA"/>
+              </w:rPr>
+            </w:pPr>
+            <w:r>
+              <w:rPr>
+                <w:b/>
+                <w:bCs/>
+                <w:lang w:val="it-IT" w:eastAsia="en-US" w:bidi="ar-SA"/>
+              </w:rPr>
+              <w:t>context:</w:t>
+            </w:r>
+            <w:r>
+              <w:rPr>
+                <w:b w:val="false"/>
+                <w:bCs w:val="false"/>
+                <w:lang w:val="it-IT" w:eastAsia="en-US" w:bidi="ar-SA"/>
+              </w:rPr>
+              <w:t>utente.getUsername()==username</w:t>
+            </w:r>
+          </w:p>
+          <w:p>
+            <w:pPr>
+              <w:pStyle w:val="Normal"/>
+              <w:widowControl w:val="false"/>
+              <w:spacing w:before="0" w:after="160"/>
+              <w:jc w:val="center"/>
+              <w:rPr>
+                <w:b w:val="false"/>
+                <w:b w:val="false"/>
+                <w:bCs w:val="false"/>
+                <w:lang w:val="it-IT" w:eastAsia="en-US" w:bidi="ar-SA"/>
+              </w:rPr>
+            </w:pPr>
+            <w:r>
+              <w:rPr>
+                <w:b/>
+                <w:bCs/>
+                <w:lang w:val="it-IT" w:eastAsia="en-US" w:bidi="ar-SA"/>
+              </w:rPr>
+              <w:t>post:</w:t>
+            </w:r>
+            <w:r>
+              <w:rPr>
+                <w:b w:val="false"/>
+                <w:bCs w:val="false"/>
+                <w:lang w:val="it-IT" w:eastAsia="en-US" w:bidi="ar-SA"/>
+              </w:rPr>
+              <w:t xml:space="preserve"> </w:t>
+            </w:r>
+            <w:r>
+              <w:rPr>
+                <w:b w:val="false"/>
+                <w:bCs w:val="false"/>
+                <w:lang w:val="it-IT" w:eastAsia="en-US" w:bidi="ar-SA"/>
+              </w:rPr>
+              <w:t>I</w:t>
+            </w:r>
+            <w:r>
+              <w:rPr>
+                <w:b w:val="false"/>
+                <w:bCs w:val="false"/>
+                <w:lang w:val="it-IT" w:eastAsia="en-US" w:bidi="ar-SA"/>
+              </w:rPr>
+              <w:t>Commenti</w:t>
+            </w:r>
+            <w:r>
+              <w:rPr>
+                <w:b w:val="false"/>
+                <w:bCs w:val="false"/>
+                <w:lang w:val="it-IT" w:eastAsia="en-US" w:bidi="ar-SA"/>
+              </w:rPr>
+              <w:t>Dao::doRetrieveAll().size==n+1</w:t>
+            </w:r>
+          </w:p>
+        </w:tc>
+      </w:tr>
+    </w:tbl>
     <w:p>
       <w:pPr>
         <w:pStyle w:val="Titolo1"/>
+        <w:pageBreakBefore w:val="false"/>
+        <w:rPr/>
+      </w:pPr>
+      <w:r>
+        <w:rPr/>
+      </w:r>
+    </w:p>
+    <w:tbl>
+      <w:tblPr>
+        <w:tblW w:w="9400" w:type="dxa"/>
+        <w:jc w:val="left"/>
+        <w:tblInd w:w="174" w:type="dxa"/>
+        <w:tblLayout w:type="fixed"/>
+        <w:tblCellMar>
+          <w:top w:w="0" w:type="dxa"/>
+          <w:left w:w="108" w:type="dxa"/>
+          <w:bottom w:w="0" w:type="dxa"/>
+          <w:right w:w="108" w:type="dxa"/>
+        </w:tblCellMar>
+      </w:tblPr>
+      <w:tblGrid>
+        <w:gridCol w:w="3067"/>
+        <w:gridCol w:w="6333"/>
+      </w:tblGrid>
+      <w:tr>
+        <w:trPr>
+          <w:trHeight w:val="568" w:hRule="atLeast"/>
+        </w:trPr>
+        <w:tc>
+          <w:tcPr>
+            <w:tcW w:w="3067" w:type="dxa"/>
+            <w:tcBorders>
+              <w:top w:val="single" w:sz="4" w:space="0" w:color="FFFFFF"/>
+              <w:left w:val="single" w:sz="4" w:space="0" w:color="FFFFFF"/>
+            </w:tcBorders>
+            <w:shd w:fill="2E74B5" w:val="clear"/>
+            <w:vAlign w:val="center"/>
+          </w:tcPr>
+          <w:p>
+            <w:pPr>
+              <w:pStyle w:val="Normal"/>
+              <w:widowControl w:val="false"/>
+              <w:suppressAutoHyphens w:val="true"/>
+              <w:spacing w:lineRule="auto" w:line="240" w:before="0" w:after="0"/>
+              <w:jc w:val="center"/>
+              <w:rPr>
+                <w:rFonts w:ascii="Century Gothic" w:hAnsi="Century Gothic" w:eastAsia="Droid Sans" w:cs="Droid Sans"/>
+                <w:b/>
+                <w:b/>
+                <w:color w:val="FFFFFF"/>
+                <w:kern w:val="0"/>
+                <w:sz w:val="28"/>
+                <w:szCs w:val="28"/>
+                <w:lang w:val="it-IT" w:eastAsia="en-US" w:bidi="ar-SA"/>
+              </w:rPr>
+            </w:pPr>
+            <w:r>
+              <w:rPr>
+                <w:rFonts w:eastAsia="Droid Sans" w:cs="Droid Sans" w:ascii="Century Gothic" w:hAnsi="Century Gothic"/>
+                <w:b/>
+                <w:color w:val="FFFFFF"/>
+                <w:kern w:val="0"/>
+                <w:sz w:val="28"/>
+                <w:szCs w:val="28"/>
+                <w:lang w:val="it-IT" w:eastAsia="en-US" w:bidi="ar-SA"/>
+              </w:rPr>
+              <w:t>Nome Classe</w:t>
+            </w:r>
+          </w:p>
+        </w:tc>
+        <w:tc>
+          <w:tcPr>
+            <w:tcW w:w="6333" w:type="dxa"/>
+            <w:tcBorders>
+              <w:top w:val="single" w:sz="4" w:space="0" w:color="FFFFFF"/>
+              <w:left w:val="single" w:sz="4" w:space="0" w:color="FFFFFF"/>
+            </w:tcBorders>
+            <w:shd w:fill="2E74B5" w:val="clear"/>
+            <w:vAlign w:val="center"/>
+          </w:tcPr>
+          <w:p>
+            <w:pPr>
+              <w:pStyle w:val="Normal"/>
+              <w:spacing w:before="0" w:after="160"/>
+              <w:jc w:val="center"/>
+              <w:rPr>
+                <w:rFonts w:ascii="Century Gothic" w:hAnsi="Century Gothic" w:eastAsia="Droid Sans" w:cs="Droid Sans"/>
+                <w:color w:val="FFFFFF"/>
+                <w:kern w:val="0"/>
+                <w:sz w:val="28"/>
+                <w:szCs w:val="28"/>
+                <w:lang w:val="it-IT" w:eastAsia="en-US" w:bidi="ar-SA"/>
+              </w:rPr>
+            </w:pPr>
+            <w:r>
+              <w:rPr>
+                <w:rFonts w:eastAsia="Droid Sans" w:cs="Droid Sans" w:ascii="Century Gothic" w:hAnsi="Century Gothic"/>
+                <w:color w:val="FFFFFF"/>
+                <w:kern w:val="0"/>
+                <w:sz w:val="28"/>
+                <w:szCs w:val="28"/>
+                <w:lang w:val="it-IT" w:eastAsia="en-US" w:bidi="ar-SA"/>
+              </w:rPr>
+              <w:t>InserisciReazione</w:t>
+            </w:r>
+          </w:p>
+        </w:tc>
+      </w:tr>
+      <w:tr>
+        <w:trPr>
+          <w:trHeight w:val="525" w:hRule="atLeast"/>
+        </w:trPr>
+        <w:tc>
+          <w:tcPr>
+            <w:tcW w:w="3067" w:type="dxa"/>
+            <w:tcBorders>
+              <w:left w:val="single" w:sz="4" w:space="0" w:color="FFFFFF"/>
+              <w:bottom w:val="single" w:sz="4" w:space="0" w:color="FFFFFF"/>
+            </w:tcBorders>
+            <w:shd w:fill="2E74B5" w:val="clear"/>
+            <w:vAlign w:val="center"/>
+          </w:tcPr>
+          <w:p>
+            <w:pPr>
+              <w:pStyle w:val="Normal"/>
+              <w:widowControl w:val="false"/>
+              <w:spacing w:before="0" w:after="160"/>
+              <w:jc w:val="center"/>
+              <w:rPr>
+                <w:rFonts w:ascii="Century Gothic" w:hAnsi="Century Gothic" w:eastAsia="Droid Sans" w:cs="Droid Sans"/>
+                <w:b w:val="false"/>
+                <w:b w:val="false"/>
+                <w:bCs w:val="false"/>
+                <w:color w:val="FFFFFF"/>
+                <w:kern w:val="0"/>
+                <w:sz w:val="28"/>
+                <w:szCs w:val="28"/>
+                <w:lang w:val="it-IT" w:eastAsia="en-US" w:bidi="ar-SA"/>
+              </w:rPr>
+            </w:pPr>
+            <w:r>
+              <w:rPr>
+                <w:rFonts w:eastAsia="Droid Sans" w:cs="Droid Sans" w:ascii="Century Gothic" w:hAnsi="Century Gothic"/>
+                <w:b w:val="false"/>
+                <w:bCs w:val="false"/>
+                <w:color w:val="FFFFFF"/>
+                <w:kern w:val="0"/>
+                <w:sz w:val="28"/>
+                <w:szCs w:val="28"/>
+                <w:lang w:val="it-IT" w:eastAsia="en-US" w:bidi="ar-SA"/>
+              </w:rPr>
+              <w:t>Descrizione</w:t>
+            </w:r>
+          </w:p>
+        </w:tc>
+        <w:tc>
+          <w:tcPr>
+            <w:tcW w:w="6333" w:type="dxa"/>
+            <w:tcBorders>
+              <w:left w:val="single" w:sz="4" w:space="0" w:color="FFFFFF"/>
+            </w:tcBorders>
+            <w:shd w:fill="DEEAF6" w:val="clear"/>
+            <w:vAlign w:val="center"/>
+          </w:tcPr>
+          <w:p>
+            <w:pPr>
+              <w:pStyle w:val="Normal"/>
+              <w:widowControl w:val="false"/>
+              <w:spacing w:before="0" w:after="160"/>
+              <w:jc w:val="center"/>
+              <w:rPr>
+                <w:lang w:val="it-IT" w:eastAsia="en-US" w:bidi="ar-SA"/>
+              </w:rPr>
+            </w:pPr>
+            <w:r>
+              <w:rPr>
+                <w:lang w:val="it-IT" w:eastAsia="en-US" w:bidi="ar-SA"/>
+              </w:rPr>
+              <w:t>Classe che effettua l'inserimento</w:t>
+            </w:r>
+            <w:r>
+              <w:rPr>
+                <w:lang w:val="it-IT" w:eastAsia="en-US" w:bidi="ar-SA"/>
+              </w:rPr>
+              <w:t xml:space="preserve"> di un commento all'interno di una storia</w:t>
+            </w:r>
+          </w:p>
+        </w:tc>
+      </w:tr>
+      <w:tr>
+        <w:trPr>
+          <w:trHeight w:val="525" w:hRule="atLeast"/>
+        </w:trPr>
+        <w:tc>
+          <w:tcPr>
+            <w:tcW w:w="3067" w:type="dxa"/>
+            <w:tcBorders>
+              <w:left w:val="single" w:sz="4" w:space="0" w:color="FFFFFF"/>
+              <w:bottom w:val="single" w:sz="4" w:space="0" w:color="FFFFFF"/>
+            </w:tcBorders>
+            <w:shd w:fill="2E74B5" w:val="clear"/>
+            <w:vAlign w:val="center"/>
+          </w:tcPr>
+          <w:p>
+            <w:pPr>
+              <w:pStyle w:val="Normal"/>
+              <w:widowControl w:val="false"/>
+              <w:spacing w:before="0" w:after="160"/>
+              <w:jc w:val="center"/>
+              <w:rPr>
+                <w:rFonts w:ascii="Century Gothic" w:hAnsi="Century Gothic" w:eastAsia="Droid Sans" w:cs="Droid Sans"/>
+                <w:b w:val="false"/>
+                <w:b w:val="false"/>
+                <w:bCs w:val="false"/>
+                <w:color w:val="FFFFFF"/>
+                <w:kern w:val="0"/>
+                <w:sz w:val="28"/>
+                <w:szCs w:val="28"/>
+                <w:lang w:val="it-IT" w:eastAsia="en-US" w:bidi="ar-SA"/>
+              </w:rPr>
+            </w:pPr>
+            <w:r>
+              <w:rPr>
+                <w:rFonts w:eastAsia="Droid Sans" w:cs="Droid Sans" w:ascii="Century Gothic" w:hAnsi="Century Gothic"/>
+                <w:b w:val="false"/>
+                <w:bCs w:val="false"/>
+                <w:color w:val="FFFFFF"/>
+                <w:kern w:val="0"/>
+                <w:sz w:val="28"/>
+                <w:szCs w:val="28"/>
+                <w:lang w:val="it-IT" w:eastAsia="en-US" w:bidi="ar-SA"/>
+              </w:rPr>
+              <w:t>Metodi</w:t>
+            </w:r>
+          </w:p>
+        </w:tc>
+        <w:tc>
+          <w:tcPr>
+            <w:tcW w:w="6333" w:type="dxa"/>
+            <w:tcBorders>
+              <w:left w:val="single" w:sz="4" w:space="0" w:color="FFFFFF"/>
+              <w:bottom w:val="single" w:sz="4" w:space="0" w:color="FFFFFF"/>
+              <w:right w:val="single" w:sz="4" w:space="0" w:color="FFFFFF"/>
+            </w:tcBorders>
+            <w:shd w:fill="DEEAF6" w:val="clear"/>
+            <w:vAlign w:val="center"/>
+          </w:tcPr>
+          <w:p>
+            <w:pPr>
+              <w:pStyle w:val="Normal"/>
+              <w:widowControl w:val="false"/>
+              <w:spacing w:before="0" w:after="160"/>
+              <w:jc w:val="left"/>
+              <w:rPr/>
+            </w:pPr>
+            <w:r>
+              <w:rPr>
+                <w:lang w:val="it-IT" w:eastAsia="en-US" w:bidi="ar-SA"/>
+              </w:rPr>
+              <w:t>-inserimentoReazione</w:t>
+            </w:r>
+            <w:r>
+              <w:rPr>
+                <w:lang w:val="it-IT" w:eastAsia="en-US" w:bidi="ar-SA"/>
+              </w:rPr>
+              <w:t>(String</w:t>
+            </w:r>
+            <w:r>
+              <w:rPr>
+                <w:lang w:val="it-IT" w:eastAsia="en-US" w:bidi="ar-SA"/>
+              </w:rPr>
+              <w:t xml:space="preserve"> </w:t>
+            </w:r>
+            <w:r>
+              <w:rPr>
+                <w:lang w:val="it-IT" w:eastAsia="en-US" w:bidi="ar-SA"/>
+              </w:rPr>
+              <w:t>email</w:t>
+            </w:r>
+            <w:r>
+              <w:rPr>
+                <w:lang w:val="it-IT" w:eastAsia="en-US" w:bidi="ar-SA"/>
+              </w:rPr>
+              <w:t>,</w:t>
+            </w:r>
+            <w:r>
+              <w:rPr>
+                <w:lang w:val="it-IT" w:eastAsia="en-US" w:bidi="ar-SA"/>
+              </w:rPr>
+              <w:t>int idStoria</w:t>
+            </w:r>
+            <w:r>
+              <w:rPr>
+                <w:lang w:val="it-IT" w:eastAsia="en-US" w:bidi="ar-SA"/>
+              </w:rPr>
+              <w:t>):</w:t>
+            </w:r>
+            <w:r>
+              <w:rPr>
+                <w:lang w:val="it-IT" w:eastAsia="en-US" w:bidi="ar-SA"/>
+              </w:rPr>
+              <w:t>boolean pubblicat</w:t>
+            </w:r>
+            <w:r>
+              <w:rPr>
+                <w:lang w:val="it-IT" w:eastAsia="en-US" w:bidi="ar-SA"/>
+              </w:rPr>
+              <w:t>o</w:t>
+            </w:r>
+          </w:p>
+        </w:tc>
+      </w:tr>
+      <w:tr>
+        <w:trPr>
+          <w:trHeight w:val="525" w:hRule="atLeast"/>
+        </w:trPr>
+        <w:tc>
+          <w:tcPr>
+            <w:tcW w:w="3067" w:type="dxa"/>
+            <w:tcBorders>
+              <w:left w:val="single" w:sz="4" w:space="0" w:color="FFFFFF"/>
+              <w:bottom w:val="single" w:sz="4" w:space="0" w:color="FFFFFF"/>
+            </w:tcBorders>
+            <w:shd w:fill="2E74B5" w:val="clear"/>
+            <w:vAlign w:val="center"/>
+          </w:tcPr>
+          <w:p>
+            <w:pPr>
+              <w:pStyle w:val="Normal"/>
+              <w:widowControl w:val="false"/>
+              <w:spacing w:before="0" w:after="160"/>
+              <w:jc w:val="center"/>
+              <w:rPr>
+                <w:rFonts w:ascii="Century Gothic" w:hAnsi="Century Gothic" w:eastAsia="Droid Sans" w:cs="Droid Sans"/>
+                <w:b w:val="false"/>
+                <w:b w:val="false"/>
+                <w:bCs w:val="false"/>
+                <w:color w:val="FFFFFF"/>
+                <w:kern w:val="0"/>
+                <w:sz w:val="28"/>
+                <w:szCs w:val="28"/>
+                <w:lang w:val="it-IT" w:eastAsia="en-US" w:bidi="ar-SA"/>
+              </w:rPr>
+            </w:pPr>
+            <w:r>
+              <w:rPr>
+                <w:rFonts w:eastAsia="Droid Sans" w:cs="Droid Sans" w:ascii="Century Gothic" w:hAnsi="Century Gothic"/>
+                <w:b w:val="false"/>
+                <w:bCs w:val="false"/>
+                <w:color w:val="FFFFFF"/>
+                <w:kern w:val="0"/>
+                <w:sz w:val="28"/>
+                <w:szCs w:val="28"/>
+                <w:lang w:val="it-IT" w:eastAsia="en-US" w:bidi="ar-SA"/>
+              </w:rPr>
+              <w:t>Invarianti di Classe</w:t>
+            </w:r>
+          </w:p>
+        </w:tc>
+        <w:tc>
+          <w:tcPr>
+            <w:tcW w:w="6333" w:type="dxa"/>
+            <w:tcBorders>
+              <w:left w:val="single" w:sz="4" w:space="0" w:color="FFFFFF"/>
+              <w:bottom w:val="single" w:sz="4" w:space="0" w:color="FFFFFF"/>
+              <w:right w:val="single" w:sz="4" w:space="0" w:color="FFFFFF"/>
+            </w:tcBorders>
+            <w:shd w:fill="DEEAF6" w:val="clear"/>
+            <w:vAlign w:val="center"/>
+          </w:tcPr>
+          <w:p>
+            <w:pPr>
+              <w:pStyle w:val="Normal"/>
+              <w:widowControl w:val="false"/>
+              <w:spacing w:before="0" w:after="160"/>
+              <w:jc w:val="center"/>
+              <w:rPr>
+                <w:lang w:val="it-IT" w:eastAsia="en-US" w:bidi="ar-SA"/>
+              </w:rPr>
+            </w:pPr>
+            <w:r>
+              <w:rPr>
+                <w:lang w:val="it-IT" w:eastAsia="en-US" w:bidi="ar-SA"/>
+              </w:rPr>
+              <w:t>/</w:t>
+            </w:r>
+          </w:p>
+        </w:tc>
+      </w:tr>
+    </w:tbl>
+    <w:p>
+      <w:pPr>
+        <w:pStyle w:val="Testo"/>
+        <w:keepNext w:val="true"/>
+        <w:rPr/>
+      </w:pPr>
+      <w:r>
+        <w:rPr/>
+      </w:r>
+    </w:p>
+    <w:tbl>
+      <w:tblPr>
+        <w:tblW w:w="9400" w:type="dxa"/>
+        <w:jc w:val="left"/>
+        <w:tblInd w:w="174" w:type="dxa"/>
+        <w:tblLayout w:type="fixed"/>
+        <w:tblCellMar>
+          <w:top w:w="0" w:type="dxa"/>
+          <w:left w:w="108" w:type="dxa"/>
+          <w:bottom w:w="0" w:type="dxa"/>
+          <w:right w:w="108" w:type="dxa"/>
+        </w:tblCellMar>
+      </w:tblPr>
+      <w:tblGrid>
+        <w:gridCol w:w="3000"/>
+        <w:gridCol w:w="6400"/>
+      </w:tblGrid>
+      <w:tr>
+        <w:trPr>
+          <w:trHeight w:val="568" w:hRule="atLeast"/>
+        </w:trPr>
+        <w:tc>
+          <w:tcPr>
+            <w:tcW w:w="3000" w:type="dxa"/>
+            <w:tcBorders>
+              <w:top w:val="single" w:sz="4" w:space="0" w:color="FFFFFF"/>
+              <w:left w:val="single" w:sz="4" w:space="0" w:color="FFFFFF"/>
+            </w:tcBorders>
+            <w:shd w:fill="2E74B5" w:val="clear"/>
+            <w:vAlign w:val="center"/>
+          </w:tcPr>
+          <w:p>
+            <w:pPr>
+              <w:pStyle w:val="Normal"/>
+              <w:widowControl w:val="false"/>
+              <w:suppressAutoHyphens w:val="true"/>
+              <w:spacing w:lineRule="auto" w:line="240" w:before="0" w:after="0"/>
+              <w:jc w:val="center"/>
+              <w:rPr>
+                <w:rFonts w:ascii="Century Gothic" w:hAnsi="Century Gothic" w:eastAsia="Droid Sans" w:cs="Droid Sans"/>
+                <w:b/>
+                <w:b/>
+                <w:color w:val="FFFFFF"/>
+                <w:kern w:val="0"/>
+                <w:sz w:val="28"/>
+                <w:szCs w:val="28"/>
+                <w:lang w:val="it-IT" w:eastAsia="en-US" w:bidi="ar-SA"/>
+              </w:rPr>
+            </w:pPr>
+            <w:r>
+              <w:rPr>
+                <w:rFonts w:eastAsia="Droid Sans" w:cs="Droid Sans" w:ascii="Century Gothic" w:hAnsi="Century Gothic"/>
+                <w:b/>
+                <w:color w:val="FFFFFF"/>
+                <w:kern w:val="0"/>
+                <w:sz w:val="28"/>
+                <w:szCs w:val="28"/>
+                <w:lang w:val="it-IT" w:eastAsia="en-US" w:bidi="ar-SA"/>
+              </w:rPr>
+              <w:t>Nome Metodo</w:t>
+            </w:r>
+          </w:p>
+        </w:tc>
+        <w:tc>
+          <w:tcPr>
+            <w:tcW w:w="6400" w:type="dxa"/>
+            <w:tcBorders>
+              <w:top w:val="single" w:sz="4" w:space="0" w:color="FFFFFF"/>
+              <w:left w:val="single" w:sz="4" w:space="0" w:color="FFFFFF"/>
+            </w:tcBorders>
+            <w:shd w:fill="2E74B5" w:val="clear"/>
+            <w:vAlign w:val="center"/>
+          </w:tcPr>
+          <w:p>
+            <w:pPr>
+              <w:pStyle w:val="Normal"/>
+              <w:spacing w:before="0" w:after="160"/>
+              <w:rPr>
+                <w:rFonts w:ascii="Century Gothic" w:hAnsi="Century Gothic" w:eastAsia="Droid Sans" w:cs="Droid Sans"/>
+                <w:b w:val="false"/>
+                <w:b w:val="false"/>
+                <w:bCs w:val="false"/>
+                <w:color w:val="FFFFFF"/>
+                <w:kern w:val="0"/>
+                <w:sz w:val="28"/>
+                <w:szCs w:val="28"/>
+                <w:lang w:val="it-IT" w:eastAsia="en-US" w:bidi="ar-SA"/>
+              </w:rPr>
+            </w:pPr>
+            <w:r>
+              <w:rPr>
+                <w:rFonts w:eastAsia="Droid Sans" w:cs="Droid Sans" w:ascii="Century Gothic" w:hAnsi="Century Gothic"/>
+                <w:b w:val="false"/>
+                <w:bCs w:val="false"/>
+                <w:color w:val="FFFFFF"/>
+                <w:kern w:val="0"/>
+                <w:sz w:val="28"/>
+                <w:szCs w:val="28"/>
+                <w:lang w:val="it-IT" w:eastAsia="en-US" w:bidi="ar-SA"/>
+              </w:rPr>
+              <w:t>-</w:t>
+            </w:r>
+            <w:r>
+              <w:rPr>
+                <w:rFonts w:eastAsia="Droid Sans" w:cs="Droid Sans" w:ascii="Century Gothic" w:hAnsi="Century Gothic"/>
+                <w:b w:val="false"/>
+                <w:bCs w:val="false"/>
+                <w:color w:val="FFFFFF"/>
+                <w:kern w:val="0"/>
+                <w:sz w:val="28"/>
+                <w:szCs w:val="28"/>
+                <w:lang w:val="it-IT" w:eastAsia="en-US" w:bidi="ar-SA"/>
+              </w:rPr>
+              <w:t>inserimentoReazione(String email,int idStoria)</w:t>
+            </w:r>
+            <w:r>
+              <w:rPr>
+                <w:rFonts w:eastAsia="Droid Sans" w:cs="Droid Sans" w:ascii="Century Gothic" w:hAnsi="Century Gothic"/>
+                <w:b w:val="false"/>
+                <w:bCs w:val="false"/>
+                <w:color w:val="FFFFFF"/>
+                <w:kern w:val="0"/>
+                <w:sz w:val="28"/>
+                <w:szCs w:val="28"/>
+                <w:lang w:val="it-IT" w:eastAsia="en-US" w:bidi="ar-SA"/>
+              </w:rPr>
+              <w:t>:boolean effettuato</w:t>
+            </w:r>
+          </w:p>
+        </w:tc>
+      </w:tr>
+      <w:tr>
+        <w:trPr>
+          <w:trHeight w:val="525" w:hRule="atLeast"/>
+        </w:trPr>
+        <w:tc>
+          <w:tcPr>
+            <w:tcW w:w="3000" w:type="dxa"/>
+            <w:tcBorders>
+              <w:left w:val="single" w:sz="4" w:space="0" w:color="FFFFFF"/>
+              <w:bottom w:val="single" w:sz="4" w:space="0" w:color="FFFFFF"/>
+            </w:tcBorders>
+            <w:shd w:fill="2E74B5" w:val="clear"/>
+            <w:vAlign w:val="center"/>
+          </w:tcPr>
+          <w:p>
+            <w:pPr>
+              <w:pStyle w:val="Normal"/>
+              <w:widowControl w:val="false"/>
+              <w:spacing w:before="0" w:after="160"/>
+              <w:jc w:val="center"/>
+              <w:rPr>
+                <w:rFonts w:ascii="Century Gothic" w:hAnsi="Century Gothic" w:eastAsia="Droid Sans" w:cs="Droid Sans"/>
+                <w:b w:val="false"/>
+                <w:b w:val="false"/>
+                <w:bCs w:val="false"/>
+                <w:color w:val="FFFFFF"/>
+                <w:kern w:val="0"/>
+                <w:sz w:val="28"/>
+                <w:szCs w:val="28"/>
+                <w:lang w:val="it-IT" w:eastAsia="en-US" w:bidi="ar-SA"/>
+              </w:rPr>
+            </w:pPr>
+            <w:r>
+              <w:rPr>
+                <w:rFonts w:eastAsia="Droid Sans" w:cs="Droid Sans" w:ascii="Century Gothic" w:hAnsi="Century Gothic"/>
+                <w:b w:val="false"/>
+                <w:bCs w:val="false"/>
+                <w:color w:val="FFFFFF"/>
+                <w:kern w:val="0"/>
+                <w:sz w:val="28"/>
+                <w:szCs w:val="28"/>
+                <w:lang w:val="it-IT" w:eastAsia="en-US" w:bidi="ar-SA"/>
+              </w:rPr>
+              <w:t>Descrizione</w:t>
+            </w:r>
+          </w:p>
+        </w:tc>
+        <w:tc>
+          <w:tcPr>
+            <w:tcW w:w="6400" w:type="dxa"/>
+            <w:tcBorders>
+              <w:left w:val="single" w:sz="4" w:space="0" w:color="FFFFFF"/>
+            </w:tcBorders>
+            <w:shd w:fill="DEEAF6" w:val="clear"/>
+            <w:vAlign w:val="center"/>
+          </w:tcPr>
+          <w:p>
+            <w:pPr>
+              <w:pStyle w:val="Normal"/>
+              <w:widowControl w:val="false"/>
+              <w:spacing w:before="0" w:after="160"/>
+              <w:jc w:val="center"/>
+              <w:rPr>
+                <w:lang w:val="it-IT" w:eastAsia="en-US" w:bidi="ar-SA"/>
+              </w:rPr>
+            </w:pPr>
+            <w:r>
+              <w:rPr>
+                <w:lang w:val="it-IT" w:eastAsia="en-US" w:bidi="ar-SA"/>
+              </w:rPr>
+              <w:t xml:space="preserve">Metodo che </w:t>
+            </w:r>
+            <w:r>
+              <w:rPr>
+                <w:lang w:val="it-IT" w:eastAsia="en-US" w:bidi="ar-SA"/>
+              </w:rPr>
+              <w:t>pubblica una storia salvandola nel database</w:t>
+            </w:r>
+          </w:p>
+        </w:tc>
+      </w:tr>
+      <w:tr>
+        <w:trPr>
+          <w:trHeight w:val="525" w:hRule="atLeast"/>
+        </w:trPr>
+        <w:tc>
+          <w:tcPr>
+            <w:tcW w:w="3000" w:type="dxa"/>
+            <w:tcBorders>
+              <w:left w:val="single" w:sz="4" w:space="0" w:color="FFFFFF"/>
+              <w:bottom w:val="single" w:sz="4" w:space="0" w:color="FFFFFF"/>
+            </w:tcBorders>
+            <w:shd w:fill="2E74B5" w:val="clear"/>
+            <w:vAlign w:val="center"/>
+          </w:tcPr>
+          <w:p>
+            <w:pPr>
+              <w:pStyle w:val="Normal"/>
+              <w:widowControl w:val="false"/>
+              <w:spacing w:before="0" w:after="160"/>
+              <w:jc w:val="center"/>
+              <w:rPr>
+                <w:rFonts w:ascii="Century Gothic" w:hAnsi="Century Gothic" w:eastAsia="Droid Sans" w:cs="Droid Sans"/>
+                <w:b w:val="false"/>
+                <w:b w:val="false"/>
+                <w:bCs w:val="false"/>
+                <w:color w:val="FFFFFF"/>
+                <w:kern w:val="0"/>
+                <w:sz w:val="28"/>
+                <w:szCs w:val="28"/>
+                <w:lang w:val="it-IT" w:eastAsia="en-US" w:bidi="ar-SA"/>
+              </w:rPr>
+            </w:pPr>
+            <w:r>
+              <w:rPr>
+                <w:rFonts w:eastAsia="Droid Sans" w:cs="Droid Sans" w:ascii="Century Gothic" w:hAnsi="Century Gothic"/>
+                <w:b w:val="false"/>
+                <w:bCs w:val="false"/>
+                <w:color w:val="FFFFFF"/>
+                <w:kern w:val="0"/>
+                <w:sz w:val="28"/>
+                <w:szCs w:val="28"/>
+                <w:lang w:val="it-IT" w:eastAsia="en-US" w:bidi="ar-SA"/>
+              </w:rPr>
+              <w:t>Pre-</w:t>
+            </w:r>
+            <w:r>
+              <w:rPr>
+                <w:rFonts w:eastAsia="Droid Sans" w:cs="Droid Sans" w:ascii="Century Gothic" w:hAnsi="Century Gothic"/>
+                <w:b w:val="false"/>
+                <w:bCs w:val="false"/>
+                <w:color w:val="FFFFFF"/>
+                <w:kern w:val="0"/>
+                <w:sz w:val="28"/>
+                <w:szCs w:val="28"/>
+                <w:lang w:val="it-IT" w:eastAsia="en-US" w:bidi="ar-SA"/>
+              </w:rPr>
+              <w:t>C</w:t>
+            </w:r>
+            <w:r>
+              <w:rPr>
+                <w:rFonts w:eastAsia="Droid Sans" w:cs="Droid Sans" w:ascii="Century Gothic" w:hAnsi="Century Gothic"/>
+                <w:b w:val="false"/>
+                <w:bCs w:val="false"/>
+                <w:color w:val="FFFFFF"/>
+                <w:kern w:val="0"/>
+                <w:sz w:val="28"/>
+                <w:szCs w:val="28"/>
+                <w:lang w:val="it-IT" w:eastAsia="en-US" w:bidi="ar-SA"/>
+              </w:rPr>
+              <w:t>ondizione</w:t>
+            </w:r>
+          </w:p>
+        </w:tc>
+        <w:tc>
+          <w:tcPr>
+            <w:tcW w:w="6400" w:type="dxa"/>
+            <w:tcBorders>
+              <w:left w:val="single" w:sz="4" w:space="0" w:color="FFFFFF"/>
+              <w:bottom w:val="single" w:sz="4" w:space="0" w:color="FFFFFF"/>
+              <w:right w:val="single" w:sz="4" w:space="0" w:color="FFFFFF"/>
+            </w:tcBorders>
+            <w:shd w:fill="DEEAF6" w:val="clear"/>
+            <w:vAlign w:val="center"/>
+          </w:tcPr>
+          <w:p>
+            <w:pPr>
+              <w:pStyle w:val="Normal"/>
+              <w:widowControl w:val="false"/>
+              <w:spacing w:before="0" w:after="160"/>
+              <w:jc w:val="center"/>
+              <w:rPr>
+                <w:b w:val="false"/>
+                <w:b w:val="false"/>
+                <w:bCs w:val="false"/>
+                <w:lang w:val="it-IT" w:eastAsia="en-US" w:bidi="ar-SA"/>
+              </w:rPr>
+            </w:pPr>
+            <w:r>
+              <w:rPr>
+                <w:b/>
+                <w:bCs/>
+                <w:lang w:val="it-IT" w:eastAsia="en-US" w:bidi="ar-SA"/>
+              </w:rPr>
+              <w:t>context:</w:t>
+            </w:r>
+            <w:r>
+              <w:rPr>
+                <w:b w:val="false"/>
+                <w:bCs w:val="false"/>
+                <w:lang w:val="it-IT" w:eastAsia="en-US" w:bidi="ar-SA"/>
+              </w:rPr>
+              <w:t>utente.getUsername()==username</w:t>
+            </w:r>
+            <w:r>
+              <w:rPr>
+                <w:b w:val="false"/>
+                <w:bCs w:val="false"/>
+                <w:lang w:val="it-IT" w:eastAsia="en-US" w:bidi="ar-SA"/>
+              </w:rPr>
+              <w:t xml:space="preserve"> &amp;&amp; </w:t>
+            </w:r>
+          </w:p>
+          <w:p>
+            <w:pPr>
+              <w:pStyle w:val="Normal"/>
+              <w:widowControl w:val="false"/>
+              <w:spacing w:before="0" w:after="160"/>
+              <w:jc w:val="center"/>
+              <w:rPr>
+                <w:b w:val="false"/>
+                <w:b w:val="false"/>
+                <w:bCs w:val="false"/>
+                <w:lang w:val="it-IT" w:eastAsia="en-US" w:bidi="ar-SA"/>
+              </w:rPr>
+            </w:pPr>
+            <w:r>
+              <w:rPr>
+                <w:b/>
+                <w:bCs/>
+                <w:lang w:val="it-IT" w:eastAsia="en-US" w:bidi="ar-SA"/>
+              </w:rPr>
+              <w:t>pre:</w:t>
+            </w:r>
+            <w:r>
+              <w:rPr>
+                <w:b w:val="false"/>
+                <w:bCs w:val="false"/>
+                <w:lang w:val="it-IT" w:eastAsia="en-US" w:bidi="ar-SA"/>
+              </w:rPr>
+              <w:t xml:space="preserve"> isLogged(utente)==true &amp;&amp;</w:t>
+            </w:r>
+          </w:p>
+          <w:p>
+            <w:pPr>
+              <w:pStyle w:val="Normal"/>
+              <w:widowControl w:val="false"/>
+              <w:spacing w:before="0" w:after="160"/>
+              <w:jc w:val="center"/>
+              <w:rPr>
+                <w:b w:val="false"/>
+                <w:b w:val="false"/>
+                <w:bCs w:val="false"/>
+                <w:lang w:val="it-IT" w:eastAsia="en-US" w:bidi="ar-SA"/>
+              </w:rPr>
+            </w:pPr>
+            <w:r>
+              <w:rPr>
+                <w:b w:val="false"/>
+                <w:bCs w:val="false"/>
+                <w:lang w:val="it-IT" w:eastAsia="en-US" w:bidi="ar-SA"/>
+              </w:rPr>
+              <w:t>I</w:t>
+            </w:r>
+            <w:r>
+              <w:rPr>
+                <w:b w:val="false"/>
+                <w:bCs w:val="false"/>
+                <w:lang w:val="it-IT" w:eastAsia="en-US" w:bidi="ar-SA"/>
+              </w:rPr>
+              <w:t>Commenti</w:t>
+            </w:r>
+            <w:r>
+              <w:rPr>
+                <w:b w:val="false"/>
+                <w:bCs w:val="false"/>
+                <w:lang w:val="it-IT" w:eastAsia="en-US" w:bidi="ar-SA"/>
+              </w:rPr>
+              <w:t>Dao::doRetrieveAll().size==n</w:t>
+            </w:r>
+          </w:p>
+        </w:tc>
+      </w:tr>
+      <w:tr>
+        <w:trPr>
+          <w:trHeight w:val="525" w:hRule="atLeast"/>
+        </w:trPr>
+        <w:tc>
+          <w:tcPr>
+            <w:tcW w:w="3000" w:type="dxa"/>
+            <w:tcBorders>
+              <w:left w:val="single" w:sz="4" w:space="0" w:color="FFFFFF"/>
+              <w:bottom w:val="single" w:sz="4" w:space="0" w:color="FFFFFF"/>
+            </w:tcBorders>
+            <w:shd w:fill="2E74B5" w:val="clear"/>
+            <w:vAlign w:val="center"/>
+          </w:tcPr>
+          <w:p>
+            <w:pPr>
+              <w:pStyle w:val="Normal"/>
+              <w:widowControl w:val="false"/>
+              <w:spacing w:before="0" w:after="160"/>
+              <w:jc w:val="center"/>
+              <w:rPr>
+                <w:rFonts w:ascii="Century Gothic" w:hAnsi="Century Gothic" w:eastAsia="Droid Sans" w:cs="Droid Sans"/>
+                <w:b w:val="false"/>
+                <w:b w:val="false"/>
+                <w:bCs w:val="false"/>
+                <w:color w:val="FFFFFF"/>
+                <w:kern w:val="0"/>
+                <w:sz w:val="28"/>
+                <w:szCs w:val="28"/>
+                <w:lang w:val="it-IT" w:eastAsia="en-US" w:bidi="ar-SA"/>
+              </w:rPr>
+            </w:pPr>
+            <w:r>
+              <w:rPr>
+                <w:rFonts w:eastAsia="Droid Sans" w:cs="Droid Sans" w:ascii="Century Gothic" w:hAnsi="Century Gothic"/>
+                <w:b w:val="false"/>
+                <w:bCs w:val="false"/>
+                <w:color w:val="FFFFFF"/>
+                <w:kern w:val="0"/>
+                <w:sz w:val="28"/>
+                <w:szCs w:val="28"/>
+                <w:lang w:val="it-IT" w:eastAsia="en-US" w:bidi="ar-SA"/>
+              </w:rPr>
+              <w:t>Post-Condizione</w:t>
+            </w:r>
+          </w:p>
+        </w:tc>
+        <w:tc>
+          <w:tcPr>
+            <w:tcW w:w="6400" w:type="dxa"/>
+            <w:tcBorders>
+              <w:left w:val="single" w:sz="4" w:space="0" w:color="FFFFFF"/>
+              <w:bottom w:val="single" w:sz="4" w:space="0" w:color="FFFFFF"/>
+              <w:right w:val="single" w:sz="4" w:space="0" w:color="FFFFFF"/>
+            </w:tcBorders>
+            <w:shd w:fill="DEEAF6" w:val="clear"/>
+            <w:vAlign w:val="center"/>
+          </w:tcPr>
+          <w:p>
+            <w:pPr>
+              <w:pStyle w:val="Normal"/>
+              <w:widowControl w:val="false"/>
+              <w:spacing w:before="0" w:after="160"/>
+              <w:jc w:val="center"/>
+              <w:rPr>
+                <w:b w:val="false"/>
+                <w:b w:val="false"/>
+                <w:bCs w:val="false"/>
+                <w:lang w:val="it-IT" w:eastAsia="en-US" w:bidi="ar-SA"/>
+              </w:rPr>
+            </w:pPr>
+            <w:r>
+              <w:rPr>
+                <w:b/>
+                <w:bCs/>
+                <w:lang w:val="it-IT" w:eastAsia="en-US" w:bidi="ar-SA"/>
+              </w:rPr>
+              <w:t>context:</w:t>
+            </w:r>
+            <w:r>
+              <w:rPr>
+                <w:b w:val="false"/>
+                <w:bCs w:val="false"/>
+                <w:lang w:val="it-IT" w:eastAsia="en-US" w:bidi="ar-SA"/>
+              </w:rPr>
+              <w:t>utente.getUsername()==username</w:t>
+            </w:r>
+          </w:p>
+          <w:p>
+            <w:pPr>
+              <w:pStyle w:val="Normal"/>
+              <w:widowControl w:val="false"/>
+              <w:spacing w:before="0" w:after="160"/>
+              <w:jc w:val="center"/>
+              <w:rPr>
+                <w:b w:val="false"/>
+                <w:b w:val="false"/>
+                <w:bCs w:val="false"/>
+                <w:lang w:val="it-IT" w:eastAsia="en-US" w:bidi="ar-SA"/>
+              </w:rPr>
+            </w:pPr>
+            <w:r>
+              <w:rPr>
+                <w:b/>
+                <w:bCs/>
+                <w:lang w:val="it-IT" w:eastAsia="en-US" w:bidi="ar-SA"/>
+              </w:rPr>
+              <w:t>post:</w:t>
+            </w:r>
+            <w:r>
+              <w:rPr>
+                <w:b w:val="false"/>
+                <w:bCs w:val="false"/>
+                <w:lang w:val="it-IT" w:eastAsia="en-US" w:bidi="ar-SA"/>
+              </w:rPr>
+              <w:t xml:space="preserve"> </w:t>
+            </w:r>
+            <w:r>
+              <w:rPr>
+                <w:b w:val="false"/>
+                <w:bCs w:val="false"/>
+                <w:lang w:val="it-IT" w:eastAsia="en-US" w:bidi="ar-SA"/>
+              </w:rPr>
+              <w:t>I</w:t>
+            </w:r>
+            <w:r>
+              <w:rPr>
+                <w:b w:val="false"/>
+                <w:bCs w:val="false"/>
+                <w:lang w:val="it-IT" w:eastAsia="en-US" w:bidi="ar-SA"/>
+              </w:rPr>
+              <w:t>Commenti</w:t>
+            </w:r>
+            <w:r>
+              <w:rPr>
+                <w:b w:val="false"/>
+                <w:bCs w:val="false"/>
+                <w:lang w:val="it-IT" w:eastAsia="en-US" w:bidi="ar-SA"/>
+              </w:rPr>
+              <w:t>Dao::doRetrieveAll().size==n+1</w:t>
+            </w:r>
+          </w:p>
+        </w:tc>
+      </w:tr>
+    </w:tbl>
+    <w:p>
+      <w:pPr>
+        <w:pStyle w:val="Normal"/>
+        <w:rPr/>
+      </w:pPr>
+      <w:r>
+        <w:rPr/>
+      </w:r>
+    </w:p>
+    <w:tbl>
+      <w:tblPr>
+        <w:tblW w:w="9400" w:type="dxa"/>
+        <w:jc w:val="left"/>
+        <w:tblInd w:w="174" w:type="dxa"/>
+        <w:tblLayout w:type="fixed"/>
+        <w:tblCellMar>
+          <w:top w:w="0" w:type="dxa"/>
+          <w:left w:w="108" w:type="dxa"/>
+          <w:bottom w:w="0" w:type="dxa"/>
+          <w:right w:w="108" w:type="dxa"/>
+        </w:tblCellMar>
+      </w:tblPr>
+      <w:tblGrid>
+        <w:gridCol w:w="3067"/>
+        <w:gridCol w:w="6333"/>
+      </w:tblGrid>
+      <w:tr>
+        <w:trPr>
+          <w:trHeight w:val="568" w:hRule="atLeast"/>
+        </w:trPr>
+        <w:tc>
+          <w:tcPr>
+            <w:tcW w:w="3067" w:type="dxa"/>
+            <w:tcBorders>
+              <w:top w:val="single" w:sz="4" w:space="0" w:color="FFFFFF"/>
+              <w:left w:val="single" w:sz="4" w:space="0" w:color="FFFFFF"/>
+            </w:tcBorders>
+            <w:shd w:fill="2E74B5" w:val="clear"/>
+            <w:vAlign w:val="center"/>
+          </w:tcPr>
+          <w:p>
+            <w:pPr>
+              <w:pStyle w:val="Normal"/>
+              <w:widowControl w:val="false"/>
+              <w:suppressAutoHyphens w:val="true"/>
+              <w:spacing w:lineRule="auto" w:line="240" w:before="0" w:after="0"/>
+              <w:jc w:val="center"/>
+              <w:rPr>
+                <w:rFonts w:ascii="Century Gothic" w:hAnsi="Century Gothic" w:eastAsia="Droid Sans" w:cs="Droid Sans"/>
+                <w:b/>
+                <w:b/>
+                <w:color w:val="FFFFFF"/>
+                <w:kern w:val="0"/>
+                <w:sz w:val="28"/>
+                <w:szCs w:val="28"/>
+                <w:lang w:val="it-IT" w:eastAsia="en-US" w:bidi="ar-SA"/>
+              </w:rPr>
+            </w:pPr>
+            <w:r>
+              <w:rPr>
+                <w:rFonts w:eastAsia="Droid Sans" w:cs="Droid Sans" w:ascii="Century Gothic" w:hAnsi="Century Gothic"/>
+                <w:b/>
+                <w:color w:val="FFFFFF"/>
+                <w:kern w:val="0"/>
+                <w:sz w:val="28"/>
+                <w:szCs w:val="28"/>
+                <w:lang w:val="it-IT" w:eastAsia="en-US" w:bidi="ar-SA"/>
+              </w:rPr>
+              <w:t>Nome Classe</w:t>
+            </w:r>
+          </w:p>
+        </w:tc>
+        <w:tc>
+          <w:tcPr>
+            <w:tcW w:w="6333" w:type="dxa"/>
+            <w:tcBorders>
+              <w:top w:val="single" w:sz="4" w:space="0" w:color="FFFFFF"/>
+              <w:left w:val="single" w:sz="4" w:space="0" w:color="FFFFFF"/>
+            </w:tcBorders>
+            <w:shd w:fill="2E74B5" w:val="clear"/>
+            <w:vAlign w:val="center"/>
+          </w:tcPr>
+          <w:p>
+            <w:pPr>
+              <w:pStyle w:val="Normal"/>
+              <w:spacing w:before="0" w:after="160"/>
+              <w:jc w:val="center"/>
+              <w:rPr>
+                <w:rFonts w:ascii="Century Gothic" w:hAnsi="Century Gothic" w:eastAsia="Droid Sans" w:cs="Droid Sans"/>
+                <w:color w:val="FFFFFF"/>
+                <w:kern w:val="0"/>
+                <w:sz w:val="28"/>
+                <w:szCs w:val="28"/>
+                <w:lang w:val="it-IT" w:eastAsia="en-US" w:bidi="ar-SA"/>
+              </w:rPr>
+            </w:pPr>
+            <w:r>
+              <w:rPr>
+                <w:rFonts w:eastAsia="Droid Sans" w:cs="Droid Sans" w:ascii="Century Gothic" w:hAnsi="Century Gothic"/>
+                <w:b w:val="false"/>
+                <w:i w:val="false"/>
+                <w:color w:val="FFFFFF"/>
+                <w:kern w:val="0"/>
+                <w:sz w:val="28"/>
+                <w:szCs w:val="28"/>
+                <w:lang w:val="it-IT" w:eastAsia="en-US" w:bidi="ar-SA"/>
+              </w:rPr>
+              <w:t>VisualizzaPost</w:t>
+            </w:r>
+          </w:p>
+        </w:tc>
+      </w:tr>
+      <w:tr>
+        <w:trPr>
+          <w:trHeight w:val="525" w:hRule="atLeast"/>
+        </w:trPr>
+        <w:tc>
+          <w:tcPr>
+            <w:tcW w:w="3067" w:type="dxa"/>
+            <w:tcBorders>
+              <w:left w:val="single" w:sz="4" w:space="0" w:color="FFFFFF"/>
+              <w:bottom w:val="single" w:sz="4" w:space="0" w:color="FFFFFF"/>
+            </w:tcBorders>
+            <w:shd w:fill="2E74B5" w:val="clear"/>
+            <w:vAlign w:val="center"/>
+          </w:tcPr>
+          <w:p>
+            <w:pPr>
+              <w:pStyle w:val="Normal"/>
+              <w:widowControl w:val="false"/>
+              <w:spacing w:before="0" w:after="160"/>
+              <w:jc w:val="center"/>
+              <w:rPr>
+                <w:rFonts w:ascii="Century Gothic" w:hAnsi="Century Gothic" w:eastAsia="Droid Sans" w:cs="Droid Sans"/>
+                <w:b w:val="false"/>
+                <w:b w:val="false"/>
+                <w:bCs w:val="false"/>
+                <w:color w:val="FFFFFF"/>
+                <w:kern w:val="0"/>
+                <w:sz w:val="28"/>
+                <w:szCs w:val="28"/>
+                <w:lang w:val="it-IT" w:eastAsia="en-US" w:bidi="ar-SA"/>
+              </w:rPr>
+            </w:pPr>
+            <w:r>
+              <w:rPr>
+                <w:rFonts w:eastAsia="Droid Sans" w:cs="Droid Sans" w:ascii="Century Gothic" w:hAnsi="Century Gothic"/>
+                <w:b w:val="false"/>
+                <w:bCs w:val="false"/>
+                <w:color w:val="FFFFFF"/>
+                <w:kern w:val="0"/>
+                <w:sz w:val="28"/>
+                <w:szCs w:val="28"/>
+                <w:lang w:val="it-IT" w:eastAsia="en-US" w:bidi="ar-SA"/>
+              </w:rPr>
+              <w:t>Descrizione</w:t>
+            </w:r>
+          </w:p>
+        </w:tc>
+        <w:tc>
+          <w:tcPr>
+            <w:tcW w:w="6333" w:type="dxa"/>
+            <w:tcBorders>
+              <w:left w:val="single" w:sz="4" w:space="0" w:color="FFFFFF"/>
+            </w:tcBorders>
+            <w:shd w:fill="DEEAF6" w:val="clear"/>
+            <w:vAlign w:val="center"/>
+          </w:tcPr>
+          <w:p>
+            <w:pPr>
+              <w:pStyle w:val="Normal"/>
+              <w:widowControl w:val="false"/>
+              <w:spacing w:before="0" w:after="160"/>
+              <w:jc w:val="center"/>
+              <w:rPr>
+                <w:lang w:val="it-IT" w:eastAsia="en-US" w:bidi="ar-SA"/>
+              </w:rPr>
+            </w:pPr>
+            <w:r>
+              <w:rPr>
+                <w:lang w:val="it-IT" w:eastAsia="en-US" w:bidi="ar-SA"/>
+              </w:rPr>
+              <w:t xml:space="preserve">Classe che </w:t>
+            </w:r>
+            <w:r>
+              <w:rPr>
+                <w:lang w:val="it-IT" w:eastAsia="en-US" w:bidi="ar-SA"/>
+              </w:rPr>
+              <w:t>gestisce la visualizzazione di una storia ed i sui commenti</w:t>
+            </w:r>
+          </w:p>
+        </w:tc>
+      </w:tr>
+      <w:tr>
+        <w:trPr>
+          <w:trHeight w:val="525" w:hRule="atLeast"/>
+        </w:trPr>
+        <w:tc>
+          <w:tcPr>
+            <w:tcW w:w="3067" w:type="dxa"/>
+            <w:tcBorders>
+              <w:left w:val="single" w:sz="4" w:space="0" w:color="FFFFFF"/>
+              <w:bottom w:val="single" w:sz="4" w:space="0" w:color="FFFFFF"/>
+            </w:tcBorders>
+            <w:shd w:fill="2E74B5" w:val="clear"/>
+            <w:vAlign w:val="center"/>
+          </w:tcPr>
+          <w:p>
+            <w:pPr>
+              <w:pStyle w:val="Normal"/>
+              <w:widowControl w:val="false"/>
+              <w:spacing w:before="0" w:after="160"/>
+              <w:jc w:val="center"/>
+              <w:rPr>
+                <w:rFonts w:ascii="Century Gothic" w:hAnsi="Century Gothic" w:eastAsia="Droid Sans" w:cs="Droid Sans"/>
+                <w:b w:val="false"/>
+                <w:b w:val="false"/>
+                <w:bCs w:val="false"/>
+                <w:color w:val="FFFFFF"/>
+                <w:kern w:val="0"/>
+                <w:sz w:val="28"/>
+                <w:szCs w:val="28"/>
+                <w:lang w:val="it-IT" w:eastAsia="en-US" w:bidi="ar-SA"/>
+              </w:rPr>
+            </w:pPr>
+            <w:r>
+              <w:rPr>
+                <w:rFonts w:eastAsia="Droid Sans" w:cs="Droid Sans" w:ascii="Century Gothic" w:hAnsi="Century Gothic"/>
+                <w:b w:val="false"/>
+                <w:bCs w:val="false"/>
+                <w:color w:val="FFFFFF"/>
+                <w:kern w:val="0"/>
+                <w:sz w:val="28"/>
+                <w:szCs w:val="28"/>
+                <w:lang w:val="it-IT" w:eastAsia="en-US" w:bidi="ar-SA"/>
+              </w:rPr>
+              <w:t>Metodi</w:t>
+            </w:r>
+          </w:p>
+        </w:tc>
+        <w:tc>
+          <w:tcPr>
+            <w:tcW w:w="6333" w:type="dxa"/>
+            <w:tcBorders>
+              <w:left w:val="single" w:sz="4" w:space="0" w:color="FFFFFF"/>
+              <w:bottom w:val="single" w:sz="4" w:space="0" w:color="FFFFFF"/>
+              <w:right w:val="single" w:sz="4" w:space="0" w:color="FFFFFF"/>
+            </w:tcBorders>
+            <w:shd w:fill="DEEAF6" w:val="clear"/>
+            <w:vAlign w:val="center"/>
+          </w:tcPr>
+          <w:p>
+            <w:pPr>
+              <w:pStyle w:val="Normal"/>
+              <w:widowControl w:val="false"/>
+              <w:spacing w:before="0" w:after="160"/>
+              <w:jc w:val="left"/>
+              <w:rPr/>
+            </w:pPr>
+            <w:r>
+              <w:rPr>
+                <w:lang w:val="it-IT" w:eastAsia="en-US" w:bidi="ar-SA"/>
+              </w:rPr>
+              <w:t>-</w:t>
+            </w:r>
+            <w:r>
+              <w:rPr>
+                <w:lang w:val="it-IT" w:eastAsia="en-US" w:bidi="ar-SA"/>
+              </w:rPr>
+              <w:t>recuperaPost(int idStoria)</w:t>
+            </w:r>
+            <w:r>
+              <w:rPr>
+                <w:lang w:val="it-IT" w:eastAsia="en-US" w:bidi="ar-SA"/>
+              </w:rPr>
+              <w:t>:Post post</w:t>
+            </w:r>
+          </w:p>
+        </w:tc>
+      </w:tr>
+      <w:tr>
+        <w:trPr>
+          <w:trHeight w:val="525" w:hRule="atLeast"/>
+        </w:trPr>
+        <w:tc>
+          <w:tcPr>
+            <w:tcW w:w="3067" w:type="dxa"/>
+            <w:tcBorders>
+              <w:left w:val="single" w:sz="4" w:space="0" w:color="FFFFFF"/>
+              <w:bottom w:val="single" w:sz="4" w:space="0" w:color="FFFFFF"/>
+            </w:tcBorders>
+            <w:shd w:fill="2E74B5" w:val="clear"/>
+            <w:vAlign w:val="center"/>
+          </w:tcPr>
+          <w:p>
+            <w:pPr>
+              <w:pStyle w:val="Normal"/>
+              <w:widowControl w:val="false"/>
+              <w:spacing w:before="0" w:after="160"/>
+              <w:jc w:val="center"/>
+              <w:rPr>
+                <w:rFonts w:ascii="Century Gothic" w:hAnsi="Century Gothic" w:eastAsia="Droid Sans" w:cs="Droid Sans"/>
+                <w:b w:val="false"/>
+                <w:b w:val="false"/>
+                <w:bCs w:val="false"/>
+                <w:color w:val="FFFFFF"/>
+                <w:kern w:val="0"/>
+                <w:sz w:val="28"/>
+                <w:szCs w:val="28"/>
+                <w:lang w:val="it-IT" w:eastAsia="en-US" w:bidi="ar-SA"/>
+              </w:rPr>
+            </w:pPr>
+            <w:r>
+              <w:rPr>
+                <w:rFonts w:eastAsia="Droid Sans" w:cs="Droid Sans" w:ascii="Century Gothic" w:hAnsi="Century Gothic"/>
+                <w:b w:val="false"/>
+                <w:bCs w:val="false"/>
+                <w:color w:val="FFFFFF"/>
+                <w:kern w:val="0"/>
+                <w:sz w:val="28"/>
+                <w:szCs w:val="28"/>
+                <w:lang w:val="it-IT" w:eastAsia="en-US" w:bidi="ar-SA"/>
+              </w:rPr>
+              <w:t>Invarianti di Classe</w:t>
+            </w:r>
+          </w:p>
+        </w:tc>
+        <w:tc>
+          <w:tcPr>
+            <w:tcW w:w="6333" w:type="dxa"/>
+            <w:tcBorders>
+              <w:left w:val="single" w:sz="4" w:space="0" w:color="FFFFFF"/>
+              <w:bottom w:val="single" w:sz="4" w:space="0" w:color="FFFFFF"/>
+              <w:right w:val="single" w:sz="4" w:space="0" w:color="FFFFFF"/>
+            </w:tcBorders>
+            <w:shd w:fill="DEEAF6" w:val="clear"/>
+            <w:vAlign w:val="center"/>
+          </w:tcPr>
+          <w:p>
+            <w:pPr>
+              <w:pStyle w:val="Normal"/>
+              <w:widowControl w:val="false"/>
+              <w:spacing w:before="0" w:after="160"/>
+              <w:jc w:val="center"/>
+              <w:rPr>
+                <w:lang w:val="it-IT" w:eastAsia="en-US" w:bidi="ar-SA"/>
+              </w:rPr>
+            </w:pPr>
+            <w:r>
+              <w:rPr>
+                <w:lang w:val="it-IT" w:eastAsia="en-US" w:bidi="ar-SA"/>
+              </w:rPr>
+              <w:t>/</w:t>
+            </w:r>
+          </w:p>
+        </w:tc>
+      </w:tr>
+    </w:tbl>
+    <w:p>
+      <w:pPr>
+        <w:pStyle w:val="Corpodeltesto"/>
+        <w:pageBreakBefore w:val="false"/>
+        <w:rPr/>
+      </w:pPr>
+      <w:r>
+        <w:rPr/>
+      </w:r>
+    </w:p>
+    <w:tbl>
+      <w:tblPr>
+        <w:tblW w:w="9400" w:type="dxa"/>
+        <w:jc w:val="left"/>
+        <w:tblInd w:w="174" w:type="dxa"/>
+        <w:tblLayout w:type="fixed"/>
+        <w:tblCellMar>
+          <w:top w:w="0" w:type="dxa"/>
+          <w:left w:w="108" w:type="dxa"/>
+          <w:bottom w:w="0" w:type="dxa"/>
+          <w:right w:w="108" w:type="dxa"/>
+        </w:tblCellMar>
+      </w:tblPr>
+      <w:tblGrid>
+        <w:gridCol w:w="3000"/>
+        <w:gridCol w:w="6400"/>
+      </w:tblGrid>
+      <w:tr>
+        <w:trPr>
+          <w:trHeight w:val="568" w:hRule="atLeast"/>
+        </w:trPr>
+        <w:tc>
+          <w:tcPr>
+            <w:tcW w:w="3000" w:type="dxa"/>
+            <w:tcBorders>
+              <w:top w:val="single" w:sz="4" w:space="0" w:color="FFFFFF"/>
+              <w:left w:val="single" w:sz="4" w:space="0" w:color="FFFFFF"/>
+            </w:tcBorders>
+            <w:shd w:fill="2E74B5" w:val="clear"/>
+            <w:vAlign w:val="center"/>
+          </w:tcPr>
+          <w:p>
+            <w:pPr>
+              <w:pStyle w:val="Normal"/>
+              <w:widowControl w:val="false"/>
+              <w:suppressAutoHyphens w:val="true"/>
+              <w:spacing w:lineRule="auto" w:line="240" w:before="0" w:after="0"/>
+              <w:jc w:val="center"/>
+              <w:rPr>
+                <w:rFonts w:ascii="Century Gothic" w:hAnsi="Century Gothic" w:eastAsia="Droid Sans" w:cs="Droid Sans"/>
+                <w:b/>
+                <w:b/>
+                <w:color w:val="FFFFFF"/>
+                <w:kern w:val="0"/>
+                <w:sz w:val="28"/>
+                <w:szCs w:val="28"/>
+                <w:lang w:val="it-IT" w:eastAsia="en-US" w:bidi="ar-SA"/>
+              </w:rPr>
+            </w:pPr>
+            <w:r>
+              <w:rPr>
+                <w:rFonts w:eastAsia="Droid Sans" w:cs="Droid Sans" w:ascii="Century Gothic" w:hAnsi="Century Gothic"/>
+                <w:b/>
+                <w:color w:val="FFFFFF"/>
+                <w:kern w:val="0"/>
+                <w:sz w:val="28"/>
+                <w:szCs w:val="28"/>
+                <w:lang w:val="it-IT" w:eastAsia="en-US" w:bidi="ar-SA"/>
+              </w:rPr>
+              <w:t>Nome Metodo</w:t>
+            </w:r>
+          </w:p>
+        </w:tc>
+        <w:tc>
+          <w:tcPr>
+            <w:tcW w:w="6400" w:type="dxa"/>
+            <w:tcBorders>
+              <w:top w:val="single" w:sz="4" w:space="0" w:color="FFFFFF"/>
+              <w:left w:val="single" w:sz="4" w:space="0" w:color="FFFFFF"/>
+            </w:tcBorders>
+            <w:shd w:fill="2E74B5" w:val="clear"/>
+            <w:vAlign w:val="center"/>
+          </w:tcPr>
+          <w:p>
+            <w:pPr>
+              <w:pStyle w:val="Normal"/>
+              <w:widowControl w:val="false"/>
+              <w:spacing w:before="0" w:after="160"/>
+              <w:jc w:val="left"/>
+              <w:rPr>
+                <w:rFonts w:ascii="Century Gothic" w:hAnsi="Century Gothic" w:eastAsia="Droid Sans" w:cs="Droid Sans"/>
+                <w:b w:val="false"/>
+                <w:b w:val="false"/>
+                <w:bCs w:val="false"/>
+                <w:color w:val="FFFFFF"/>
+                <w:kern w:val="0"/>
+                <w:sz w:val="28"/>
+                <w:szCs w:val="28"/>
+                <w:lang w:val="it-IT" w:eastAsia="en-US" w:bidi="ar-SA"/>
+              </w:rPr>
+            </w:pPr>
+            <w:r>
+              <w:rPr>
+                <w:rFonts w:eastAsia="Droid Sans" w:cs="Droid Sans" w:ascii="Century Gothic" w:hAnsi="Century Gothic"/>
+                <w:b w:val="false"/>
+                <w:bCs w:val="false"/>
+                <w:color w:val="FFFFFF"/>
+                <w:kern w:val="0"/>
+                <w:sz w:val="28"/>
+                <w:szCs w:val="28"/>
+                <w:lang w:val="it-IT" w:eastAsia="en-US" w:bidi="ar-SA"/>
+              </w:rPr>
+              <w:t>-</w:t>
+            </w:r>
+            <w:r>
+              <w:rPr>
+                <w:rFonts w:eastAsia="Droid Sans" w:cs="Droid Sans" w:ascii="Century Gothic" w:hAnsi="Century Gothic"/>
+                <w:b w:val="false"/>
+                <w:bCs w:val="false"/>
+                <w:color w:val="FFFFFF"/>
+                <w:kern w:val="0"/>
+                <w:sz w:val="28"/>
+                <w:szCs w:val="28"/>
+                <w:lang w:val="it-IT" w:eastAsia="en-US" w:bidi="ar-SA"/>
+              </w:rPr>
+              <w:t>recuperaPost(int idStoria)</w:t>
+            </w:r>
+            <w:r>
+              <w:rPr>
+                <w:rFonts w:eastAsia="Droid Sans" w:cs="Droid Sans" w:ascii="Century Gothic" w:hAnsi="Century Gothic"/>
+                <w:b w:val="false"/>
+                <w:bCs w:val="false"/>
+                <w:color w:val="FFFFFF"/>
+                <w:kern w:val="0"/>
+                <w:sz w:val="28"/>
+                <w:szCs w:val="28"/>
+                <w:lang w:val="it-IT" w:eastAsia="en-US" w:bidi="ar-SA"/>
+              </w:rPr>
+              <w:t>:Post post</w:t>
+            </w:r>
+          </w:p>
+        </w:tc>
+      </w:tr>
+      <w:tr>
+        <w:trPr>
+          <w:trHeight w:val="525" w:hRule="atLeast"/>
+        </w:trPr>
+        <w:tc>
+          <w:tcPr>
+            <w:tcW w:w="3000" w:type="dxa"/>
+            <w:tcBorders>
+              <w:left w:val="single" w:sz="4" w:space="0" w:color="FFFFFF"/>
+              <w:bottom w:val="single" w:sz="4" w:space="0" w:color="FFFFFF"/>
+            </w:tcBorders>
+            <w:shd w:fill="2E74B5" w:val="clear"/>
+            <w:vAlign w:val="center"/>
+          </w:tcPr>
+          <w:p>
+            <w:pPr>
+              <w:pStyle w:val="Normal"/>
+              <w:widowControl w:val="false"/>
+              <w:spacing w:before="0" w:after="160"/>
+              <w:jc w:val="center"/>
+              <w:rPr>
+                <w:rFonts w:ascii="Century Gothic" w:hAnsi="Century Gothic" w:eastAsia="Droid Sans" w:cs="Droid Sans"/>
+                <w:b w:val="false"/>
+                <w:b w:val="false"/>
+                <w:bCs w:val="false"/>
+                <w:color w:val="FFFFFF"/>
+                <w:kern w:val="0"/>
+                <w:sz w:val="28"/>
+                <w:szCs w:val="28"/>
+                <w:lang w:val="it-IT" w:eastAsia="en-US" w:bidi="ar-SA"/>
+              </w:rPr>
+            </w:pPr>
+            <w:r>
+              <w:rPr>
+                <w:rFonts w:eastAsia="Droid Sans" w:cs="Droid Sans" w:ascii="Century Gothic" w:hAnsi="Century Gothic"/>
+                <w:b w:val="false"/>
+                <w:bCs w:val="false"/>
+                <w:color w:val="FFFFFF"/>
+                <w:kern w:val="0"/>
+                <w:sz w:val="28"/>
+                <w:szCs w:val="28"/>
+                <w:lang w:val="it-IT" w:eastAsia="en-US" w:bidi="ar-SA"/>
+              </w:rPr>
+              <w:t>Descrizione</w:t>
+            </w:r>
+          </w:p>
+        </w:tc>
+        <w:tc>
+          <w:tcPr>
+            <w:tcW w:w="6400" w:type="dxa"/>
+            <w:tcBorders>
+              <w:left w:val="single" w:sz="4" w:space="0" w:color="FFFFFF"/>
+            </w:tcBorders>
+            <w:shd w:fill="DEEAF6" w:val="clear"/>
+            <w:vAlign w:val="center"/>
+          </w:tcPr>
+          <w:p>
+            <w:pPr>
+              <w:pStyle w:val="Normal"/>
+              <w:widowControl w:val="false"/>
+              <w:spacing w:before="0" w:after="160"/>
+              <w:jc w:val="center"/>
+              <w:rPr>
+                <w:lang w:val="it-IT" w:eastAsia="en-US" w:bidi="ar-SA"/>
+              </w:rPr>
+            </w:pPr>
+            <w:r>
+              <w:rPr>
+                <w:lang w:val="it-IT" w:eastAsia="en-US" w:bidi="ar-SA"/>
+              </w:rPr>
+              <w:t xml:space="preserve">Metodo che </w:t>
+            </w:r>
+            <w:r>
+              <w:rPr>
+                <w:lang w:val="it-IT" w:eastAsia="en-US" w:bidi="ar-SA"/>
+              </w:rPr>
+              <w:t xml:space="preserve">recupera la storia con i suoi commenti </w:t>
+            </w:r>
+          </w:p>
+        </w:tc>
+      </w:tr>
+      <w:tr>
+        <w:trPr>
+          <w:trHeight w:val="525" w:hRule="atLeast"/>
+        </w:trPr>
+        <w:tc>
+          <w:tcPr>
+            <w:tcW w:w="3000" w:type="dxa"/>
+            <w:tcBorders>
+              <w:left w:val="single" w:sz="4" w:space="0" w:color="FFFFFF"/>
+              <w:bottom w:val="single" w:sz="4" w:space="0" w:color="FFFFFF"/>
+            </w:tcBorders>
+            <w:shd w:fill="2E74B5" w:val="clear"/>
+            <w:vAlign w:val="center"/>
+          </w:tcPr>
+          <w:p>
+            <w:pPr>
+              <w:pStyle w:val="Normal"/>
+              <w:widowControl w:val="false"/>
+              <w:spacing w:before="0" w:after="160"/>
+              <w:jc w:val="center"/>
+              <w:rPr>
+                <w:rFonts w:ascii="Century Gothic" w:hAnsi="Century Gothic" w:eastAsia="Droid Sans" w:cs="Droid Sans"/>
+                <w:b w:val="false"/>
+                <w:b w:val="false"/>
+                <w:bCs w:val="false"/>
+                <w:color w:val="FFFFFF"/>
+                <w:kern w:val="0"/>
+                <w:sz w:val="28"/>
+                <w:szCs w:val="28"/>
+                <w:lang w:val="it-IT" w:eastAsia="en-US" w:bidi="ar-SA"/>
+              </w:rPr>
+            </w:pPr>
+            <w:r>
+              <w:rPr>
+                <w:rFonts w:eastAsia="Droid Sans" w:cs="Droid Sans" w:ascii="Century Gothic" w:hAnsi="Century Gothic"/>
+                <w:b w:val="false"/>
+                <w:bCs w:val="false"/>
+                <w:color w:val="FFFFFF"/>
+                <w:kern w:val="0"/>
+                <w:sz w:val="28"/>
+                <w:szCs w:val="28"/>
+                <w:lang w:val="it-IT" w:eastAsia="en-US" w:bidi="ar-SA"/>
+              </w:rPr>
+              <w:t>Pre-</w:t>
+            </w:r>
+            <w:r>
+              <w:rPr>
+                <w:rFonts w:eastAsia="Droid Sans" w:cs="Droid Sans" w:ascii="Century Gothic" w:hAnsi="Century Gothic"/>
+                <w:b w:val="false"/>
+                <w:bCs w:val="false"/>
+                <w:color w:val="FFFFFF"/>
+                <w:kern w:val="0"/>
+                <w:sz w:val="28"/>
+                <w:szCs w:val="28"/>
+                <w:lang w:val="it-IT" w:eastAsia="en-US" w:bidi="ar-SA"/>
+              </w:rPr>
+              <w:t>C</w:t>
+            </w:r>
+            <w:r>
+              <w:rPr>
+                <w:rFonts w:eastAsia="Droid Sans" w:cs="Droid Sans" w:ascii="Century Gothic" w:hAnsi="Century Gothic"/>
+                <w:b w:val="false"/>
+                <w:bCs w:val="false"/>
+                <w:color w:val="FFFFFF"/>
+                <w:kern w:val="0"/>
+                <w:sz w:val="28"/>
+                <w:szCs w:val="28"/>
+                <w:lang w:val="it-IT" w:eastAsia="en-US" w:bidi="ar-SA"/>
+              </w:rPr>
+              <w:t>ondizione</w:t>
+            </w:r>
+          </w:p>
+        </w:tc>
+        <w:tc>
+          <w:tcPr>
+            <w:tcW w:w="6400" w:type="dxa"/>
+            <w:tcBorders>
+              <w:left w:val="single" w:sz="4" w:space="0" w:color="FFFFFF"/>
+              <w:bottom w:val="single" w:sz="4" w:space="0" w:color="FFFFFF"/>
+              <w:right w:val="single" w:sz="4" w:space="0" w:color="FFFFFF"/>
+            </w:tcBorders>
+            <w:shd w:fill="DEEAF6" w:val="clear"/>
+            <w:vAlign w:val="center"/>
+          </w:tcPr>
+          <w:p>
+            <w:pPr>
+              <w:pStyle w:val="Normal"/>
+              <w:widowControl w:val="false"/>
+              <w:spacing w:before="0" w:after="160"/>
+              <w:jc w:val="center"/>
+              <w:rPr>
+                <w:b w:val="false"/>
+                <w:b w:val="false"/>
+                <w:bCs w:val="false"/>
+                <w:lang w:val="it-IT" w:eastAsia="en-US" w:bidi="ar-SA"/>
+              </w:rPr>
+            </w:pPr>
+            <w:r>
+              <w:rPr>
+                <w:b/>
+                <w:bCs/>
+                <w:lang w:val="it-IT" w:eastAsia="en-US" w:bidi="ar-SA"/>
+              </w:rPr>
+              <w:t>context:</w:t>
+            </w:r>
+            <w:r>
+              <w:rPr>
+                <w:b w:val="false"/>
+                <w:bCs w:val="false"/>
+                <w:lang w:val="it-IT" w:eastAsia="en-US" w:bidi="ar-SA"/>
+              </w:rPr>
+              <w:t>utente.getUsername()==username</w:t>
+            </w:r>
+            <w:r>
+              <w:rPr>
+                <w:b w:val="false"/>
+                <w:bCs w:val="false"/>
+                <w:lang w:val="it-IT" w:eastAsia="en-US" w:bidi="ar-SA"/>
+              </w:rPr>
+              <w:t xml:space="preserve"> &amp;&amp; </w:t>
+            </w:r>
+          </w:p>
+          <w:p>
+            <w:pPr>
+              <w:pStyle w:val="Normal"/>
+              <w:widowControl w:val="false"/>
+              <w:spacing w:before="0" w:after="160"/>
+              <w:jc w:val="center"/>
+              <w:rPr>
+                <w:b w:val="false"/>
+                <w:b w:val="false"/>
+                <w:bCs w:val="false"/>
+                <w:lang w:val="it-IT" w:eastAsia="en-US" w:bidi="ar-SA"/>
+              </w:rPr>
+            </w:pPr>
+            <w:r>
+              <w:rPr>
+                <w:b/>
+                <w:bCs/>
+                <w:lang w:val="it-IT" w:eastAsia="en-US" w:bidi="ar-SA"/>
+              </w:rPr>
+              <w:t>pre:</w:t>
+            </w:r>
+            <w:r>
+              <w:rPr>
+                <w:b/>
+                <w:bCs/>
+                <w:lang w:val="it-IT" w:eastAsia="en-US" w:bidi="ar-SA"/>
+              </w:rPr>
+              <w:t xml:space="preserve"> </w:t>
+            </w:r>
+            <w:r>
+              <w:rPr>
+                <w:b w:val="false"/>
+                <w:bCs w:val="false"/>
+                <w:u w:val="single"/>
+                <w:lang w:val="it-IT" w:eastAsia="en-US" w:bidi="ar-SA"/>
+              </w:rPr>
+              <w:t>not</w:t>
+            </w:r>
+            <w:r>
+              <w:rPr>
+                <w:b/>
+                <w:bCs/>
+                <w:lang w:val="it-IT" w:eastAsia="en-US" w:bidi="ar-SA"/>
+              </w:rPr>
+              <w:t xml:space="preserve"> </w:t>
+            </w:r>
+            <w:r>
+              <w:rPr>
+                <w:b w:val="false"/>
+                <w:bCs w:val="false"/>
+                <w:lang w:val="it-IT" w:eastAsia="en-US" w:bidi="ar-SA"/>
+              </w:rPr>
+              <w:t>IStoriaDao</w:t>
+            </w:r>
+            <w:r>
+              <w:rPr>
+                <w:b w:val="false"/>
+                <w:bCs w:val="false"/>
+                <w:lang w:val="it-IT" w:eastAsia="en-US" w:bidi="ar-SA"/>
+              </w:rPr>
+              <w:t>::doRetrieve</w:t>
+            </w:r>
+            <w:r>
+              <w:rPr>
+                <w:b w:val="false"/>
+                <w:bCs w:val="false"/>
+                <w:lang w:val="it-IT" w:eastAsia="en-US" w:bidi="ar-SA"/>
+              </w:rPr>
+              <w:t>ById</w:t>
+            </w:r>
+            <w:r>
+              <w:rPr>
+                <w:b w:val="false"/>
+                <w:bCs w:val="false"/>
+                <w:lang w:val="it-IT" w:eastAsia="en-US" w:bidi="ar-SA"/>
+              </w:rPr>
+              <w:t>(</w:t>
+            </w:r>
+            <w:r>
+              <w:rPr>
+                <w:b w:val="false"/>
+                <w:bCs w:val="false"/>
+                <w:lang w:val="it-IT" w:eastAsia="en-US" w:bidi="ar-SA"/>
+              </w:rPr>
+              <w:t>int id</w:t>
+            </w:r>
+            <w:r>
+              <w:rPr>
+                <w:b w:val="false"/>
+                <w:bCs w:val="false"/>
+                <w:lang w:val="it-IT" w:eastAsia="en-US" w:bidi="ar-SA"/>
+              </w:rPr>
+              <w:t>)==n</w:t>
+            </w:r>
+            <w:r>
+              <w:rPr>
+                <w:b w:val="false"/>
+                <w:bCs w:val="false"/>
+                <w:lang w:val="it-IT" w:eastAsia="en-US" w:bidi="ar-SA"/>
+              </w:rPr>
+              <w:t>ull</w:t>
+            </w:r>
+          </w:p>
+        </w:tc>
+      </w:tr>
+      <w:tr>
+        <w:trPr>
+          <w:trHeight w:val="525" w:hRule="atLeast"/>
+        </w:trPr>
+        <w:tc>
+          <w:tcPr>
+            <w:tcW w:w="3000" w:type="dxa"/>
+            <w:tcBorders>
+              <w:left w:val="single" w:sz="4" w:space="0" w:color="FFFFFF"/>
+              <w:bottom w:val="single" w:sz="4" w:space="0" w:color="FFFFFF"/>
+            </w:tcBorders>
+            <w:shd w:fill="2E74B5" w:val="clear"/>
+            <w:vAlign w:val="center"/>
+          </w:tcPr>
+          <w:p>
+            <w:pPr>
+              <w:pStyle w:val="Normal"/>
+              <w:widowControl w:val="false"/>
+              <w:spacing w:before="0" w:after="160"/>
+              <w:jc w:val="center"/>
+              <w:rPr>
+                <w:rFonts w:ascii="Century Gothic" w:hAnsi="Century Gothic" w:eastAsia="Droid Sans" w:cs="Droid Sans"/>
+                <w:b w:val="false"/>
+                <w:b w:val="false"/>
+                <w:bCs w:val="false"/>
+                <w:color w:val="FFFFFF"/>
+                <w:kern w:val="0"/>
+                <w:sz w:val="28"/>
+                <w:szCs w:val="28"/>
+                <w:lang w:val="it-IT" w:eastAsia="en-US" w:bidi="ar-SA"/>
+              </w:rPr>
+            </w:pPr>
+            <w:r>
+              <w:rPr>
+                <w:rFonts w:eastAsia="Droid Sans" w:cs="Droid Sans" w:ascii="Century Gothic" w:hAnsi="Century Gothic"/>
+                <w:b w:val="false"/>
+                <w:bCs w:val="false"/>
+                <w:color w:val="FFFFFF"/>
+                <w:kern w:val="0"/>
+                <w:sz w:val="28"/>
+                <w:szCs w:val="28"/>
+                <w:lang w:val="it-IT" w:eastAsia="en-US" w:bidi="ar-SA"/>
+              </w:rPr>
+              <w:t>Post-Condizione</w:t>
+            </w:r>
+          </w:p>
+        </w:tc>
+        <w:tc>
+          <w:tcPr>
+            <w:tcW w:w="6400" w:type="dxa"/>
+            <w:tcBorders>
+              <w:left w:val="single" w:sz="4" w:space="0" w:color="FFFFFF"/>
+              <w:bottom w:val="single" w:sz="4" w:space="0" w:color="FFFFFF"/>
+              <w:right w:val="single" w:sz="4" w:space="0" w:color="FFFFFF"/>
+            </w:tcBorders>
+            <w:shd w:fill="DEEAF6" w:val="clear"/>
+            <w:vAlign w:val="center"/>
+          </w:tcPr>
+          <w:p>
+            <w:pPr>
+              <w:pStyle w:val="Normal"/>
+              <w:widowControl w:val="false"/>
+              <w:spacing w:before="0" w:after="160"/>
+              <w:jc w:val="center"/>
+              <w:rPr>
+                <w:b w:val="false"/>
+                <w:b w:val="false"/>
+                <w:bCs w:val="false"/>
+                <w:lang w:val="it-IT" w:eastAsia="en-US" w:bidi="ar-SA"/>
+              </w:rPr>
+            </w:pPr>
+            <w:r>
+              <w:rPr>
+                <w:b w:val="false"/>
+                <w:bCs w:val="false"/>
+                <w:lang w:val="it-IT" w:eastAsia="en-US" w:bidi="ar-SA"/>
+              </w:rPr>
+              <w:t>/</w:t>
+            </w:r>
+          </w:p>
+        </w:tc>
+      </w:tr>
+    </w:tbl>
+    <w:p>
+      <w:pPr>
+        <w:pStyle w:val="Titolo1"/>
+        <w:pageBreakBefore w:val="false"/>
         <w:rPr/>
       </w:pPr>
       <w:bookmarkStart w:id="40" w:name="__RefHeading___Toc719_1509244861"/>
@@ -10700,7 +14288,7 @@
           <w:pgMar w:left="1134" w:right="1134" w:gutter="0" w:header="708" w:top="1417" w:footer="1134" w:bottom="1673"/>
           <w:formProt w:val="false"/>
           <w:textDirection w:val="lrTb"/>
-          <w:docGrid w:type="default" w:linePitch="600" w:charSpace="36864"/>
+          <w:docGrid w:type="default" w:linePitch="312" w:charSpace="4294965247"/>
         </w:sectPr>
       </w:pPr>
     </w:p>
@@ -10720,7 +14308,7 @@
       <w:pgMar w:left="1134" w:right="1134" w:gutter="0" w:header="708" w:top="1417" w:footer="1134" w:bottom="1673"/>
       <w:formProt w:val="true"/>
       <w:textDirection w:val="lrTb"/>
-      <w:docGrid w:type="default" w:linePitch="600" w:charSpace="36864"/>
+      <w:docGrid w:type="default" w:linePitch="312" w:charSpace="4294965247"/>
     </w:sectPr>
   </w:body>
 </w:document>
@@ -10752,7 +14340,7 @@
     </w:r>
     <w:r>
       <w:rPr/>
-      <w:t>15</w:t>
+      <w:t>2</w:t>
     </w:r>
     <w:r>
       <w:rPr/>
@@ -10776,7 +14364,7 @@
     </w:r>
     <w:r>
       <w:rPr/>
-      <w:t>15</w:t>
+      <w:t>17</w:t>
     </w:r>
     <w:r>
       <w:rPr/>
@@ -10802,7 +14390,7 @@
         <w:szCs w:val="24"/>
       </w:rPr>
       <w:drawing>
-        <wp:anchor behindDoc="0" distT="0" distB="0" distL="114300" distR="114300" simplePos="0" locked="0" layoutInCell="0" allowOverlap="1" relativeHeight="21">
+        <wp:anchor behindDoc="0" distT="0" distB="0" distL="114300" distR="114300" simplePos="0" locked="0" layoutInCell="0" allowOverlap="1" relativeHeight="23">
           <wp:simplePos x="0" y="0"/>
           <wp:positionH relativeFrom="column">
             <wp:posOffset>-3810</wp:posOffset>
@@ -10815,9 +14403,9 @@
           <wp:wrapTight wrapText="bothSides">
             <wp:wrapPolygon edited="0">
               <wp:start x="-784" y="0"/>
-              <wp:lineTo x="-784" y="20336"/>
-              <wp:lineTo x="21079" y="20336"/>
-              <wp:lineTo x="21079" y="0"/>
+              <wp:lineTo x="-784" y="20330"/>
+              <wp:lineTo x="21073" y="20330"/>
+              <wp:lineTo x="21073" y="0"/>
               <wp:lineTo x="-784" y="0"/>
             </wp:wrapPolygon>
           </wp:wrapTight>
@@ -10969,6 +14557,7 @@
   <w:p>
     <w:pPr>
       <w:pStyle w:val="Intestazione"/>
+      <w:pageBreakBefore w:val="false"/>
       <w:jc w:val="center"/>
       <w:rPr>
         <w:rFonts w:ascii="Century Gothic" w:hAnsi="Century Gothic"/>
@@ -11280,7 +14869,7 @@
     <w:pPr>
       <w:widowControl/>
       <w:suppressAutoHyphens w:val="true"/>
-      <w:overflowPunct w:val="true"/>
+      <w:overflowPunct w:val="false"/>
       <w:bidi w:val="0"/>
       <w:spacing w:lineRule="auto" w:line="259" w:before="0" w:after="160"/>
       <w:jc w:val="left"/>
@@ -11961,6 +15550,13 @@
     </w:pPr>
     <w:rPr/>
   </w:style>
+  <w:style w:type="paragraph" w:styleId="Testo">
+    <w:name w:val="Testo"/>
+    <w:basedOn w:val="Didascalia"/>
+    <w:qFormat/>
+    <w:pPr/>
+    <w:rPr/>
+  </w:style>
   <w:style w:type="numbering" w:styleId="Punto">
     <w:name w:val="Punto •"/>
     <w:qFormat/>

</xml_diff>

<commit_message>
Aggirnamento rad e file schemi
</commit_message>
<xml_diff>
--- a/ODD.docx
+++ b/ODD.docx
@@ -98,12 +98,12 @@
         <w:sectPr>
           <w:headerReference w:type="default" r:id="rId2"/>
           <w:footerReference w:type="default" r:id="rId3"/>
-          <w:type w:val="nextPage"/>
+          <w:type w:val="continuous"/>
           <w:pgSz w:w="11906" w:h="16838"/>
           <w:pgMar w:left="1134" w:right="1134" w:gutter="0" w:header="708" w:top="1417" w:footer="1134" w:bottom="1673"/>
-          <w:pgNumType w:fmt="decimal"/>
           <w:formProt w:val="false"/>
           <w:textDirection w:val="lrTb"/>
+          <w:docGrid w:type="default" w:linePitch="100" w:charSpace="0"/>
         </w:sectPr>
       </w:pPr>
     </w:p>
@@ -236,7 +236,7 @@
                       <wp:positionV relativeFrom="paragraph">
                         <wp:posOffset>6985</wp:posOffset>
                       </wp:positionV>
-                      <wp:extent cx="4547870" cy="2327275"/>
+                      <wp:extent cx="4548505" cy="2371725"/>
                       <wp:effectExtent l="0" t="0" r="0" b="0"/>
                       <wp:wrapSquare wrapText="bothSides"/>
                       <wp:docPr id="2" name="Cornice1"/>
@@ -247,7 +247,7 @@
                             <wps:spPr>
                               <a:xfrm>
                                 <a:off x="0" y="0"/>
-                                <a:ext cx="4547160" cy="2326680"/>
+                                <a:ext cx="4547880" cy="2370960"/>
                               </a:xfrm>
                               <a:prstGeom prst="rect">
                                 <a:avLst/>
@@ -437,7 +437,7 @@
                                           <w:pStyle w:val="Normal"/>
                                           <w:widowControl w:val="false"/>
                                           <w:suppressAutoHyphens w:val="true"/>
-                                          <w:overflowPunct w:val="false"/>
+                                          <w:overflowPunct w:val="true"/>
                                           <w:bidi w:val="0"/>
                                           <w:spacing w:lineRule="auto" w:line="259" w:before="0" w:after="160"/>
                                           <w:jc w:val="left"/>
@@ -655,7 +655,7 @@
                 </mc:Choice>
                 <mc:Fallback>
                   <w:pict>
-                    <v:rect id="shape_0" ID="Cornice1" path="m0,0l-2147483645,0l-2147483645,-2147483646l0,-2147483646xe" stroked="f" o:allowincell="t" style="position:absolute;margin-left:99.75pt;margin-top:0.55pt;width:358pt;height:183.15pt;mso-wrap-style:none;v-text-anchor:middle;mso-position-horizontal:right;mso-position-horizontal-relative:margin">
+                    <v:rect id="shape_0" ID="Cornice1" path="m0,0l-2147483645,0l-2147483645,-2147483646l0,-2147483646xe" stroked="f" o:allowincell="t" style="position:absolute;margin-left:99.7pt;margin-top:0.55pt;width:358.05pt;height:186.65pt;mso-wrap-style:none;v-text-anchor:middle;mso-position-horizontal:right;mso-position-horizontal-relative:margin">
                       <v:fill o:detectmouseclick="t" on="false"/>
                       <v:stroke color="#3465a4" joinstyle="round" endcap="flat"/>
                       <v:textbox>
@@ -832,7 +832,7 @@
                                     <w:pStyle w:val="Normal"/>
                                     <w:widowControl w:val="false"/>
                                     <w:suppressAutoHyphens w:val="true"/>
-                                    <w:overflowPunct w:val="false"/>
+                                    <w:overflowPunct w:val="true"/>
                                     <w:bidi w:val="0"/>
                                     <w:spacing w:lineRule="auto" w:line="259" w:before="0" w:after="160"/>
                                     <w:jc w:val="left"/>
@@ -1156,13 +1156,22 @@
     </w:p>
     <w:p>
       <w:pPr>
+        <w:pStyle w:val="Normal"/>
+        <w:rPr/>
+      </w:pPr>
+      <w:r>
+        <w:rPr/>
+      </w:r>
+    </w:p>
+    <w:p>
+      <w:pPr>
         <w:sectPr>
           <w:type w:val="continuous"/>
           <w:pgSz w:w="11906" w:h="16838"/>
           <w:pgMar w:left="1134" w:right="1134" w:gutter="0" w:header="708" w:top="1417" w:footer="1134" w:bottom="1673"/>
           <w:formProt w:val="false"/>
           <w:textDirection w:val="lrTb"/>
-          <w:docGrid w:type="default" w:linePitch="312" w:charSpace="4294965247"/>
+          <w:docGrid w:type="default" w:linePitch="100" w:charSpace="0"/>
         </w:sectPr>
       </w:pPr>
     </w:p>
@@ -1223,7 +1232,7 @@
           <w:pgMar w:left="1134" w:right="1134" w:gutter="0" w:header="708" w:top="1417" w:footer="1134" w:bottom="1673"/>
           <w:formProt w:val="false"/>
           <w:textDirection w:val="lrTb"/>
-          <w:docGrid w:type="default" w:linePitch="312" w:charSpace="4294965247"/>
+          <w:docGrid w:type="default" w:linePitch="100" w:charSpace="0"/>
         </w:sectPr>
       </w:pPr>
     </w:p>
@@ -1538,7 +1547,7 @@
               <w:pStyle w:val="Normal"/>
               <w:widowControl w:val="false"/>
               <w:suppressAutoHyphens w:val="true"/>
-              <w:overflowPunct w:val="false"/>
+              <w:overflowPunct w:val="true"/>
               <w:bidi w:val="0"/>
               <w:spacing w:lineRule="auto" w:line="259" w:before="0" w:after="160"/>
               <w:jc w:val="center"/>
@@ -1575,7 +1584,7 @@
               <w:pStyle w:val="Normal"/>
               <w:widowControl w:val="false"/>
               <w:suppressAutoHyphens w:val="true"/>
-              <w:overflowPunct w:val="false"/>
+              <w:overflowPunct w:val="true"/>
               <w:bidi w:val="0"/>
               <w:spacing w:lineRule="auto" w:line="259" w:before="0" w:after="160"/>
               <w:jc w:val="center"/>
@@ -1603,7 +1612,7 @@
               <w:pStyle w:val="Normal"/>
               <w:widowControl w:val="false"/>
               <w:suppressAutoHyphens w:val="true"/>
-              <w:overflowPunct w:val="false"/>
+              <w:overflowPunct w:val="true"/>
               <w:bidi w:val="0"/>
               <w:spacing w:lineRule="auto" w:line="259" w:before="0" w:after="160"/>
               <w:jc w:val="center"/>
@@ -1631,7 +1640,7 @@
               <w:pStyle w:val="Normal"/>
               <w:widowControl w:val="false"/>
               <w:suppressAutoHyphens w:val="true"/>
-              <w:overflowPunct w:val="false"/>
+              <w:overflowPunct w:val="true"/>
               <w:bidi w:val="0"/>
               <w:spacing w:lineRule="auto" w:line="259" w:before="0" w:after="160"/>
               <w:jc w:val="left"/>
@@ -1659,7 +1668,7 @@
               <w:pStyle w:val="Normal"/>
               <w:widowControl w:val="false"/>
               <w:suppressAutoHyphens w:val="true"/>
-              <w:overflowPunct w:val="false"/>
+              <w:overflowPunct w:val="true"/>
               <w:bidi w:val="0"/>
               <w:spacing w:lineRule="auto" w:line="259" w:before="0" w:after="160"/>
               <w:jc w:val="left"/>
@@ -1692,7 +1701,7 @@
               <w:pStyle w:val="Normal"/>
               <w:widowControl w:val="false"/>
               <w:suppressAutoHyphens w:val="true"/>
-              <w:overflowPunct w:val="false"/>
+              <w:overflowPunct w:val="true"/>
               <w:bidi w:val="0"/>
               <w:spacing w:lineRule="auto" w:line="259" w:before="0" w:after="160"/>
               <w:jc w:val="center"/>
@@ -1720,7 +1729,7 @@
               <w:pStyle w:val="Normal"/>
               <w:widowControl w:val="false"/>
               <w:suppressAutoHyphens w:val="true"/>
-              <w:overflowPunct w:val="false"/>
+              <w:overflowPunct w:val="true"/>
               <w:bidi w:val="0"/>
               <w:spacing w:lineRule="auto" w:line="259" w:before="0" w:after="160"/>
               <w:jc w:val="center"/>
@@ -1748,7 +1757,7 @@
               <w:pStyle w:val="Normal"/>
               <w:widowControl w:val="false"/>
               <w:suppressAutoHyphens w:val="true"/>
-              <w:overflowPunct w:val="false"/>
+              <w:overflowPunct w:val="true"/>
               <w:bidi w:val="0"/>
               <w:spacing w:lineRule="auto" w:line="259" w:before="0" w:after="160"/>
               <w:jc w:val="left"/>
@@ -1776,7 +1785,7 @@
               <w:pStyle w:val="Normal"/>
               <w:widowControl w:val="false"/>
               <w:suppressAutoHyphens w:val="true"/>
-              <w:overflowPunct w:val="false"/>
+              <w:overflowPunct w:val="true"/>
               <w:bidi w:val="0"/>
               <w:spacing w:lineRule="auto" w:line="259" w:before="0" w:after="160"/>
               <w:jc w:val="left"/>
@@ -1809,7 +1818,7 @@
               <w:pStyle w:val="Normal"/>
               <w:widowControl w:val="false"/>
               <w:suppressAutoHyphens w:val="true"/>
-              <w:overflowPunct w:val="false"/>
+              <w:overflowPunct w:val="true"/>
               <w:bidi w:val="0"/>
               <w:spacing w:lineRule="auto" w:line="259" w:before="0" w:after="160"/>
               <w:jc w:val="center"/>
@@ -1837,7 +1846,7 @@
               <w:pStyle w:val="Normal"/>
               <w:widowControl w:val="false"/>
               <w:suppressAutoHyphens w:val="true"/>
-              <w:overflowPunct w:val="false"/>
+              <w:overflowPunct w:val="true"/>
               <w:bidi w:val="0"/>
               <w:spacing w:lineRule="auto" w:line="259" w:before="0" w:after="160"/>
               <w:jc w:val="center"/>
@@ -1865,7 +1874,7 @@
               <w:pStyle w:val="Normal"/>
               <w:widowControl w:val="false"/>
               <w:suppressAutoHyphens w:val="true"/>
-              <w:overflowPunct w:val="false"/>
+              <w:overflowPunct w:val="true"/>
               <w:bidi w:val="0"/>
               <w:spacing w:lineRule="auto" w:line="259" w:before="0" w:after="160"/>
               <w:jc w:val="left"/>
@@ -1893,7 +1902,7 @@
               <w:pStyle w:val="Normal"/>
               <w:widowControl w:val="false"/>
               <w:suppressAutoHyphens w:val="true"/>
-              <w:overflowPunct w:val="false"/>
+              <w:overflowPunct w:val="true"/>
               <w:bidi w:val="0"/>
               <w:spacing w:lineRule="auto" w:line="259" w:before="0" w:after="160"/>
               <w:jc w:val="left"/>
@@ -1926,7 +1935,7 @@
               <w:pStyle w:val="Normal"/>
               <w:widowControl w:val="false"/>
               <w:suppressAutoHyphens w:val="true"/>
-              <w:overflowPunct w:val="false"/>
+              <w:overflowPunct w:val="true"/>
               <w:bidi w:val="0"/>
               <w:spacing w:lineRule="auto" w:line="259" w:before="0" w:after="160"/>
               <w:jc w:val="center"/>
@@ -1953,7 +1962,7 @@
               <w:pStyle w:val="Normal"/>
               <w:widowControl w:val="false"/>
               <w:suppressAutoHyphens w:val="true"/>
-              <w:overflowPunct w:val="false"/>
+              <w:overflowPunct w:val="true"/>
               <w:bidi w:val="0"/>
               <w:spacing w:lineRule="auto" w:line="259" w:before="0" w:after="160"/>
               <w:jc w:val="center"/>
@@ -2003,7 +2012,7 @@
               <w:pStyle w:val="Normal"/>
               <w:widowControl w:val="false"/>
               <w:suppressAutoHyphens w:val="true"/>
-              <w:overflowPunct w:val="false"/>
+              <w:overflowPunct w:val="true"/>
               <w:bidi w:val="0"/>
               <w:spacing w:lineRule="auto" w:line="259" w:before="0" w:after="160"/>
               <w:jc w:val="left"/>
@@ -2035,7 +2044,7 @@
               <w:pStyle w:val="Normal"/>
               <w:widowControl w:val="false"/>
               <w:suppressAutoHyphens w:val="true"/>
-              <w:overflowPunct w:val="false"/>
+              <w:overflowPunct w:val="true"/>
               <w:bidi w:val="0"/>
               <w:spacing w:lineRule="auto" w:line="259" w:before="0" w:after="160"/>
               <w:jc w:val="center"/>
@@ -2062,7 +2071,7 @@
               <w:pStyle w:val="Normal"/>
               <w:widowControl w:val="false"/>
               <w:suppressAutoHyphens w:val="true"/>
-              <w:overflowPunct w:val="false"/>
+              <w:overflowPunct w:val="true"/>
               <w:bidi w:val="0"/>
               <w:spacing w:lineRule="auto" w:line="259" w:before="0" w:after="160"/>
               <w:jc w:val="center"/>
@@ -2112,7 +2121,7 @@
               <w:pStyle w:val="Normal"/>
               <w:widowControl w:val="false"/>
               <w:suppressAutoHyphens w:val="true"/>
-              <w:overflowPunct w:val="false"/>
+              <w:overflowPunct w:val="true"/>
               <w:bidi w:val="0"/>
               <w:spacing w:lineRule="auto" w:line="259" w:before="0" w:after="160"/>
               <w:jc w:val="left"/>
@@ -2144,7 +2153,7 @@
               <w:pStyle w:val="Normal"/>
               <w:widowControl w:val="false"/>
               <w:suppressAutoHyphens w:val="true"/>
-              <w:overflowPunct w:val="false"/>
+              <w:overflowPunct w:val="true"/>
               <w:bidi w:val="0"/>
               <w:spacing w:lineRule="auto" w:line="259" w:before="0" w:after="160"/>
               <w:jc w:val="left"/>
@@ -2171,7 +2180,7 @@
               <w:pStyle w:val="Normal"/>
               <w:widowControl w:val="false"/>
               <w:suppressAutoHyphens w:val="true"/>
-              <w:overflowPunct w:val="false"/>
+              <w:overflowPunct w:val="true"/>
               <w:bidi w:val="0"/>
               <w:spacing w:lineRule="auto" w:line="259" w:before="0" w:after="160"/>
               <w:jc w:val="left"/>
@@ -2221,7 +2230,7 @@
               <w:pStyle w:val="Normal"/>
               <w:widowControl w:val="false"/>
               <w:suppressAutoHyphens w:val="true"/>
-              <w:overflowPunct w:val="false"/>
+              <w:overflowPunct w:val="true"/>
               <w:bidi w:val="0"/>
               <w:spacing w:lineRule="auto" w:line="259" w:before="0" w:after="160"/>
               <w:jc w:val="left"/>
@@ -2253,7 +2262,7 @@
               <w:pStyle w:val="Normal"/>
               <w:widowControl w:val="false"/>
               <w:suppressAutoHyphens w:val="true"/>
-              <w:overflowPunct w:val="false"/>
+              <w:overflowPunct w:val="true"/>
               <w:bidi w:val="0"/>
               <w:spacing w:lineRule="auto" w:line="259" w:before="0" w:after="160"/>
               <w:jc w:val="left"/>
@@ -2280,7 +2289,7 @@
               <w:pStyle w:val="Normal"/>
               <w:widowControl w:val="false"/>
               <w:suppressAutoHyphens w:val="true"/>
-              <w:overflowPunct w:val="false"/>
+              <w:overflowPunct w:val="true"/>
               <w:bidi w:val="0"/>
               <w:spacing w:lineRule="auto" w:line="259" w:before="0" w:after="160"/>
               <w:jc w:val="left"/>
@@ -2307,7 +2316,7 @@
               <w:pStyle w:val="Normal"/>
               <w:widowControl w:val="false"/>
               <w:suppressAutoHyphens w:val="true"/>
-              <w:overflowPunct w:val="false"/>
+              <w:overflowPunct w:val="true"/>
               <w:bidi w:val="0"/>
               <w:spacing w:lineRule="auto" w:line="259" w:before="0" w:after="160"/>
               <w:jc w:val="left"/>
@@ -2334,7 +2343,7 @@
               <w:pStyle w:val="Normal"/>
               <w:widowControl w:val="false"/>
               <w:suppressAutoHyphens w:val="true"/>
-              <w:overflowPunct w:val="false"/>
+              <w:overflowPunct w:val="true"/>
               <w:bidi w:val="0"/>
               <w:spacing w:lineRule="auto" w:line="259" w:before="0" w:after="160"/>
               <w:jc w:val="left"/>
@@ -2580,7 +2589,7 @@
               <w:pStyle w:val="Normal"/>
               <w:widowControl w:val="false"/>
               <w:suppressAutoHyphens w:val="true"/>
-              <w:overflowPunct w:val="false"/>
+              <w:overflowPunct w:val="true"/>
               <w:bidi w:val="0"/>
               <w:spacing w:lineRule="auto" w:line="259" w:before="0" w:after="160"/>
               <w:jc w:val="center"/>
@@ -2643,7 +2652,7 @@
               <w:pStyle w:val="Normal"/>
               <w:widowControl w:val="false"/>
               <w:suppressAutoHyphens w:val="true"/>
-              <w:overflowPunct w:val="false"/>
+              <w:overflowPunct w:val="true"/>
               <w:bidi w:val="0"/>
               <w:spacing w:lineRule="auto" w:line="259" w:before="0" w:after="160"/>
               <w:jc w:val="center"/>
@@ -2676,7 +2685,7 @@
               <w:pStyle w:val="Normal"/>
               <w:widowControl w:val="false"/>
               <w:suppressAutoHyphens w:val="true"/>
-              <w:overflowPunct w:val="false"/>
+              <w:overflowPunct w:val="true"/>
               <w:bidi w:val="0"/>
               <w:spacing w:lineRule="auto" w:line="259" w:before="0" w:after="160"/>
               <w:jc w:val="center"/>
@@ -2704,7 +2713,7 @@
               <w:pStyle w:val="Normal"/>
               <w:widowControl w:val="false"/>
               <w:suppressAutoHyphens w:val="true"/>
-              <w:overflowPunct w:val="false"/>
+              <w:overflowPunct w:val="true"/>
               <w:bidi w:val="0"/>
               <w:spacing w:lineRule="auto" w:line="259" w:before="0" w:after="160"/>
               <w:jc w:val="center"/>
@@ -2732,7 +2741,7 @@
               <w:pStyle w:val="Normal"/>
               <w:widowControl w:val="false"/>
               <w:suppressAutoHyphens w:val="true"/>
-              <w:overflowPunct w:val="false"/>
+              <w:overflowPunct w:val="true"/>
               <w:bidi w:val="0"/>
               <w:spacing w:lineRule="auto" w:line="259" w:before="0" w:after="160"/>
               <w:jc w:val="center"/>
@@ -2764,7 +2773,7 @@
               <w:pStyle w:val="Normal"/>
               <w:widowControl w:val="false"/>
               <w:suppressAutoHyphens w:val="true"/>
-              <w:overflowPunct w:val="false"/>
+              <w:overflowPunct w:val="true"/>
               <w:bidi w:val="0"/>
               <w:spacing w:lineRule="auto" w:line="259" w:before="0" w:after="160"/>
               <w:jc w:val="center"/>
@@ -2792,7 +2801,7 @@
               <w:pStyle w:val="Normal"/>
               <w:widowControl w:val="false"/>
               <w:suppressAutoHyphens w:val="true"/>
-              <w:overflowPunct w:val="false"/>
+              <w:overflowPunct w:val="true"/>
               <w:bidi w:val="0"/>
               <w:spacing w:lineRule="auto" w:line="259" w:before="0" w:after="160"/>
               <w:jc w:val="center"/>
@@ -2820,7 +2829,7 @@
               <w:pStyle w:val="Normal"/>
               <w:widowControl w:val="false"/>
               <w:suppressAutoHyphens w:val="true"/>
-              <w:overflowPunct w:val="false"/>
+              <w:overflowPunct w:val="true"/>
               <w:bidi w:val="0"/>
               <w:spacing w:lineRule="auto" w:line="259" w:before="0" w:after="160"/>
               <w:jc w:val="center"/>
@@ -2852,7 +2861,7 @@
               <w:pStyle w:val="Normal"/>
               <w:widowControl w:val="false"/>
               <w:suppressAutoHyphens w:val="true"/>
-              <w:overflowPunct w:val="false"/>
+              <w:overflowPunct w:val="true"/>
               <w:bidi w:val="0"/>
               <w:spacing w:lineRule="auto" w:line="259" w:before="0" w:after="160"/>
               <w:jc w:val="center"/>
@@ -2880,7 +2889,7 @@
               <w:pStyle w:val="Normal"/>
               <w:widowControl w:val="false"/>
               <w:suppressAutoHyphens w:val="true"/>
-              <w:overflowPunct w:val="false"/>
+              <w:overflowPunct w:val="true"/>
               <w:bidi w:val="0"/>
               <w:spacing w:lineRule="auto" w:line="259" w:before="0" w:after="160"/>
               <w:jc w:val="center"/>
@@ -2908,7 +2917,7 @@
               <w:pStyle w:val="Normal"/>
               <w:widowControl w:val="false"/>
               <w:suppressAutoHyphens w:val="true"/>
-              <w:overflowPunct w:val="false"/>
+              <w:overflowPunct w:val="true"/>
               <w:bidi w:val="0"/>
               <w:spacing w:lineRule="auto" w:line="259" w:before="0" w:after="160"/>
               <w:jc w:val="center"/>
@@ -3242,7 +3251,7 @@
         <w:pStyle w:val="Normal"/>
         <w:widowControl/>
         <w:suppressAutoHyphens w:val="true"/>
-        <w:overflowPunct w:val="false"/>
+        <w:overflowPunct w:val="true"/>
         <w:bidi w:val="0"/>
         <w:spacing w:lineRule="auto" w:line="259" w:before="0" w:after="160"/>
         <w:jc w:val="left"/>
@@ -3274,7 +3283,7 @@
           <w:pgMar w:left="1134" w:right="1134" w:gutter="0" w:header="708" w:top="1417" w:footer="1134" w:bottom="1673"/>
           <w:formProt w:val="false"/>
           <w:textDirection w:val="lrTb"/>
-          <w:docGrid w:type="default" w:linePitch="312" w:charSpace="4294965247"/>
+          <w:docGrid w:type="default" w:linePitch="100" w:charSpace="0"/>
         </w:sectPr>
       </w:pPr>
     </w:p>
@@ -3583,8 +3592,8 @@
           <w:t>https://checkstyle.sourceforge.io/sun_style.html</w:t>
         </w:r>
       </w:hyperlink>
-      <w:bookmarkStart w:id="10" w:name="page31R_mcid17"/>
-      <w:bookmarkStart w:id="11" w:name="page31R_mcid16"/>
+      <w:bookmarkStart w:id="10" w:name="page31R_mcid16"/>
+      <w:bookmarkStart w:id="11" w:name="page31R_mcid17"/>
       <w:bookmarkEnd w:id="10"/>
       <w:bookmarkEnd w:id="11"/>
       <w:r>
@@ -4962,33 +4971,7 @@
                 <w:szCs w:val="28"/>
                 <w:lang w:val="it-IT" w:eastAsia="en-US" w:bidi="ar-SA"/>
               </w:rPr>
-              <w:t>Pre-</w:t>
-            </w:r>
-            <w:r>
-              <w:rPr>
-                <w:rFonts w:eastAsia="Droid Sans" w:cs="Droid Sans" w:ascii="Century Gothic" w:hAnsi="Century Gothic"/>
-                <w:b w:val="false"/>
-                <w:bCs w:val="false"/>
-                <w:color w:val="FFFFFF"/>
-                <w:kern w:val="0"/>
-                <w:sz w:val="28"/>
-                <w:szCs w:val="28"/>
-                <w:lang w:val="it-IT" w:eastAsia="en-US" w:bidi="ar-SA"/>
-              </w:rPr>
-              <w:t>C</w:t>
-            </w:r>
-            <w:r>
-              <w:rPr>
-                <w:rFonts w:eastAsia="Droid Sans" w:cs="Droid Sans" w:ascii="Century Gothic" w:hAnsi="Century Gothic"/>
-                <w:b w:val="false"/>
-                <w:bCs w:val="false"/>
-                <w:color w:val="FFFFFF"/>
-                <w:kern w:val="0"/>
-                <w:sz w:val="28"/>
-                <w:szCs w:val="28"/>
-                <w:lang w:val="it-IT" w:eastAsia="en-US" w:bidi="ar-SA"/>
-              </w:rPr>
-              <w:t>ondizione</w:t>
+              <w:t>Pre-Condizione</w:t>
             </w:r>
           </w:p>
         </w:tc>
@@ -5646,33 +5629,7 @@
                 <w:szCs w:val="28"/>
                 <w:lang w:val="it-IT" w:eastAsia="en-US" w:bidi="ar-SA"/>
               </w:rPr>
-              <w:t>Pre-</w:t>
-            </w:r>
-            <w:r>
-              <w:rPr>
-                <w:rFonts w:eastAsia="Droid Sans" w:cs="Droid Sans" w:ascii="Century Gothic" w:hAnsi="Century Gothic"/>
-                <w:b w:val="false"/>
-                <w:bCs w:val="false"/>
-                <w:color w:val="FFFFFF"/>
-                <w:kern w:val="0"/>
-                <w:sz w:val="28"/>
-                <w:szCs w:val="28"/>
-                <w:lang w:val="it-IT" w:eastAsia="en-US" w:bidi="ar-SA"/>
-              </w:rPr>
-              <w:t>C</w:t>
-            </w:r>
-            <w:r>
-              <w:rPr>
-                <w:rFonts w:eastAsia="Droid Sans" w:cs="Droid Sans" w:ascii="Century Gothic" w:hAnsi="Century Gothic"/>
-                <w:b w:val="false"/>
-                <w:bCs w:val="false"/>
-                <w:color w:val="FFFFFF"/>
-                <w:kern w:val="0"/>
-                <w:sz w:val="28"/>
-                <w:szCs w:val="28"/>
-                <w:lang w:val="it-IT" w:eastAsia="en-US" w:bidi="ar-SA"/>
-              </w:rPr>
-              <w:t>ondizione</w:t>
+              <w:t>Pre-Condizione</w:t>
             </w:r>
           </w:p>
         </w:tc>
@@ -6413,33 +6370,7 @@
                 <w:szCs w:val="28"/>
                 <w:lang w:val="it-IT" w:eastAsia="en-US" w:bidi="ar-SA"/>
               </w:rPr>
-              <w:t>Pre-</w:t>
-            </w:r>
-            <w:r>
-              <w:rPr>
-                <w:rFonts w:eastAsia="Droid Sans" w:cs="Droid Sans" w:ascii="Century Gothic" w:hAnsi="Century Gothic"/>
-                <w:b w:val="false"/>
-                <w:bCs w:val="false"/>
-                <w:color w:val="FFFFFF"/>
-                <w:kern w:val="0"/>
-                <w:sz w:val="28"/>
-                <w:szCs w:val="28"/>
-                <w:lang w:val="it-IT" w:eastAsia="en-US" w:bidi="ar-SA"/>
-              </w:rPr>
-              <w:t>C</w:t>
-            </w:r>
-            <w:r>
-              <w:rPr>
-                <w:rFonts w:eastAsia="Droid Sans" w:cs="Droid Sans" w:ascii="Century Gothic" w:hAnsi="Century Gothic"/>
-                <w:b w:val="false"/>
-                <w:bCs w:val="false"/>
-                <w:color w:val="FFFFFF"/>
-                <w:kern w:val="0"/>
-                <w:sz w:val="28"/>
-                <w:szCs w:val="28"/>
-                <w:lang w:val="it-IT" w:eastAsia="en-US" w:bidi="ar-SA"/>
-              </w:rPr>
-              <w:t>ondizione</w:t>
+              <w:t>Pre-Condizione</w:t>
             </w:r>
           </w:p>
         </w:tc>
@@ -6767,33 +6698,7 @@
                 <w:szCs w:val="28"/>
                 <w:lang w:val="it-IT" w:eastAsia="en-US" w:bidi="ar-SA"/>
               </w:rPr>
-              <w:t>Pre-</w:t>
-            </w:r>
-            <w:r>
-              <w:rPr>
-                <w:rFonts w:eastAsia="Droid Sans" w:cs="Droid Sans" w:ascii="Century Gothic" w:hAnsi="Century Gothic"/>
-                <w:b w:val="false"/>
-                <w:bCs w:val="false"/>
-                <w:color w:val="FFFFFF"/>
-                <w:kern w:val="0"/>
-                <w:sz w:val="28"/>
-                <w:szCs w:val="28"/>
-                <w:lang w:val="it-IT" w:eastAsia="en-US" w:bidi="ar-SA"/>
-              </w:rPr>
-              <w:t>C</w:t>
-            </w:r>
-            <w:r>
-              <w:rPr>
-                <w:rFonts w:eastAsia="Droid Sans" w:cs="Droid Sans" w:ascii="Century Gothic" w:hAnsi="Century Gothic"/>
-                <w:b w:val="false"/>
-                <w:bCs w:val="false"/>
-                <w:color w:val="FFFFFF"/>
-                <w:kern w:val="0"/>
-                <w:sz w:val="28"/>
-                <w:szCs w:val="28"/>
-                <w:lang w:val="it-IT" w:eastAsia="en-US" w:bidi="ar-SA"/>
-              </w:rPr>
-              <w:t>ondizione</w:t>
+              <w:t>Pre-Condizione</w:t>
             </w:r>
           </w:p>
         </w:tc>
@@ -7635,33 +7540,7 @@
                 <w:szCs w:val="28"/>
                 <w:lang w:val="it-IT" w:eastAsia="en-US" w:bidi="ar-SA"/>
               </w:rPr>
-              <w:t>Pre-</w:t>
-            </w:r>
-            <w:r>
-              <w:rPr>
-                <w:rFonts w:eastAsia="Droid Sans" w:cs="Droid Sans" w:ascii="Century Gothic" w:hAnsi="Century Gothic"/>
-                <w:b w:val="false"/>
-                <w:bCs w:val="false"/>
-                <w:color w:val="FFFFFF"/>
-                <w:kern w:val="0"/>
-                <w:sz w:val="28"/>
-                <w:szCs w:val="28"/>
-                <w:lang w:val="it-IT" w:eastAsia="en-US" w:bidi="ar-SA"/>
-              </w:rPr>
-              <w:t>C</w:t>
-            </w:r>
-            <w:r>
-              <w:rPr>
-                <w:rFonts w:eastAsia="Droid Sans" w:cs="Droid Sans" w:ascii="Century Gothic" w:hAnsi="Century Gothic"/>
-                <w:b w:val="false"/>
-                <w:bCs w:val="false"/>
-                <w:color w:val="FFFFFF"/>
-                <w:kern w:val="0"/>
-                <w:sz w:val="28"/>
-                <w:szCs w:val="28"/>
-                <w:lang w:val="it-IT" w:eastAsia="en-US" w:bidi="ar-SA"/>
-              </w:rPr>
-              <w:t>ondizione</w:t>
+              <w:t>Pre-Condizione</w:t>
             </w:r>
           </w:p>
         </w:tc>
@@ -7994,33 +7873,7 @@
                 <w:szCs w:val="28"/>
                 <w:lang w:val="it-IT" w:eastAsia="en-US" w:bidi="ar-SA"/>
               </w:rPr>
-              <w:t>Pre-</w:t>
-            </w:r>
-            <w:r>
-              <w:rPr>
-                <w:rFonts w:eastAsia="Droid Sans" w:cs="Droid Sans" w:ascii="Century Gothic" w:hAnsi="Century Gothic"/>
-                <w:b w:val="false"/>
-                <w:bCs w:val="false"/>
-                <w:color w:val="FFFFFF"/>
-                <w:kern w:val="0"/>
-                <w:sz w:val="28"/>
-                <w:szCs w:val="28"/>
-                <w:lang w:val="it-IT" w:eastAsia="en-US" w:bidi="ar-SA"/>
-              </w:rPr>
-              <w:t>C</w:t>
-            </w:r>
-            <w:r>
-              <w:rPr>
-                <w:rFonts w:eastAsia="Droid Sans" w:cs="Droid Sans" w:ascii="Century Gothic" w:hAnsi="Century Gothic"/>
-                <w:b w:val="false"/>
-                <w:bCs w:val="false"/>
-                <w:color w:val="FFFFFF"/>
-                <w:kern w:val="0"/>
-                <w:sz w:val="28"/>
-                <w:szCs w:val="28"/>
-                <w:lang w:val="it-IT" w:eastAsia="en-US" w:bidi="ar-SA"/>
-              </w:rPr>
-              <w:t>ondizione</w:t>
+              <w:t>Pre-Condizione</w:t>
             </w:r>
           </w:p>
         </w:tc>
@@ -8827,33 +8680,7 @@
                 <w:szCs w:val="28"/>
                 <w:lang w:val="it-IT" w:eastAsia="en-US" w:bidi="ar-SA"/>
               </w:rPr>
-              <w:t>Pre-</w:t>
-            </w:r>
-            <w:r>
-              <w:rPr>
-                <w:rFonts w:eastAsia="Droid Sans" w:cs="Droid Sans" w:ascii="Century Gothic" w:hAnsi="Century Gothic"/>
-                <w:b w:val="false"/>
-                <w:bCs w:val="false"/>
-                <w:color w:val="FFFFFF"/>
-                <w:kern w:val="0"/>
-                <w:sz w:val="28"/>
-                <w:szCs w:val="28"/>
-                <w:lang w:val="it-IT" w:eastAsia="en-US" w:bidi="ar-SA"/>
-              </w:rPr>
-              <w:t>C</w:t>
-            </w:r>
-            <w:r>
-              <w:rPr>
-                <w:rFonts w:eastAsia="Droid Sans" w:cs="Droid Sans" w:ascii="Century Gothic" w:hAnsi="Century Gothic"/>
-                <w:b w:val="false"/>
-                <w:bCs w:val="false"/>
-                <w:color w:val="FFFFFF"/>
-                <w:kern w:val="0"/>
-                <w:sz w:val="28"/>
-                <w:szCs w:val="28"/>
-                <w:lang w:val="it-IT" w:eastAsia="en-US" w:bidi="ar-SA"/>
-              </w:rPr>
-              <w:t>ondizione</w:t>
+              <w:t>Pre-Condizione</w:t>
             </w:r>
           </w:p>
         </w:tc>
@@ -9782,13 +9609,7 @@
               <w:rPr>
                 <w:lang w:val="it-IT" w:eastAsia="en-US" w:bidi="ar-SA"/>
               </w:rPr>
-              <w:t>-recuperaListaStorie():List&lt;Storia&gt; Bacheca</w:t>
-            </w:r>
-            <w:r>
-              <w:rPr>
-                <w:lang w:val="it-IT" w:eastAsia="en-US" w:bidi="ar-SA"/>
-              </w:rPr>
-              <w:t>(int pagina)</w:t>
+              <w:t>-recuperaListaStorie():List&lt;Storia&gt; Bacheca(int pagina)</w:t>
             </w:r>
           </w:p>
         </w:tc>
@@ -9958,6 +9779,7 @@
           <w:p>
             <w:pPr>
               <w:pStyle w:val="Normal"/>
+              <w:widowControl w:val="false"/>
               <w:spacing w:before="0" w:after="160"/>
               <w:rPr>
                 <w:rFonts w:ascii="Century Gothic" w:hAnsi="Century Gothic" w:eastAsia="Droid Sans" w:cs="Droid Sans"/>
@@ -10108,33 +9930,7 @@
                 <w:szCs w:val="28"/>
                 <w:lang w:val="it-IT" w:eastAsia="en-US" w:bidi="ar-SA"/>
               </w:rPr>
-              <w:t>Pre-</w:t>
-            </w:r>
-            <w:r>
-              <w:rPr>
-                <w:rFonts w:eastAsia="Droid Sans" w:cs="Droid Sans" w:ascii="Century Gothic" w:hAnsi="Century Gothic"/>
-                <w:b w:val="false"/>
-                <w:bCs w:val="false"/>
-                <w:color w:val="FFFFFF"/>
-                <w:kern w:val="0"/>
-                <w:sz w:val="28"/>
-                <w:szCs w:val="28"/>
-                <w:lang w:val="it-IT" w:eastAsia="en-US" w:bidi="ar-SA"/>
-              </w:rPr>
-              <w:t>C</w:t>
-            </w:r>
-            <w:r>
-              <w:rPr>
-                <w:rFonts w:eastAsia="Droid Sans" w:cs="Droid Sans" w:ascii="Century Gothic" w:hAnsi="Century Gothic"/>
-                <w:b w:val="false"/>
-                <w:bCs w:val="false"/>
-                <w:color w:val="FFFFFF"/>
-                <w:kern w:val="0"/>
-                <w:sz w:val="28"/>
-                <w:szCs w:val="28"/>
-                <w:lang w:val="it-IT" w:eastAsia="en-US" w:bidi="ar-SA"/>
-              </w:rPr>
-              <w:t>ondizione</w:t>
+              <w:t>Pre-Condizione</w:t>
             </w:r>
           </w:p>
         </w:tc>
@@ -10523,31 +10319,7 @@
               <w:rPr>
                 <w:lang w:val="it-IT" w:eastAsia="en-US" w:bidi="ar-SA"/>
               </w:rPr>
-              <w:t>-pubblicaStoria(String</w:t>
-            </w:r>
-            <w:r>
-              <w:rPr>
-                <w:lang w:val="it-IT" w:eastAsia="en-US" w:bidi="ar-SA"/>
-              </w:rPr>
-              <w:t xml:space="preserve"> username</w:t>
-            </w:r>
-            <w:r>
-              <w:rPr>
-                <w:lang w:val="it-IT" w:eastAsia="en-US" w:bidi="ar-SA"/>
-              </w:rPr>
-              <w:t>,Utente utente):</w:t>
-            </w:r>
-            <w:r>
-              <w:rPr>
-                <w:lang w:val="it-IT" w:eastAsia="en-US" w:bidi="ar-SA"/>
-              </w:rPr>
-              <w:t>boolean pubblicat</w:t>
-            </w:r>
-            <w:r>
-              <w:rPr>
-                <w:lang w:val="it-IT" w:eastAsia="en-US" w:bidi="ar-SA"/>
-              </w:rPr>
-              <w:t>o</w:t>
+              <w:t>-pubblicaStoria(String username,Utente utente):boolean pubblicato</w:t>
             </w:r>
           </w:p>
         </w:tc>
@@ -10653,7 +10425,7 @@
         </w:tblCellMar>
       </w:tblPr>
       <w:tblGrid>
-        <w:gridCol w:w="3000"/>
+        <w:gridCol w:w="2999"/>
         <w:gridCol w:w="6400"/>
       </w:tblGrid>
       <w:tr>
@@ -10662,7 +10434,7 @@
         </w:trPr>
         <w:tc>
           <w:tcPr>
-            <w:tcW w:w="3000" w:type="dxa"/>
+            <w:tcW w:w="2999" w:type="dxa"/>
             <w:tcBorders>
               <w:top w:val="single" w:sz="4" w:space="0" w:color="FFFFFF"/>
               <w:left w:val="single" w:sz="4" w:space="0" w:color="FFFFFF"/>
@@ -10717,6 +10489,7 @@
           <w:p>
             <w:pPr>
               <w:pStyle w:val="Normal"/>
+              <w:widowControl w:val="false"/>
               <w:spacing w:before="0" w:after="160"/>
               <w:rPr>
                 <w:rFonts w:ascii="Century Gothic" w:hAnsi="Century Gothic" w:eastAsia="Droid Sans" w:cs="Droid Sans"/>
@@ -10736,29 +10509,7 @@
                 <w:szCs w:val="28"/>
                 <w:lang w:val="it-IT" w:eastAsia="en-US" w:bidi="ar-SA"/>
               </w:rPr>
-              <w:t>-pubblicaStoria(String username,Utente utente):</w:t>
-            </w:r>
-            <w:r>
-              <w:rPr>
-                <w:rFonts w:eastAsia="Droid Sans" w:cs="Droid Sans" w:ascii="Century Gothic" w:hAnsi="Century Gothic"/>
-                <w:color w:val="FFFFFF"/>
-                <w:kern w:val="0"/>
-                <w:sz w:val="28"/>
-                <w:szCs w:val="28"/>
-                <w:lang w:val="it-IT" w:eastAsia="en-US" w:bidi="ar-SA"/>
-              </w:rPr>
-              <w:t>boolean pubblicat</w:t>
-            </w:r>
-            <w:r>
-              <w:rPr>
-                <w:rFonts w:eastAsia="Droid Sans" w:cs="Droid Sans" w:ascii="Century Gothic" w:hAnsi="Century Gothic"/>
-                <w:color w:val="FFFFFF"/>
-                <w:kern w:val="0"/>
-                <w:sz w:val="28"/>
-                <w:szCs w:val="28"/>
-                <w:lang w:val="it-IT" w:eastAsia="en-US" w:bidi="ar-SA"/>
-              </w:rPr>
-              <w:t>o</w:t>
+              <w:t>-pubblicaStoria(String username,Utente utente):boolean pubblicato</w:t>
             </w:r>
           </w:p>
         </w:tc>
@@ -10769,7 +10520,7 @@
         </w:trPr>
         <w:tc>
           <w:tcPr>
-            <w:tcW w:w="3000" w:type="dxa"/>
+            <w:tcW w:w="2999" w:type="dxa"/>
             <w:tcBorders>
               <w:left w:val="single" w:sz="4" w:space="0" w:color="FFFFFF"/>
               <w:bottom w:val="single" w:sz="4" w:space="0" w:color="FFFFFF"/>
@@ -10835,13 +10586,7 @@
               <w:rPr>
                 <w:lang w:val="it-IT" w:eastAsia="en-US" w:bidi="ar-SA"/>
               </w:rPr>
-              <w:t xml:space="preserve">Metodo che </w:t>
-            </w:r>
-            <w:r>
-              <w:rPr>
-                <w:lang w:val="it-IT" w:eastAsia="en-US" w:bidi="ar-SA"/>
-              </w:rPr>
-              <w:t>pubblica una storia salvandola nel database</w:t>
+              <w:t>Metodo che pubblica una storia salvandola nel database</w:t>
             </w:r>
           </w:p>
         </w:tc>
@@ -10852,7 +10597,7 @@
         </w:trPr>
         <w:tc>
           <w:tcPr>
-            <w:tcW w:w="3000" w:type="dxa"/>
+            <w:tcW w:w="2999" w:type="dxa"/>
             <w:tcBorders>
               <w:left w:val="single" w:sz="4" w:space="0" w:color="FFFFFF"/>
               <w:bottom w:val="single" w:sz="4" w:space="0" w:color="FFFFFF"/>
@@ -10889,33 +10634,7 @@
                 <w:szCs w:val="28"/>
                 <w:lang w:val="it-IT" w:eastAsia="en-US" w:bidi="ar-SA"/>
               </w:rPr>
-              <w:t>Pre-</w:t>
-            </w:r>
-            <w:r>
-              <w:rPr>
-                <w:rFonts w:eastAsia="Droid Sans" w:cs="Droid Sans" w:ascii="Century Gothic" w:hAnsi="Century Gothic"/>
-                <w:b w:val="false"/>
-                <w:bCs w:val="false"/>
-                <w:color w:val="FFFFFF"/>
-                <w:kern w:val="0"/>
-                <w:sz w:val="28"/>
-                <w:szCs w:val="28"/>
-                <w:lang w:val="it-IT" w:eastAsia="en-US" w:bidi="ar-SA"/>
-              </w:rPr>
-              <w:t>C</w:t>
-            </w:r>
-            <w:r>
-              <w:rPr>
-                <w:rFonts w:eastAsia="Droid Sans" w:cs="Droid Sans" w:ascii="Century Gothic" w:hAnsi="Century Gothic"/>
-                <w:b w:val="false"/>
-                <w:bCs w:val="false"/>
-                <w:color w:val="FFFFFF"/>
-                <w:kern w:val="0"/>
-                <w:sz w:val="28"/>
-                <w:szCs w:val="28"/>
-                <w:lang w:val="it-IT" w:eastAsia="en-US" w:bidi="ar-SA"/>
-              </w:rPr>
-              <w:t>ondizione</w:t>
+              <w:t>Pre-Condizione</w:t>
             </w:r>
           </w:p>
         </w:tc>
@@ -11020,7 +10739,7 @@
         </w:trPr>
         <w:tc>
           <w:tcPr>
-            <w:tcW w:w="3000" w:type="dxa"/>
+            <w:tcW w:w="2999" w:type="dxa"/>
             <w:tcBorders>
               <w:left w:val="single" w:sz="4" w:space="0" w:color="FFFFFF"/>
               <w:bottom w:val="single" w:sz="4" w:space="0" w:color="FFFFFF"/>
@@ -11129,15 +10848,7 @@
                 <w:bCs w:val="false"/>
                 <w:lang w:val="it-IT" w:eastAsia="en-US" w:bidi="ar-SA"/>
               </w:rPr>
-              <w:t xml:space="preserve"> </w:t>
-            </w:r>
-            <w:r>
-              <w:rPr>
-                <w:b w:val="false"/>
-                <w:bCs w:val="false"/>
-                <w:lang w:val="it-IT" w:eastAsia="en-US" w:bidi="ar-SA"/>
-              </w:rPr>
-              <w:t>IStoriaDao::doRetrieveAll().size==n+1</w:t>
+              <w:t xml:space="preserve"> IStoriaDao::doRetrieveAll().size==n+1</w:t>
             </w:r>
           </w:p>
         </w:tc>
@@ -11167,7 +10878,7 @@
       </w:tblPr>
       <w:tblGrid>
         <w:gridCol w:w="3067"/>
-        <w:gridCol w:w="6333"/>
+        <w:gridCol w:w="6332"/>
       </w:tblGrid>
       <w:tr>
         <w:trPr>
@@ -11217,7 +10928,7 @@
         </w:tc>
         <w:tc>
           <w:tcPr>
-            <w:tcW w:w="6333" w:type="dxa"/>
+            <w:tcW w:w="6332" w:type="dxa"/>
             <w:tcBorders>
               <w:top w:val="single" w:sz="4" w:space="0" w:color="FFFFFF"/>
               <w:left w:val="single" w:sz="4" w:space="0" w:color="FFFFFF"/>
@@ -11311,7 +11022,7 @@
         </w:tc>
         <w:tc>
           <w:tcPr>
-            <w:tcW w:w="6333" w:type="dxa"/>
+            <w:tcW w:w="6332" w:type="dxa"/>
             <w:tcBorders>
               <w:top w:val="single" w:sz="4" w:space="0" w:color="FFFFFF"/>
               <w:left w:val="single" w:sz="4" w:space="0" w:color="FFFFFF"/>
@@ -11335,13 +11046,7 @@
               <w:rPr>
                 <w:lang w:val="it-IT" w:eastAsia="en-US" w:bidi="ar-SA"/>
               </w:rPr>
-              <w:t>Classe che effettua l'inserimento</w:t>
-            </w:r>
-            <w:r>
-              <w:rPr>
-                <w:lang w:val="it-IT" w:eastAsia="en-US" w:bidi="ar-SA"/>
-              </w:rPr>
-              <w:t xml:space="preserve"> di un commento all'interno di una storia</w:t>
+              <w:t>Classe che effettua l'inserimento di un commento all'interno di una storia</w:t>
             </w:r>
           </w:p>
         </w:tc>
@@ -11395,7 +11100,7 @@
         </w:tc>
         <w:tc>
           <w:tcPr>
-            <w:tcW w:w="6333" w:type="dxa"/>
+            <w:tcW w:w="6332" w:type="dxa"/>
             <w:tcBorders>
               <w:left w:val="single" w:sz="4" w:space="0" w:color="FFFFFF"/>
               <w:bottom w:val="single" w:sz="4" w:space="0" w:color="FFFFFF"/>
@@ -11416,37 +11121,7 @@
               <w:rPr>
                 <w:lang w:val="it-IT" w:eastAsia="en-US" w:bidi="ar-SA"/>
               </w:rPr>
-              <w:t>-i</w:t>
-            </w:r>
-            <w:r>
-              <w:rPr>
-                <w:lang w:val="it-IT" w:eastAsia="en-US" w:bidi="ar-SA"/>
-              </w:rPr>
-              <w:t>nserimentoCommento(String</w:t>
-            </w:r>
-            <w:r>
-              <w:rPr>
-                <w:lang w:val="it-IT" w:eastAsia="en-US" w:bidi="ar-SA"/>
-              </w:rPr>
-              <w:t xml:space="preserve"> username</w:t>
-            </w:r>
-            <w:r>
-              <w:rPr>
-                <w:lang w:val="it-IT" w:eastAsia="en-US" w:bidi="ar-SA"/>
-              </w:rPr>
-              <w:t>,Utente utente):</w:t>
-            </w:r>
-            <w:r>
-              <w:rPr>
-                <w:lang w:val="it-IT" w:eastAsia="en-US" w:bidi="ar-SA"/>
-              </w:rPr>
-              <w:t>boolean pubblicat</w:t>
-            </w:r>
-            <w:r>
-              <w:rPr>
-                <w:lang w:val="it-IT" w:eastAsia="en-US" w:bidi="ar-SA"/>
-              </w:rPr>
-              <w:t>o</w:t>
+              <w:t>-inserimentoCommento(String username,Utente utente):boolean pubblicato</w:t>
             </w:r>
           </w:p>
         </w:tc>
@@ -11500,7 +11175,7 @@
         </w:tc>
         <w:tc>
           <w:tcPr>
-            <w:tcW w:w="6333" w:type="dxa"/>
+            <w:tcW w:w="6332" w:type="dxa"/>
             <w:tcBorders>
               <w:left w:val="single" w:sz="4" w:space="0" w:color="FFFFFF"/>
               <w:bottom w:val="single" w:sz="4" w:space="0" w:color="FFFFFF"/>
@@ -11552,7 +11227,7 @@
         </w:tblCellMar>
       </w:tblPr>
       <w:tblGrid>
-        <w:gridCol w:w="3000"/>
+        <w:gridCol w:w="2999"/>
         <w:gridCol w:w="6400"/>
       </w:tblGrid>
       <w:tr>
@@ -11561,7 +11236,7 @@
         </w:trPr>
         <w:tc>
           <w:tcPr>
-            <w:tcW w:w="3000" w:type="dxa"/>
+            <w:tcW w:w="2999" w:type="dxa"/>
             <w:tcBorders>
               <w:top w:val="single" w:sz="4" w:space="0" w:color="FFFFFF"/>
               <w:left w:val="single" w:sz="4" w:space="0" w:color="FFFFFF"/>
@@ -11614,6 +11289,7 @@
           <w:p>
             <w:pPr>
               <w:pStyle w:val="Normal"/>
+              <w:widowControl w:val="false"/>
               <w:spacing w:before="0" w:after="160"/>
               <w:rPr>
                 <w:rFonts w:ascii="Century Gothic" w:hAnsi="Century Gothic" w:eastAsia="Droid Sans" w:cs="Droid Sans"/>
@@ -11638,98 +11314,7 @@
                 <w:szCs w:val="28"/>
                 <w:lang w:val="it-IT" w:eastAsia="en-US" w:bidi="ar-SA"/>
               </w:rPr>
-              <w:t>-i</w:t>
-            </w:r>
-            <w:r>
-              <w:rPr>
-                <w:rFonts w:eastAsia="Droid Sans" w:cs="Droid Sans" w:ascii="Century Gothic" w:hAnsi="Century Gothic"/>
-                <w:b w:val="false"/>
-                <w:bCs w:val="false"/>
-                <w:color w:val="FFFFFF"/>
-                <w:kern w:val="0"/>
-                <w:sz w:val="28"/>
-                <w:szCs w:val="28"/>
-                <w:lang w:val="it-IT" w:eastAsia="en-US" w:bidi="ar-SA"/>
-              </w:rPr>
-              <w:t>nserimentoCommento(String</w:t>
-            </w:r>
-            <w:r>
-              <w:rPr>
-                <w:rFonts w:eastAsia="Droid Sans" w:cs="Droid Sans" w:ascii="Century Gothic" w:hAnsi="Century Gothic"/>
-                <w:b w:val="false"/>
-                <w:bCs w:val="false"/>
-                <w:color w:val="FFFFFF"/>
-                <w:kern w:val="0"/>
-                <w:sz w:val="28"/>
-                <w:szCs w:val="28"/>
-                <w:lang w:val="it-IT" w:eastAsia="en-US" w:bidi="ar-SA"/>
-              </w:rPr>
-              <w:t xml:space="preserve"> username</w:t>
-            </w:r>
-            <w:r>
-              <w:rPr>
-                <w:rFonts w:eastAsia="Droid Sans" w:cs="Droid Sans" w:ascii="Century Gothic" w:hAnsi="Century Gothic"/>
-                <w:b w:val="false"/>
-                <w:bCs w:val="false"/>
-                <w:color w:val="FFFFFF"/>
-                <w:kern w:val="0"/>
-                <w:sz w:val="28"/>
-                <w:szCs w:val="28"/>
-                <w:lang w:val="it-IT" w:eastAsia="en-US" w:bidi="ar-SA"/>
-              </w:rPr>
-              <w:t>,</w:t>
-            </w:r>
-            <w:r>
-              <w:rPr>
-                <w:rFonts w:eastAsia="Droid Sans" w:cs="Droid Sans" w:ascii="Century Gothic" w:hAnsi="Century Gothic"/>
-                <w:b w:val="false"/>
-                <w:bCs w:val="false"/>
-                <w:color w:val="FFFFFF"/>
-                <w:kern w:val="0"/>
-                <w:sz w:val="28"/>
-                <w:szCs w:val="28"/>
-                <w:lang w:val="it-IT" w:eastAsia="en-US" w:bidi="ar-SA"/>
-              </w:rPr>
-              <w:t>int n</w:t>
-            </w:r>
-            <w:r>
-              <w:rPr>
-                <w:rFonts w:eastAsia="Droid Sans" w:cs="Droid Sans" w:ascii="Century Gothic" w:hAnsi="Century Gothic"/>
-                <w:b w:val="false"/>
-                <w:bCs w:val="false"/>
-                <w:color w:val="FFFFFF"/>
-                <w:kern w:val="0"/>
-                <w:sz w:val="28"/>
-                <w:szCs w:val="28"/>
-                <w:lang w:val="it-IT" w:eastAsia="en-US" w:bidi="ar-SA"/>
-              </w:rPr>
-              <w:t>Utente utente):</w:t>
-            </w:r>
-            <w:r>
-              <w:rPr>
-                <w:rFonts w:eastAsia="Droid Sans" w:cs="Droid Sans" w:ascii="Century Gothic" w:hAnsi="Century Gothic"/>
-                <w:b w:val="false"/>
-                <w:bCs w:val="false"/>
-                <w:color w:val="FFFFFF"/>
-                <w:kern w:val="0"/>
-                <w:sz w:val="28"/>
-                <w:szCs w:val="28"/>
-                <w:lang w:val="it-IT" w:eastAsia="en-US" w:bidi="ar-SA"/>
-              </w:rPr>
-              <w:t>boolean pubblicat</w:t>
-            </w:r>
-            <w:r>
-              <w:rPr>
-                <w:rFonts w:eastAsia="Droid Sans" w:cs="Droid Sans" w:ascii="Century Gothic" w:hAnsi="Century Gothic"/>
-                <w:b w:val="false"/>
-                <w:bCs w:val="false"/>
-                <w:color w:val="FFFFFF"/>
-                <w:kern w:val="0"/>
-                <w:sz w:val="28"/>
-                <w:szCs w:val="28"/>
-                <w:lang w:val="it-IT" w:eastAsia="en-US" w:bidi="ar-SA"/>
-              </w:rPr>
-              <w:t>o</w:t>
+              <w:t>-inserimentoCommento(String username,int nUtente utente):boolean pubblicato</w:t>
             </w:r>
           </w:p>
         </w:tc>
@@ -11740,7 +11325,7 @@
         </w:trPr>
         <w:tc>
           <w:tcPr>
-            <w:tcW w:w="3000" w:type="dxa"/>
+            <w:tcW w:w="2999" w:type="dxa"/>
             <w:tcBorders>
               <w:left w:val="single" w:sz="4" w:space="0" w:color="FFFFFF"/>
               <w:bottom w:val="single" w:sz="4" w:space="0" w:color="FFFFFF"/>
@@ -11804,13 +11389,7 @@
               <w:rPr>
                 <w:lang w:val="it-IT" w:eastAsia="en-US" w:bidi="ar-SA"/>
               </w:rPr>
-              <w:t xml:space="preserve">Metodo che </w:t>
-            </w:r>
-            <w:r>
-              <w:rPr>
-                <w:lang w:val="it-IT" w:eastAsia="en-US" w:bidi="ar-SA"/>
-              </w:rPr>
-              <w:t>pubblica una storia salvandola nel database</w:t>
+              <w:t>Metodo che pubblica una storia salvandola nel database</w:t>
             </w:r>
           </w:p>
         </w:tc>
@@ -11821,7 +11400,7 @@
         </w:trPr>
         <w:tc>
           <w:tcPr>
-            <w:tcW w:w="3000" w:type="dxa"/>
+            <w:tcW w:w="2999" w:type="dxa"/>
             <w:tcBorders>
               <w:left w:val="single" w:sz="4" w:space="0" w:color="FFFFFF"/>
               <w:bottom w:val="single" w:sz="4" w:space="0" w:color="FFFFFF"/>
@@ -11858,33 +11437,7 @@
                 <w:szCs w:val="28"/>
                 <w:lang w:val="it-IT" w:eastAsia="en-US" w:bidi="ar-SA"/>
               </w:rPr>
-              <w:t>Pre-</w:t>
-            </w:r>
-            <w:r>
-              <w:rPr>
-                <w:rFonts w:eastAsia="Droid Sans" w:cs="Droid Sans" w:ascii="Century Gothic" w:hAnsi="Century Gothic"/>
-                <w:b w:val="false"/>
-                <w:bCs w:val="false"/>
-                <w:color w:val="FFFFFF"/>
-                <w:kern w:val="0"/>
-                <w:sz w:val="28"/>
-                <w:szCs w:val="28"/>
-                <w:lang w:val="it-IT" w:eastAsia="en-US" w:bidi="ar-SA"/>
-              </w:rPr>
-              <w:t>C</w:t>
-            </w:r>
-            <w:r>
-              <w:rPr>
-                <w:rFonts w:eastAsia="Droid Sans" w:cs="Droid Sans" w:ascii="Century Gothic" w:hAnsi="Century Gothic"/>
-                <w:b w:val="false"/>
-                <w:bCs w:val="false"/>
-                <w:color w:val="FFFFFF"/>
-                <w:kern w:val="0"/>
-                <w:sz w:val="28"/>
-                <w:szCs w:val="28"/>
-                <w:lang w:val="it-IT" w:eastAsia="en-US" w:bidi="ar-SA"/>
-              </w:rPr>
-              <w:t>ondizione</w:t>
+              <w:t>Pre-Condizione</w:t>
             </w:r>
           </w:p>
         </w:tc>
@@ -11926,15 +11479,7 @@
                 <w:bCs w:val="false"/>
                 <w:lang w:val="it-IT" w:eastAsia="en-US" w:bidi="ar-SA"/>
               </w:rPr>
-              <w:t>utente.getUsername()==username</w:t>
-            </w:r>
-            <w:r>
-              <w:rPr>
-                <w:b w:val="false"/>
-                <w:bCs w:val="false"/>
-                <w:lang w:val="it-IT" w:eastAsia="en-US" w:bidi="ar-SA"/>
-              </w:rPr>
-              <w:t xml:space="preserve"> &amp;&amp; </w:t>
+              <w:t>utente.getUsername()==username &amp;&amp;</w:t>
             </w:r>
           </w:p>
           <w:p>
@@ -11986,23 +11531,7 @@
                 <w:bCs w:val="false"/>
                 <w:lang w:val="it-IT" w:eastAsia="en-US" w:bidi="ar-SA"/>
               </w:rPr>
-              <w:t>I</w:t>
-            </w:r>
-            <w:r>
-              <w:rPr>
-                <w:b w:val="false"/>
-                <w:bCs w:val="false"/>
-                <w:lang w:val="it-IT" w:eastAsia="en-US" w:bidi="ar-SA"/>
-              </w:rPr>
-              <w:t>Commenti</w:t>
-            </w:r>
-            <w:r>
-              <w:rPr>
-                <w:b w:val="false"/>
-                <w:bCs w:val="false"/>
-                <w:lang w:val="it-IT" w:eastAsia="en-US" w:bidi="ar-SA"/>
-              </w:rPr>
-              <w:t>Dao::doRetrieveAll().size==n</w:t>
+              <w:t>ICommentiDao::doRetrieveAll().size==n</w:t>
             </w:r>
           </w:p>
         </w:tc>
@@ -12013,7 +11542,7 @@
         </w:trPr>
         <w:tc>
           <w:tcPr>
-            <w:tcW w:w="3000" w:type="dxa"/>
+            <w:tcW w:w="2999" w:type="dxa"/>
             <w:tcBorders>
               <w:left w:val="single" w:sz="4" w:space="0" w:color="FFFFFF"/>
               <w:bottom w:val="single" w:sz="4" w:space="0" w:color="FFFFFF"/>
@@ -12122,31 +11651,7 @@
                 <w:bCs w:val="false"/>
                 <w:lang w:val="it-IT" w:eastAsia="en-US" w:bidi="ar-SA"/>
               </w:rPr>
-              <w:t xml:space="preserve"> </w:t>
-            </w:r>
-            <w:r>
-              <w:rPr>
-                <w:b w:val="false"/>
-                <w:bCs w:val="false"/>
-                <w:lang w:val="it-IT" w:eastAsia="en-US" w:bidi="ar-SA"/>
-              </w:rPr>
-              <w:t>I</w:t>
-            </w:r>
-            <w:r>
-              <w:rPr>
-                <w:b w:val="false"/>
-                <w:bCs w:val="false"/>
-                <w:lang w:val="it-IT" w:eastAsia="en-US" w:bidi="ar-SA"/>
-              </w:rPr>
-              <w:t>Commenti</w:t>
-            </w:r>
-            <w:r>
-              <w:rPr>
-                <w:b w:val="false"/>
-                <w:bCs w:val="false"/>
-                <w:lang w:val="it-IT" w:eastAsia="en-US" w:bidi="ar-SA"/>
-              </w:rPr>
-              <w:t>Dao::doRetrieveAll().size==n+1</w:t>
+              <w:t xml:space="preserve"> ICommentiDao::doRetrieveAll().size==n+1</w:t>
             </w:r>
           </w:p>
         </w:tc>
@@ -12177,7 +11682,7 @@
       </w:tblPr>
       <w:tblGrid>
         <w:gridCol w:w="3067"/>
-        <w:gridCol w:w="6333"/>
+        <w:gridCol w:w="6332"/>
       </w:tblGrid>
       <w:tr>
         <w:trPr>
@@ -12227,7 +11732,7 @@
         </w:tc>
         <w:tc>
           <w:tcPr>
-            <w:tcW w:w="6333" w:type="dxa"/>
+            <w:tcW w:w="6332" w:type="dxa"/>
             <w:tcBorders>
               <w:top w:val="single" w:sz="4" w:space="0" w:color="FFFFFF"/>
               <w:left w:val="single" w:sz="4" w:space="0" w:color="FFFFFF"/>
@@ -12238,6 +11743,7 @@
           <w:p>
             <w:pPr>
               <w:pStyle w:val="Normal"/>
+              <w:widowControl w:val="false"/>
               <w:spacing w:before="0" w:after="160"/>
               <w:jc w:val="center"/>
               <w:rPr>
@@ -12312,7 +11818,7 @@
         </w:tc>
         <w:tc>
           <w:tcPr>
-            <w:tcW w:w="6333" w:type="dxa"/>
+            <w:tcW w:w="6332" w:type="dxa"/>
             <w:tcBorders>
               <w:left w:val="single" w:sz="4" w:space="0" w:color="FFFFFF"/>
             </w:tcBorders>
@@ -12333,13 +11839,7 @@
               <w:rPr>
                 <w:lang w:val="it-IT" w:eastAsia="en-US" w:bidi="ar-SA"/>
               </w:rPr>
-              <w:t>Classe che effettua l'inserimento</w:t>
-            </w:r>
-            <w:r>
-              <w:rPr>
-                <w:lang w:val="it-IT" w:eastAsia="en-US" w:bidi="ar-SA"/>
-              </w:rPr>
-              <w:t xml:space="preserve"> di un commento all'interno di una storia</w:t>
+              <w:t>Classe che effettua l'inserimento di un commento all'interno di una storia</w:t>
             </w:r>
           </w:p>
         </w:tc>
@@ -12393,7 +11893,7 @@
         </w:tc>
         <w:tc>
           <w:tcPr>
-            <w:tcW w:w="6333" w:type="dxa"/>
+            <w:tcW w:w="6332" w:type="dxa"/>
             <w:tcBorders>
               <w:left w:val="single" w:sz="4" w:space="0" w:color="FFFFFF"/>
               <w:bottom w:val="single" w:sz="4" w:space="0" w:color="FFFFFF"/>
@@ -12414,55 +11914,7 @@
               <w:rPr>
                 <w:lang w:val="it-IT" w:eastAsia="en-US" w:bidi="ar-SA"/>
               </w:rPr>
-              <w:t>-inserimentoReazione</w:t>
-            </w:r>
-            <w:r>
-              <w:rPr>
-                <w:lang w:val="it-IT" w:eastAsia="en-US" w:bidi="ar-SA"/>
-              </w:rPr>
-              <w:t>(String</w:t>
-            </w:r>
-            <w:r>
-              <w:rPr>
-                <w:lang w:val="it-IT" w:eastAsia="en-US" w:bidi="ar-SA"/>
-              </w:rPr>
-              <w:t xml:space="preserve"> </w:t>
-            </w:r>
-            <w:r>
-              <w:rPr>
-                <w:lang w:val="it-IT" w:eastAsia="en-US" w:bidi="ar-SA"/>
-              </w:rPr>
-              <w:t>email</w:t>
-            </w:r>
-            <w:r>
-              <w:rPr>
-                <w:lang w:val="it-IT" w:eastAsia="en-US" w:bidi="ar-SA"/>
-              </w:rPr>
-              <w:t>,</w:t>
-            </w:r>
-            <w:r>
-              <w:rPr>
-                <w:lang w:val="it-IT" w:eastAsia="en-US" w:bidi="ar-SA"/>
-              </w:rPr>
-              <w:t>int idStoria</w:t>
-            </w:r>
-            <w:r>
-              <w:rPr>
-                <w:lang w:val="it-IT" w:eastAsia="en-US" w:bidi="ar-SA"/>
-              </w:rPr>
-              <w:t>):</w:t>
-            </w:r>
-            <w:r>
-              <w:rPr>
-                <w:lang w:val="it-IT" w:eastAsia="en-US" w:bidi="ar-SA"/>
-              </w:rPr>
-              <w:t>boolean pubblicat</w:t>
-            </w:r>
-            <w:r>
-              <w:rPr>
-                <w:lang w:val="it-IT" w:eastAsia="en-US" w:bidi="ar-SA"/>
-              </w:rPr>
-              <w:t>o</w:t>
+              <w:t>-inserimentoReazione(String email,int idStoria):boolean pubblicato</w:t>
             </w:r>
           </w:p>
         </w:tc>
@@ -12516,7 +11968,7 @@
         </w:tc>
         <w:tc>
           <w:tcPr>
-            <w:tcW w:w="6333" w:type="dxa"/>
+            <w:tcW w:w="6332" w:type="dxa"/>
             <w:tcBorders>
               <w:left w:val="single" w:sz="4" w:space="0" w:color="FFFFFF"/>
               <w:bottom w:val="single" w:sz="4" w:space="0" w:color="FFFFFF"/>
@@ -12569,7 +12021,7 @@
         </w:tblCellMar>
       </w:tblPr>
       <w:tblGrid>
-        <w:gridCol w:w="3000"/>
+        <w:gridCol w:w="2999"/>
         <w:gridCol w:w="6400"/>
       </w:tblGrid>
       <w:tr>
@@ -12578,7 +12030,7 @@
         </w:trPr>
         <w:tc>
           <w:tcPr>
-            <w:tcW w:w="3000" w:type="dxa"/>
+            <w:tcW w:w="2999" w:type="dxa"/>
             <w:tcBorders>
               <w:top w:val="single" w:sz="4" w:space="0" w:color="FFFFFF"/>
               <w:left w:val="single" w:sz="4" w:space="0" w:color="FFFFFF"/>
@@ -12631,6 +12083,7 @@
           <w:p>
             <w:pPr>
               <w:pStyle w:val="Normal"/>
+              <w:widowControl w:val="false"/>
               <w:spacing w:before="0" w:after="160"/>
               <w:rPr>
                 <w:rFonts w:ascii="Century Gothic" w:hAnsi="Century Gothic" w:eastAsia="Droid Sans" w:cs="Droid Sans"/>
@@ -12655,33 +12108,7 @@
                 <w:szCs w:val="28"/>
                 <w:lang w:val="it-IT" w:eastAsia="en-US" w:bidi="ar-SA"/>
               </w:rPr>
-              <w:t>-</w:t>
-            </w:r>
-            <w:r>
-              <w:rPr>
-                <w:rFonts w:eastAsia="Droid Sans" w:cs="Droid Sans" w:ascii="Century Gothic" w:hAnsi="Century Gothic"/>
-                <w:b w:val="false"/>
-                <w:bCs w:val="false"/>
-                <w:color w:val="FFFFFF"/>
-                <w:kern w:val="0"/>
-                <w:sz w:val="28"/>
-                <w:szCs w:val="28"/>
-                <w:lang w:val="it-IT" w:eastAsia="en-US" w:bidi="ar-SA"/>
-              </w:rPr>
-              <w:t>inserimentoReazione(String email,int idStoria)</w:t>
-            </w:r>
-            <w:r>
-              <w:rPr>
-                <w:rFonts w:eastAsia="Droid Sans" w:cs="Droid Sans" w:ascii="Century Gothic" w:hAnsi="Century Gothic"/>
-                <w:b w:val="false"/>
-                <w:bCs w:val="false"/>
-                <w:color w:val="FFFFFF"/>
-                <w:kern w:val="0"/>
-                <w:sz w:val="28"/>
-                <w:szCs w:val="28"/>
-                <w:lang w:val="it-IT" w:eastAsia="en-US" w:bidi="ar-SA"/>
-              </w:rPr>
-              <w:t>:boolean effettuato</w:t>
+              <w:t>-inserimentoReazione(String email,int idStoria):boolean effettuato</w:t>
             </w:r>
           </w:p>
         </w:tc>
@@ -12692,7 +12119,7 @@
         </w:trPr>
         <w:tc>
           <w:tcPr>
-            <w:tcW w:w="3000" w:type="dxa"/>
+            <w:tcW w:w="2999" w:type="dxa"/>
             <w:tcBorders>
               <w:left w:val="single" w:sz="4" w:space="0" w:color="FFFFFF"/>
               <w:bottom w:val="single" w:sz="4" w:space="0" w:color="FFFFFF"/>
@@ -12756,13 +12183,7 @@
               <w:rPr>
                 <w:lang w:val="it-IT" w:eastAsia="en-US" w:bidi="ar-SA"/>
               </w:rPr>
-              <w:t xml:space="preserve">Metodo che </w:t>
-            </w:r>
-            <w:r>
-              <w:rPr>
-                <w:lang w:val="it-IT" w:eastAsia="en-US" w:bidi="ar-SA"/>
-              </w:rPr>
-              <w:t>pubblica una storia salvandola nel database</w:t>
+              <w:t>Metodo che pubblica una storia salvandola nel database</w:t>
             </w:r>
           </w:p>
         </w:tc>
@@ -12773,7 +12194,7 @@
         </w:trPr>
         <w:tc>
           <w:tcPr>
-            <w:tcW w:w="3000" w:type="dxa"/>
+            <w:tcW w:w="2999" w:type="dxa"/>
             <w:tcBorders>
               <w:left w:val="single" w:sz="4" w:space="0" w:color="FFFFFF"/>
               <w:bottom w:val="single" w:sz="4" w:space="0" w:color="FFFFFF"/>
@@ -12810,33 +12231,7 @@
                 <w:szCs w:val="28"/>
                 <w:lang w:val="it-IT" w:eastAsia="en-US" w:bidi="ar-SA"/>
               </w:rPr>
-              <w:t>Pre-</w:t>
-            </w:r>
-            <w:r>
-              <w:rPr>
-                <w:rFonts w:eastAsia="Droid Sans" w:cs="Droid Sans" w:ascii="Century Gothic" w:hAnsi="Century Gothic"/>
-                <w:b w:val="false"/>
-                <w:bCs w:val="false"/>
-                <w:color w:val="FFFFFF"/>
-                <w:kern w:val="0"/>
-                <w:sz w:val="28"/>
-                <w:szCs w:val="28"/>
-                <w:lang w:val="it-IT" w:eastAsia="en-US" w:bidi="ar-SA"/>
-              </w:rPr>
-              <w:t>C</w:t>
-            </w:r>
-            <w:r>
-              <w:rPr>
-                <w:rFonts w:eastAsia="Droid Sans" w:cs="Droid Sans" w:ascii="Century Gothic" w:hAnsi="Century Gothic"/>
-                <w:b w:val="false"/>
-                <w:bCs w:val="false"/>
-                <w:color w:val="FFFFFF"/>
-                <w:kern w:val="0"/>
-                <w:sz w:val="28"/>
-                <w:szCs w:val="28"/>
-                <w:lang w:val="it-IT" w:eastAsia="en-US" w:bidi="ar-SA"/>
-              </w:rPr>
-              <w:t>ondizione</w:t>
+              <w:t>Pre-Condizione</w:t>
             </w:r>
           </w:p>
         </w:tc>
@@ -12878,15 +12273,7 @@
                 <w:bCs w:val="false"/>
                 <w:lang w:val="it-IT" w:eastAsia="en-US" w:bidi="ar-SA"/>
               </w:rPr>
-              <w:t>utente.getUsername()==username</w:t>
-            </w:r>
-            <w:r>
-              <w:rPr>
-                <w:b w:val="false"/>
-                <w:bCs w:val="false"/>
-                <w:lang w:val="it-IT" w:eastAsia="en-US" w:bidi="ar-SA"/>
-              </w:rPr>
-              <w:t xml:space="preserve"> &amp;&amp; </w:t>
+              <w:t>utente.getUsername()==username &amp;&amp;</w:t>
             </w:r>
           </w:p>
           <w:p>
@@ -12938,23 +12325,7 @@
                 <w:bCs w:val="false"/>
                 <w:lang w:val="it-IT" w:eastAsia="en-US" w:bidi="ar-SA"/>
               </w:rPr>
-              <w:t>I</w:t>
-            </w:r>
-            <w:r>
-              <w:rPr>
-                <w:b w:val="false"/>
-                <w:bCs w:val="false"/>
-                <w:lang w:val="it-IT" w:eastAsia="en-US" w:bidi="ar-SA"/>
-              </w:rPr>
-              <w:t>Commenti</w:t>
-            </w:r>
-            <w:r>
-              <w:rPr>
-                <w:b w:val="false"/>
-                <w:bCs w:val="false"/>
-                <w:lang w:val="it-IT" w:eastAsia="en-US" w:bidi="ar-SA"/>
-              </w:rPr>
-              <w:t>Dao::doRetrieveAll().size==n</w:t>
+              <w:t>ICommentiDao::doRetrieveAll().size==n</w:t>
             </w:r>
           </w:p>
         </w:tc>
@@ -12965,7 +12336,7 @@
         </w:trPr>
         <w:tc>
           <w:tcPr>
-            <w:tcW w:w="3000" w:type="dxa"/>
+            <w:tcW w:w="2999" w:type="dxa"/>
             <w:tcBorders>
               <w:left w:val="single" w:sz="4" w:space="0" w:color="FFFFFF"/>
               <w:bottom w:val="single" w:sz="4" w:space="0" w:color="FFFFFF"/>
@@ -13074,31 +12445,7 @@
                 <w:bCs w:val="false"/>
                 <w:lang w:val="it-IT" w:eastAsia="en-US" w:bidi="ar-SA"/>
               </w:rPr>
-              <w:t xml:space="preserve"> </w:t>
-            </w:r>
-            <w:r>
-              <w:rPr>
-                <w:b w:val="false"/>
-                <w:bCs w:val="false"/>
-                <w:lang w:val="it-IT" w:eastAsia="en-US" w:bidi="ar-SA"/>
-              </w:rPr>
-              <w:t>I</w:t>
-            </w:r>
-            <w:r>
-              <w:rPr>
-                <w:b w:val="false"/>
-                <w:bCs w:val="false"/>
-                <w:lang w:val="it-IT" w:eastAsia="en-US" w:bidi="ar-SA"/>
-              </w:rPr>
-              <w:t>Commenti</w:t>
-            </w:r>
-            <w:r>
-              <w:rPr>
-                <w:b w:val="false"/>
-                <w:bCs w:val="false"/>
-                <w:lang w:val="it-IT" w:eastAsia="en-US" w:bidi="ar-SA"/>
-              </w:rPr>
-              <w:t>Dao::doRetrieveAll().size==n+1</w:t>
+              <w:t xml:space="preserve"> ICommentiDao::doRetrieveAll().size==n+1</w:t>
             </w:r>
           </w:p>
         </w:tc>
@@ -13128,7 +12475,7 @@
       </w:tblPr>
       <w:tblGrid>
         <w:gridCol w:w="3067"/>
-        <w:gridCol w:w="6333"/>
+        <w:gridCol w:w="6332"/>
       </w:tblGrid>
       <w:tr>
         <w:trPr>
@@ -13178,7 +12525,7 @@
         </w:tc>
         <w:tc>
           <w:tcPr>
-            <w:tcW w:w="6333" w:type="dxa"/>
+            <w:tcW w:w="6332" w:type="dxa"/>
             <w:tcBorders>
               <w:top w:val="single" w:sz="4" w:space="0" w:color="FFFFFF"/>
               <w:left w:val="single" w:sz="4" w:space="0" w:color="FFFFFF"/>
@@ -13189,6 +12536,7 @@
           <w:p>
             <w:pPr>
               <w:pStyle w:val="Normal"/>
+              <w:widowControl w:val="false"/>
               <w:spacing w:before="0" w:after="160"/>
               <w:jc w:val="center"/>
               <w:rPr>
@@ -13265,7 +12613,7 @@
         </w:tc>
         <w:tc>
           <w:tcPr>
-            <w:tcW w:w="6333" w:type="dxa"/>
+            <w:tcW w:w="6332" w:type="dxa"/>
             <w:tcBorders>
               <w:left w:val="single" w:sz="4" w:space="0" w:color="FFFFFF"/>
             </w:tcBorders>
@@ -13286,13 +12634,7 @@
               <w:rPr>
                 <w:lang w:val="it-IT" w:eastAsia="en-US" w:bidi="ar-SA"/>
               </w:rPr>
-              <w:t xml:space="preserve">Classe che </w:t>
-            </w:r>
-            <w:r>
-              <w:rPr>
-                <w:lang w:val="it-IT" w:eastAsia="en-US" w:bidi="ar-SA"/>
-              </w:rPr>
-              <w:t>gestisce la visualizzazione di una storia ed i sui commenti</w:t>
+              <w:t>Classe che gestisce la visualizzazione di una storia ed i sui commenti</w:t>
             </w:r>
           </w:p>
         </w:tc>
@@ -13346,7 +12688,7 @@
         </w:tc>
         <w:tc>
           <w:tcPr>
-            <w:tcW w:w="6333" w:type="dxa"/>
+            <w:tcW w:w="6332" w:type="dxa"/>
             <w:tcBorders>
               <w:left w:val="single" w:sz="4" w:space="0" w:color="FFFFFF"/>
               <w:bottom w:val="single" w:sz="4" w:space="0" w:color="FFFFFF"/>
@@ -13367,19 +12709,7 @@
               <w:rPr>
                 <w:lang w:val="it-IT" w:eastAsia="en-US" w:bidi="ar-SA"/>
               </w:rPr>
-              <w:t>-</w:t>
-            </w:r>
-            <w:r>
-              <w:rPr>
-                <w:lang w:val="it-IT" w:eastAsia="en-US" w:bidi="ar-SA"/>
-              </w:rPr>
-              <w:t>recuperaPost(int idStoria)</w:t>
-            </w:r>
-            <w:r>
-              <w:rPr>
-                <w:lang w:val="it-IT" w:eastAsia="en-US" w:bidi="ar-SA"/>
-              </w:rPr>
-              <w:t>:Post post</w:t>
+              <w:t>-recuperaPost(int idStoria):Post post</w:t>
             </w:r>
           </w:p>
         </w:tc>
@@ -13433,7 +12763,7 @@
         </w:tc>
         <w:tc>
           <w:tcPr>
-            <w:tcW w:w="6333" w:type="dxa"/>
+            <w:tcW w:w="6332" w:type="dxa"/>
             <w:tcBorders>
               <w:left w:val="single" w:sz="4" w:space="0" w:color="FFFFFF"/>
               <w:bottom w:val="single" w:sz="4" w:space="0" w:color="FFFFFF"/>
@@ -13486,7 +12816,7 @@
         </w:tblCellMar>
       </w:tblPr>
       <w:tblGrid>
-        <w:gridCol w:w="3000"/>
+        <w:gridCol w:w="2999"/>
         <w:gridCol w:w="6400"/>
       </w:tblGrid>
       <w:tr>
@@ -13495,7 +12825,7 @@
         </w:trPr>
         <w:tc>
           <w:tcPr>
-            <w:tcW w:w="3000" w:type="dxa"/>
+            <w:tcW w:w="2999" w:type="dxa"/>
             <w:tcBorders>
               <w:top w:val="single" w:sz="4" w:space="0" w:color="FFFFFF"/>
               <w:left w:val="single" w:sz="4" w:space="0" w:color="FFFFFF"/>
@@ -13574,33 +12904,7 @@
                 <w:szCs w:val="28"/>
                 <w:lang w:val="it-IT" w:eastAsia="en-US" w:bidi="ar-SA"/>
               </w:rPr>
-              <w:t>-</w:t>
-            </w:r>
-            <w:r>
-              <w:rPr>
-                <w:rFonts w:eastAsia="Droid Sans" w:cs="Droid Sans" w:ascii="Century Gothic" w:hAnsi="Century Gothic"/>
-                <w:b w:val="false"/>
-                <w:bCs w:val="false"/>
-                <w:color w:val="FFFFFF"/>
-                <w:kern w:val="0"/>
-                <w:sz w:val="28"/>
-                <w:szCs w:val="28"/>
-                <w:lang w:val="it-IT" w:eastAsia="en-US" w:bidi="ar-SA"/>
-              </w:rPr>
-              <w:t>recuperaPost(int idStoria)</w:t>
-            </w:r>
-            <w:r>
-              <w:rPr>
-                <w:rFonts w:eastAsia="Droid Sans" w:cs="Droid Sans" w:ascii="Century Gothic" w:hAnsi="Century Gothic"/>
-                <w:b w:val="false"/>
-                <w:bCs w:val="false"/>
-                <w:color w:val="FFFFFF"/>
-                <w:kern w:val="0"/>
-                <w:sz w:val="28"/>
-                <w:szCs w:val="28"/>
-                <w:lang w:val="it-IT" w:eastAsia="en-US" w:bidi="ar-SA"/>
-              </w:rPr>
-              <w:t>:Post post</w:t>
+              <w:t>-recuperaPost(int idStoria):Post post</w:t>
             </w:r>
           </w:p>
         </w:tc>
@@ -13611,7 +12915,7 @@
         </w:trPr>
         <w:tc>
           <w:tcPr>
-            <w:tcW w:w="3000" w:type="dxa"/>
+            <w:tcW w:w="2999" w:type="dxa"/>
             <w:tcBorders>
               <w:left w:val="single" w:sz="4" w:space="0" w:color="FFFFFF"/>
               <w:bottom w:val="single" w:sz="4" w:space="0" w:color="FFFFFF"/>
@@ -13675,13 +12979,7 @@
               <w:rPr>
                 <w:lang w:val="it-IT" w:eastAsia="en-US" w:bidi="ar-SA"/>
               </w:rPr>
-              <w:t xml:space="preserve">Metodo che </w:t>
-            </w:r>
-            <w:r>
-              <w:rPr>
-                <w:lang w:val="it-IT" w:eastAsia="en-US" w:bidi="ar-SA"/>
-              </w:rPr>
-              <w:t xml:space="preserve">recupera la storia con i suoi commenti </w:t>
+              <w:t>Metodo che recupera la storia con i suoi commenti</w:t>
             </w:r>
           </w:p>
         </w:tc>
@@ -13692,7 +12990,7 @@
         </w:trPr>
         <w:tc>
           <w:tcPr>
-            <w:tcW w:w="3000" w:type="dxa"/>
+            <w:tcW w:w="2999" w:type="dxa"/>
             <w:tcBorders>
               <w:left w:val="single" w:sz="4" w:space="0" w:color="FFFFFF"/>
               <w:bottom w:val="single" w:sz="4" w:space="0" w:color="FFFFFF"/>
@@ -13729,33 +13027,7 @@
                 <w:szCs w:val="28"/>
                 <w:lang w:val="it-IT" w:eastAsia="en-US" w:bidi="ar-SA"/>
               </w:rPr>
-              <w:t>Pre-</w:t>
-            </w:r>
-            <w:r>
-              <w:rPr>
-                <w:rFonts w:eastAsia="Droid Sans" w:cs="Droid Sans" w:ascii="Century Gothic" w:hAnsi="Century Gothic"/>
-                <w:b w:val="false"/>
-                <w:bCs w:val="false"/>
-                <w:color w:val="FFFFFF"/>
-                <w:kern w:val="0"/>
-                <w:sz w:val="28"/>
-                <w:szCs w:val="28"/>
-                <w:lang w:val="it-IT" w:eastAsia="en-US" w:bidi="ar-SA"/>
-              </w:rPr>
-              <w:t>C</w:t>
-            </w:r>
-            <w:r>
-              <w:rPr>
-                <w:rFonts w:eastAsia="Droid Sans" w:cs="Droid Sans" w:ascii="Century Gothic" w:hAnsi="Century Gothic"/>
-                <w:b w:val="false"/>
-                <w:bCs w:val="false"/>
-                <w:color w:val="FFFFFF"/>
-                <w:kern w:val="0"/>
-                <w:sz w:val="28"/>
-                <w:szCs w:val="28"/>
-                <w:lang w:val="it-IT" w:eastAsia="en-US" w:bidi="ar-SA"/>
-              </w:rPr>
-              <w:t>ondizione</w:t>
+              <w:t>Pre-Condizione</w:t>
             </w:r>
           </w:p>
         </w:tc>
@@ -13797,15 +13069,7 @@
                 <w:bCs w:val="false"/>
                 <w:lang w:val="it-IT" w:eastAsia="en-US" w:bidi="ar-SA"/>
               </w:rPr>
-              <w:t>utente.getUsername()==username</w:t>
-            </w:r>
-            <w:r>
-              <w:rPr>
-                <w:b w:val="false"/>
-                <w:bCs w:val="false"/>
-                <w:lang w:val="it-IT" w:eastAsia="en-US" w:bidi="ar-SA"/>
-              </w:rPr>
-              <w:t xml:space="preserve"> &amp;&amp; </w:t>
+              <w:t>utente.getUsername()==username &amp;&amp;</w:t>
             </w:r>
           </w:p>
           <w:p>
@@ -13827,7 +13091,16 @@
                 <w:bCs/>
                 <w:lang w:val="it-IT" w:eastAsia="en-US" w:bidi="ar-SA"/>
               </w:rPr>
-              <w:t>pre:</w:t>
+              <w:t xml:space="preserve">pre: </w:t>
+            </w:r>
+            <w:r>
+              <w:rPr>
+                <w:b w:val="false"/>
+                <w:bCs w:val="false"/>
+                <w:u w:val="single"/>
+                <w:lang w:val="it-IT" w:eastAsia="en-US" w:bidi="ar-SA"/>
+              </w:rPr>
+              <w:t>not</w:t>
             </w:r>
             <w:r>
               <w:rPr>
@@ -13841,74 +13114,9 @@
               <w:rPr>
                 <w:b w:val="false"/>
                 <w:bCs w:val="false"/>
-                <w:u w:val="single"/>
-                <w:lang w:val="it-IT" w:eastAsia="en-US" w:bidi="ar-SA"/>
-              </w:rPr>
-              <w:t>not</w:t>
-            </w:r>
-            <w:r>
-              <w:rPr>
-                <w:b/>
-                <w:bCs/>
-                <w:lang w:val="it-IT" w:eastAsia="en-US" w:bidi="ar-SA"/>
-              </w:rPr>
-              <w:t xml:space="preserve"> </w:t>
-            </w:r>
-            <w:r>
-              <w:rPr>
-                <w:b w:val="false"/>
-                <w:bCs w:val="false"/>
-                <w:lang w:val="it-IT" w:eastAsia="en-US" w:bidi="ar-SA"/>
-              </w:rPr>
-              <w:t>IStoriaDao</w:t>
-            </w:r>
-            <w:r>
-              <w:rPr>
-                <w:b w:val="false"/>
-                <w:bCs w:val="false"/>
-                <w:lang w:val="it-IT" w:eastAsia="en-US" w:bidi="ar-SA"/>
-              </w:rPr>
-              <w:t>::doRetrieve</w:t>
-            </w:r>
-            <w:r>
-              <w:rPr>
-                <w:b w:val="false"/>
-                <w:bCs w:val="false"/>
-                <w:lang w:val="it-IT" w:eastAsia="en-US" w:bidi="ar-SA"/>
-              </w:rPr>
-              <w:t>ById</w:t>
-            </w:r>
-            <w:r>
-              <w:rPr>
-                <w:b w:val="false"/>
-                <w:bCs w:val="false"/>
-                <w:lang w:val="it-IT" w:eastAsia="en-US" w:bidi="ar-SA"/>
-              </w:rPr>
-              <w:t>(</w:t>
-            </w:r>
-            <w:r>
-              <w:rPr>
-                <w:b w:val="false"/>
-                <w:bCs w:val="false"/>
-                <w:lang w:val="it-IT" w:eastAsia="en-US" w:bidi="ar-SA"/>
-              </w:rPr>
-              <w:t>int id</w:t>
-            </w:r>
-            <w:r>
-              <w:rPr>
-                <w:b w:val="false"/>
-                <w:bCs w:val="false"/>
-                <w:lang w:val="it-IT" w:eastAsia="en-US" w:bidi="ar-SA"/>
-              </w:rPr>
-              <w:t>)==n</w:t>
-            </w:r>
-            <w:r>
-              <w:rPr>
-                <w:b w:val="false"/>
-                <w:bCs w:val="false"/>
-                <w:lang w:val="it-IT" w:eastAsia="en-US" w:bidi="ar-SA"/>
-              </w:rPr>
-              <w:t>ull</w:t>
+                <w:lang w:val="it-IT" w:eastAsia="en-US" w:bidi="ar-SA"/>
+              </w:rPr>
+              <w:t>IStoriaDao::doRetrieveById(int id)==null</w:t>
             </w:r>
           </w:p>
         </w:tc>
@@ -13919,7 +13127,7 @@
         </w:trPr>
         <w:tc>
           <w:tcPr>
-            <w:tcW w:w="3000" w:type="dxa"/>
+            <w:tcW w:w="2999" w:type="dxa"/>
             <w:tcBorders>
               <w:left w:val="single" w:sz="4" w:space="0" w:color="FFFFFF"/>
               <w:bottom w:val="single" w:sz="4" w:space="0" w:color="FFFFFF"/>
@@ -14288,7 +13496,7 @@
           <w:pgMar w:left="1134" w:right="1134" w:gutter="0" w:header="708" w:top="1417" w:footer="1134" w:bottom="1673"/>
           <w:formProt w:val="false"/>
           <w:textDirection w:val="lrTb"/>
-          <w:docGrid w:type="default" w:linePitch="312" w:charSpace="4294965247"/>
+          <w:docGrid w:type="default" w:linePitch="100" w:charSpace="0"/>
         </w:sectPr>
       </w:pPr>
     </w:p>
@@ -14308,7 +13516,7 @@
       <w:pgMar w:left="1134" w:right="1134" w:gutter="0" w:header="708" w:top="1417" w:footer="1134" w:bottom="1673"/>
       <w:formProt w:val="true"/>
       <w:textDirection w:val="lrTb"/>
-      <w:docGrid w:type="default" w:linePitch="312" w:charSpace="4294965247"/>
+      <w:docGrid w:type="default" w:linePitch="100" w:charSpace="0"/>
     </w:sectPr>
   </w:body>
 </w:document>
@@ -14340,7 +13548,7 @@
     </w:r>
     <w:r>
       <w:rPr/>
-      <w:t>2</w:t>
+      <w:t>5</w:t>
     </w:r>
     <w:r>
       <w:rPr/>
@@ -14364,7 +13572,7 @@
     </w:r>
     <w:r>
       <w:rPr/>
-      <w:t>17</w:t>
+      <w:t>16</w:t>
     </w:r>
     <w:r>
       <w:rPr/>
@@ -14390,7 +13598,7 @@
         <w:szCs w:val="24"/>
       </w:rPr>
       <w:drawing>
-        <wp:anchor behindDoc="0" distT="0" distB="0" distL="114300" distR="114300" simplePos="0" locked="0" layoutInCell="0" allowOverlap="1" relativeHeight="23">
+        <wp:anchor behindDoc="0" distT="0" distB="0" distL="114300" distR="114300" simplePos="0" locked="0" layoutInCell="0" allowOverlap="1" relativeHeight="22">
           <wp:simplePos x="0" y="0"/>
           <wp:positionH relativeFrom="column">
             <wp:posOffset>-3810</wp:posOffset>
@@ -14403,9 +13611,9 @@
           <wp:wrapTight wrapText="bothSides">
             <wp:wrapPolygon edited="0">
               <wp:start x="-784" y="0"/>
-              <wp:lineTo x="-784" y="20330"/>
-              <wp:lineTo x="21073" y="20330"/>
-              <wp:lineTo x="21073" y="0"/>
+              <wp:lineTo x="-784" y="20323"/>
+              <wp:lineTo x="21066" y="20323"/>
+              <wp:lineTo x="21066" y="0"/>
               <wp:lineTo x="-784" y="0"/>
             </wp:wrapPolygon>
           </wp:wrapTight>
@@ -14869,7 +14077,7 @@
     <w:pPr>
       <w:widowControl/>
       <w:suppressAutoHyphens w:val="true"/>
-      <w:overflowPunct w:val="false"/>
+      <w:overflowPunct w:val="true"/>
       <w:bidi w:val="0"/>
       <w:spacing w:lineRule="auto" w:line="259" w:before="0" w:after="160"/>
       <w:jc w:val="left"/>

</xml_diff>